<commit_message>
Avance en la actividad de los tanques de agua
</commit_message>
<xml_diff>
--- a/PRE-Laboratorio_1-PS2322.docx
+++ b/PRE-Laboratorio_1-PS2322.docx
@@ -9,8 +9,8 @@
       </w:tblPr>
       <w:tblGrid>
         <w:gridCol w:w="1621"/>
-        <w:gridCol w:w="4418"/>
-        <w:gridCol w:w="2680"/>
+        <w:gridCol w:w="4424"/>
+        <w:gridCol w:w="2674"/>
       </w:tblGrid>
       <w:tr>
         <w:trPr>
@@ -59,7 +59,7 @@
                   <v:path o:extrusionok="f" gradientshapeok="t" o:connecttype="rect"/>
                   <o:lock v:ext="edit" aspectratio="t"/>
                 </v:shapetype>
-                <v:shape id="Picture 1" o:spid="_x0000_i1025" type="#_x0000_t75" alt="USB" style="width:63.3pt;height:38.5pt;visibility:visible">
+                <v:shape id="Picture 1" o:spid="_x0000_i1025" type="#_x0000_t75" alt="USB" style="width:63pt;height:38.25pt;visibility:visible">
                   <v:imagedata r:id="rId5" o:title=""/>
                 </v:shape>
               </w:pict>
@@ -180,7 +180,7 @@
                 <w:lang w:eastAsia="es-ES"/>
               </w:rPr>
               <w:pict>
-                <v:shape id="Picture 2" o:spid="_x0000_i1026" type="#_x0000_t75" alt="Logo" style="width:122.9pt;height:31.05pt;visibility:visible">
+                <v:shape id="Picture 2" o:spid="_x0000_i1026" type="#_x0000_t75" alt="Logo" style="width:123pt;height:30.75pt;visibility:visible">
                   <v:imagedata r:id="rId6" o:title="" cropbottom="32506f"/>
                 </v:shape>
               </w:pict>
@@ -630,10 +630,10 @@
           <w:szCs w:val="22"/>
         </w:rPr>
         <w:object w:dxaOrig="1965" w:dyaOrig="2880">
-          <v:shape id="_x0000_i1027" type="#_x0000_t75" style="width:98.05pt;height:2in" o:ole="">
+          <v:shape id="_x0000_i1027" type="#_x0000_t75" style="width:98.25pt;height:2in" o:ole="">
             <v:imagedata r:id="rId7" o:title=""/>
           </v:shape>
-          <o:OLEObject Type="Embed" ProgID="PBrush" ShapeID="_x0000_i1027" DrawAspect="Content" ObjectID="_1600891940" r:id="rId8"/>
+          <o:OLEObject Type="Embed" ProgID="PBrush" ShapeID="_x0000_i1027" DrawAspect="Content" ObjectID="_1600937308" r:id="rId8"/>
         </w:object>
       </w:r>
     </w:p>
@@ -1770,7 +1770,7 @@
         <w:tblLook w:val="00A0" w:firstRow="1" w:lastRow="0" w:firstColumn="1" w:lastColumn="0" w:noHBand="0" w:noVBand="0"/>
       </w:tblPr>
       <w:tblGrid>
-        <w:gridCol w:w="8643"/>
+        <w:gridCol w:w="8699"/>
       </w:tblGrid>
       <w:tr>
         <w:trPr>
@@ -1790,13 +1790,14 @@
                 <w:szCs w:val="20"/>
               </w:rPr>
             </w:pPr>
-            <w:r>
-              <w:rPr>
-                <w:sz w:val="20"/>
-                <w:szCs w:val="20"/>
-              </w:rPr>
+          </w:p>
+          <w:p>
+            <w:pPr>
+              <w:jc w:val="center"/>
+            </w:pPr>
+            <w:r>
               <w:pict>
-                <v:shape id="_x0000_i1028" type="#_x0000_t75" style="width:419.6pt;height:315.3pt">
+                <v:shape id="_x0000_i1074" type="#_x0000_t75" style="width:424.5pt;height:202.5pt">
                   <v:imagedata r:id="rId9" o:title=""/>
                 </v:shape>
               </w:pict>
@@ -1806,15 +1807,13 @@
             <w:pPr>
               <w:jc w:val="center"/>
             </w:pPr>
-            <w:bookmarkStart w:id="0" w:name="_GoBack"/>
             <w:r>
               <w:pict>
-                <v:shape id="_x0000_i1029" type="#_x0000_t75" style="width:419.6pt;height:315.3pt">
+                <v:shape id="_x0000_i1077" type="#_x0000_t75" style="width:424.5pt;height:202.5pt">
                   <v:imagedata r:id="rId10" o:title=""/>
                 </v:shape>
               </w:pict>
             </w:r>
-            <w:bookmarkEnd w:id="0"/>
           </w:p>
         </w:tc>
       </w:tr>
@@ -1870,7 +1869,6 @@
         <w:rPr>
           <w:sz w:val="22"/>
         </w:rPr>
-        <w:lastRenderedPageBreak/>
         <w:t>b) Utilizando el método adecuado, diseñe controladores P, PI y PID y llene la tabla 2. Recuerde tomar los parámetros de diseño directamente de la respuesta del simulador de la planta. Describa el procedimiento.</w:t>
       </w:r>
     </w:p>
@@ -2572,7 +2570,7 @@
       </w:pPr>
       <w:r>
         <w:pict>
-          <v:shape id="_x0000_i1030" type="#_x0000_t75" style="width:126.6pt;height:26.05pt" equationxml="&lt;?xml version=&quot;1.0&quot; encoding=&quot;UTF-8&quot; standalone=&quot;yes&quot;?&gt;&#10;&#10;&lt;?mso-application progid=&quot;Word.Document&quot;?&gt;&#10;&#10;&lt;w:wordDocument xmlns:aml=&quot;http://schemas.microsoft.com/aml/2001/core&quot; xmlns:dt=&quot;uuid:C2F41010-65B3-11d1-A29F-00AA00C14882&quot; xmlns:ve=&quot;http://schemas.openxmlformats.org/markup-compatibility/2006&quot; xmlns:o=&quot;urn:schemas-microsoft-com:office:office&quot; xmlns:m=&quot;http://schemas.openxmlformats.org/officeDocument/2006/math&quot; xmlns:v=&quot;urn:schemas-microsoft-com:vml&quot; xmlns:w10=&quot;urn:schemas-microsoft-com:office:word&quot; xmlns:w=&quot;http://schemas.microsoft.com/office/word/2003/wordml&quot; xmlns:wx=&quot;http://schemas.microsoft.com/office/word/2003/auxHint&quot; xmlns:wsp=&quot;http://schemas.microsoft.com/office/word/2003/wordml/sp2&quot; xmlns:sl=&quot;http://schemas.microsoft.com/schemaLibrary/2003/core&quot; w:macrosPresent=&quot;no&quot; w:embeddedObjPresent=&quot;no&quot; w:ocxPresent=&quot;no&quot; xml:space=&quot;preserve&quot;&gt;&lt;w:ignoreSubtree w:val=&quot;http://schemas.microsoft.com/office/word/2003/wordml/sp2&quot;/&gt;&lt;o:DocumentProperties&gt;&lt;o:Version&gt;12&lt;/o:Version&gt;&lt;/o:DocumentProperties&gt;&lt;w:docPr&gt;&lt;w:view w:val=&quot;print&quot;/&gt;&lt;w:zoom w:percent=&quot;100&quot;/&gt;&lt;w:displayBackgroundShape/&gt;&lt;w:stylePaneFormatFilter w:val=&quot;0000&quot;/&gt;&lt;w:defaultTabStop w:val=&quot;708&quot;/&gt;&lt;w:hyphenationZone w:val=&quot;425&quot;/&gt;&lt;w:defaultTableStyle w:sti=&quot;0&quot; w:val=&quot;Normal&quot;/&gt;&lt;w:drawingGridHorizontalSpacing w:val=&quot;0&quot;/&gt;&lt;w:drawingGridVerticalSpacing w:val=&quot;0&quot;/&gt;&lt;w:displayHorizontalDrawingGridEvery w:val=&quot;0&quot;/&gt;&lt;w:displayVerticalDrawingGridEvery w:val=&quot;0&quot;/&gt;&lt;w:useMarginsForDrawingGridOrigin/&gt;&lt;w:drawingGridHorizontalOrigin w:val=&quot;0&quot;/&gt;&lt;w:drawingGridVerticalOrigin w:val=&quot;0&quot;/&gt;&lt;w:characterSpacingControl w:val=&quot;DontCompress&quot;/&gt;&lt;w:optimizeForBrowser/&gt;&lt;w:relyOnVML/&gt;&lt;w:allowPNG/&gt;&lt;w:validateAgainstSchema/&gt;&lt;w:saveInvalidXML w:val=&quot;off&quot;/&gt;&lt;w:ignoreMixedContent w:val=&quot;off&quot;/&gt;&lt;w:alwaysShowPlaceholderText w:val=&quot;off&quot;/&gt;&lt;w:compat&gt;&lt;w:breakWrappedTables/&gt;&lt;w:snapToGridInCell/&gt;&lt;w:wrapTextWithPunct/&gt;&lt;w:useAsianBreakRules/&gt;&lt;w:dontGrowAutofit/&gt;&lt;w:useFELayout/&gt;&lt;/w:compat&gt;&lt;wsp:rsids&gt;&lt;wsp:rsidRoot wsp:val=&quot;00A2300F&quot;/&gt;&lt;wsp:rsid wsp:val=&quot;000055B4&quot;/&gt;&lt;wsp:rsid wsp:val=&quot;00054CD0&quot;/&gt;&lt;wsp:rsid wsp:val=&quot;000772C2&quot;/&gt;&lt;wsp:rsid wsp:val=&quot;000E2CD3&quot;/&gt;&lt;wsp:rsid wsp:val=&quot;0012642F&quot;/&gt;&lt;wsp:rsid wsp:val=&quot;00140223&quot;/&gt;&lt;wsp:rsid wsp:val=&quot;00146A1B&quot;/&gt;&lt;wsp:rsid wsp:val=&quot;0018110A&quot;/&gt;&lt;wsp:rsid wsp:val=&quot;00187BB1&quot;/&gt;&lt;wsp:rsid wsp:val=&quot;001A656F&quot;/&gt;&lt;wsp:rsid wsp:val=&quot;00241DF1&quot;/&gt;&lt;wsp:rsid wsp:val=&quot;00271702&quot;/&gt;&lt;wsp:rsid wsp:val=&quot;002D4FFE&quot;/&gt;&lt;wsp:rsid wsp:val=&quot;002D7A80&quot;/&gt;&lt;wsp:rsid wsp:val=&quot;0036125F&quot;/&gt;&lt;wsp:rsid wsp:val=&quot;003C3D56&quot;/&gt;&lt;wsp:rsid wsp:val=&quot;003F7B91&quot;/&gt;&lt;wsp:rsid wsp:val=&quot;00430A7E&quot;/&gt;&lt;wsp:rsid wsp:val=&quot;004530E2&quot;/&gt;&lt;wsp:rsid wsp:val=&quot;0046415C&quot;/&gt;&lt;wsp:rsid wsp:val=&quot;004F5830&quot;/&gt;&lt;wsp:rsid wsp:val=&quot;00572A56&quot;/&gt;&lt;wsp:rsid wsp:val=&quot;0060502C&quot;/&gt;&lt;wsp:rsid wsp:val=&quot;006B2D4B&quot;/&gt;&lt;wsp:rsid wsp:val=&quot;006D627A&quot;/&gt;&lt;wsp:rsid wsp:val=&quot;006E663C&quot;/&gt;&lt;wsp:rsid wsp:val=&quot;00715657&quot;/&gt;&lt;wsp:rsid wsp:val=&quot;007165D2&quot;/&gt;&lt;wsp:rsid wsp:val=&quot;007C4633&quot;/&gt;&lt;wsp:rsid wsp:val=&quot;008D5DBD&quot;/&gt;&lt;wsp:rsid wsp:val=&quot;00A031B2&quot;/&gt;&lt;wsp:rsid wsp:val=&quot;00A2300F&quot;/&gt;&lt;wsp:rsid wsp:val=&quot;00A724E8&quot;/&gt;&lt;wsp:rsid wsp:val=&quot;00AB404C&quot;/&gt;&lt;wsp:rsid wsp:val=&quot;00B10E55&quot;/&gt;&lt;wsp:rsid wsp:val=&quot;00B93683&quot;/&gt;&lt;wsp:rsid wsp:val=&quot;00BA01A5&quot;/&gt;&lt;wsp:rsid wsp:val=&quot;00BE4767&quot;/&gt;&lt;wsp:rsid wsp:val=&quot;00C24920&quot;/&gt;&lt;wsp:rsid wsp:val=&quot;00D20C7B&quot;/&gt;&lt;wsp:rsid wsp:val=&quot;00DF0B66&quot;/&gt;&lt;wsp:rsid wsp:val=&quot;00DF5384&quot;/&gt;&lt;wsp:rsid wsp:val=&quot;00DF7B15&quot;/&gt;&lt;wsp:rsid wsp:val=&quot;00E047DC&quot;/&gt;&lt;wsp:rsid wsp:val=&quot;00E43BCE&quot;/&gt;&lt;wsp:rsid wsp:val=&quot;00EC3C7D&quot;/&gt;&lt;wsp:rsid wsp:val=&quot;00F10DF0&quot;/&gt;&lt;wsp:rsid wsp:val=&quot;00F458D6&quot;/&gt;&lt;wsp:rsid wsp:val=&quot;00F968B2&quot;/&gt;&lt;wsp:rsid wsp:val=&quot;00FC59BB&quot;/&gt;&lt;/wsp:rsids&gt;&lt;/w:docPr&gt;&lt;w:body&gt;&lt;w:p wsp:rsidR=&quot;00000000&quot; wsp:rsidRDefault=&quot;00054CD0&quot;&gt;&lt;m:oMathPara&gt;&lt;m:oMath&gt;&lt;m:sSub&gt;&lt;m:sSubPr&gt;&lt;m:ctrlPr&gt;&lt;w:rPr&gt;&lt;w:rFonts w:ascii=&quot;Cambria Math&quot; w:h-ansi=&quot;Cambria Math&quot;/&gt;&lt;wx:font wx:val=&quot;Cambria Math&quot;/&gt;&lt;w:b/&gt;&lt;w:i/&gt;&lt;w:sz w:val=&quot;22&quot;/&gt;&lt;w:sz-cs w:val=&quot;22&quot;/&gt;&lt;/w:rPr&gt;&lt;/m:ctrlPr&gt;&lt;/m:sSubPr&gt;&lt;m:e&gt;&lt;m:r&gt;&lt;m:rPr&gt;&lt;m:sty m:val=&quot;bi&quot;/&gt;&lt;/m:rPr&gt;&lt;w:rPr&gt;&lt;w:rFonts w:ascii=&quot;Cambria Math&quot; w:h-ansi=&quot;Cambria Math&quot;/&gt;&lt;wx:font wx:val=&quot;Cambria Math&quot;/&gt;&lt;w:b/&gt;&lt;w:i/&gt;&lt;w:sz w:val=&quot;22&quot;/&gt;&lt;w:sz-cs w:val=&quot;22&quot;/&gt;&lt;/w:rPr&gt;&lt;m:t&gt;G&lt;/m:t&gt;&lt;/m:r&gt;&lt;/m:e&gt;&lt;m:sub&gt;&lt;m:r&gt;&lt;m:rPr&gt;&lt;m:sty m:val=&quot;bi&quot;/&gt;&lt;/m:rPr&gt;&lt;w:rPr&gt;&lt;w:rFonts w:ascii=&quot;Cambria Math&quot; w:h-ansi=&quot;Cambria Math&quot;/&gt;&lt;wx:font wx:val=&quot;Cambria Math&quot;/&gt;&lt;w:b/&gt;&lt;w:i/&gt;&lt;w:sz w:val=&quot;22&quot;/&gt;&lt;w:sz-cs w:val=&quot;22&quot;/&gt;&lt;/w:rPr&gt;&lt;m:t&gt;c&lt;/m:t&gt;&lt;/m:r&gt;&lt;/m:sub&gt;&lt;/m:sSub&gt;&lt;m:r&gt;&lt;m:rPr&gt;&lt;m:sty m:val=&quot;bi&quot;/&gt;&lt;/m:rPr&gt;&lt;w:rPr&gt;&lt;w:rFonts w:ascii=&quot;Cambria Math&quot; w:h-ansi=&quot;Cambria Math&quot;/&gt;&lt;wx:font wx:val=&quot;Cambria Math&quot;/&gt;&lt;w:b/&gt;&lt;w:i/&gt;&lt;w:sz w:val=&quot;22&quot;/&gt;&lt;w:sz-cs w:val=&quot;22&quot;/&gt;&lt;/w:rPr&gt;&lt;m:t&gt;=&lt;/m:t&gt;&lt;/m:r&gt;&lt;m:sSub&gt;&lt;m:sSubPr&gt;&lt;m:ctrlPr&gt;&lt;w:rPr&gt;&lt;w:rFonts w:ascii=&quot;Cambria Math&quot; w:h-ansi=&quot;Cambria Math&quot;/&gt;&lt;wx:font wx:val=&quot;Cambria Math&quot;/&gt;&lt;w:b/&gt;&lt;w:i/&gt;&lt;w:sz w:val=&quot;22&quot;/&gt;&lt;w:sz-cs w:val=&quot;22&quot;/&gt;&lt;/w:rPr&gt;&lt;/m:ctrlPr&gt;&lt;/m:sSubPr&gt;&lt;m:e&gt;&lt;m:r&gt;&lt;m:rPr&gt;&lt;m:sty m:val=&quot;bi&quot;/&gt;&lt;/m:rPr&gt;&lt;w:rPr&gt;&lt;w:rFonts w:ascii=&quot;Cambria Math&quot; w:h-ansi=&quot;Cambria Math&quot;/&gt;&lt;wx:font wx:val=&quot;Cambria Math&quot;/&gt;&lt;w:b/&gt;&lt;w:i/&gt;&lt;w:sz w:val=&quot;22&quot;/&gt;&lt;w:sz-cs w:val=&quot;22&quot;/&gt;&lt;/w:rPr&gt;&lt;m:t&gt;K&lt;/m:t&gt;&lt;/m:r&gt;&lt;/m:e&gt;&lt;m:sub&gt;&lt;m:r&gt;&lt;m:rPr&gt;&lt;m:sty m:val=&quot;bi&quot;/&gt;&lt;/m:rPr&gt;&lt;w:rPr&gt;&lt;w:rFonts w:ascii=&quot;Cambria Math&quot; w:h-ansi=&quot;Cambria Math&quot;/&gt;&lt;wx:font wx:val=&quot;Cambria Math&quot;/&gt;&lt;w:b/&gt;&lt;w:i/&gt;&lt;w:sz w:val=&quot;22&quot;/&gt;&lt;w:sz-cs w:val=&quot;22&quot;/&gt;&lt;/w:rPr&gt;&lt;m:t&gt;p&lt;/m:t&gt;&lt;/m:r&gt;&lt;/m:sub&gt;&lt;/m:sSub&gt;&lt;m:r&gt;&lt;m:rPr&gt;&lt;m:sty m:val=&quot;bi&quot;/&gt;&lt;/m:rPr&gt;&lt;w:rPr&gt;&lt;w:rFonts w:ascii=&quot;Cambria Math&quot; w:h-ansi=&quot;Cambria Math&quot;/&gt;&lt;wx:font wx:val=&quot;Cambria Math&quot;/&gt;&lt;w:b/&gt;&lt;w:i/&gt;&lt;w:sz w:val=&quot;22&quot;/&gt;&lt;w:sz-cs w:val=&quot;22&quot;/&gt;&lt;/w:rPr&gt;&lt;m:t&gt;+&lt;/m:t&gt;&lt;/m:r&gt;&lt;m:f&gt;&lt;m:fPr&gt;&lt;m:ctrlPr&gt;&lt;w:rPr&gt;&lt;w:rFonts w:ascii=&quot;Cambria Math&quot; w:h-ansi=&quot;Cambria Math&quot;/&gt;&lt;wx:font wx:val=&quot;Cambria Math&quot;/&gt;&lt;w:b/&gt;&lt;w:i/&gt;&lt;w:sz w:val=&quot;22&quot;/&gt;&lt;w:sz-cs w:val=&quot;22&quot;/&gt;&lt;/w:rPr&gt;&lt;/m:ctrlPr&gt;&lt;/m:fPr&gt;&lt;m:num&gt;&lt;m:sSub&gt;&lt;m:sSubPr&gt;&lt;m:ctrlPr&gt;&lt;w:rPr&gt;&lt;w:rFonts w:ascii=&quot;Cambria Math&quot; w:h-ansi=&quot;Cambria Math&quot;/&gt;&lt;wx:font wx:val=&quot;Cambria Math&quot;/&gt;&lt;w:b/&gt;&lt;w:i/&gt;&lt;w:sz w:val=&quot;22&quot;/&gt;&lt;w:sz-cs w:val=&quot;22&quot;/&gt;&lt;/w:rPr&gt;&lt;/m:ctrlPr&gt;&lt;/m:sSubPr&gt;&lt;m:e&gt;&lt;m:r&gt;&lt;m:rPr&gt;&lt;m:sty m:val=&quot;bi&quot;/&gt;&lt;/m:rPr&gt;&lt;w:rPr&gt;&lt;w:rFonts w:ascii=&quot;Cambria Math&quot; w:h-ansi=&quot;Cambria Math&quot;/&gt;&lt;wx:font wx:val=&quot;Cambria Math&quot;/&gt;&lt;w:b/&gt;&lt;w:i/&gt;&lt;w:sz w:val=&quot;22&quot;/&gt;&lt;w:sz-cs w:val=&quot;22&quot;/&gt;&lt;/w:rPr&gt;&lt;m:t&gt;K&lt;/m:t&gt;&lt;/m:r&gt;&lt;/m:e&gt;&lt;m:sub&gt;&lt;m:r&gt;&lt;m:rPr&gt;&lt;m:sty m:val=&quot;bi&quot;/&gt;&lt;/m:rPr&gt;&lt;w:rPr&gt;&lt;w:rFonts w:ascii=&quot;Cambria Math&quot; w:h-ansi=&quot;Cambria Math&quot;/&gt;&lt;wx:font wx:val=&quot;Cambria Math&quot;/&gt;&lt;w:b/&gt;&lt;w:i/&gt;&lt;w:sz w:val=&quot;22&quot;/&gt;&lt;w:sz-cs w:val=&quot;22&quot;/&gt;&lt;/w:rPr&gt;&lt;m:t&gt;p&lt;/m:t&gt;&lt;/m:r&gt;&lt;/m:sub&gt;&lt;/m:sSub&gt;&lt;/m:num&gt;&lt;m:den&gt;&lt;m:sSub&gt;&lt;m:sSubPr&gt;&lt;m:ctrlPr&gt;&lt;w:rPr&gt;&lt;w:rFonts w:ascii=&quot;Cambria Math&quot; w:h-ansi=&quot;Cambria Math&quot;/&gt;&lt;wx:font wx:val=&quot;Cambria Math&quot;/&gt;&lt;w:b/&gt;&lt;w:i/&gt;&lt;w:sz w:val=&quot;22&quot;/&gt;&lt;w:sz-cs w:val=&quot;22&quot;/&gt;&lt;/w:rPr&gt;&lt;/m:ctrlPr&gt;&lt;/m:sSubPr&gt;&lt;m:e&gt;&lt;m:r&gt;&lt;m:rPr&gt;&lt;m:sty m:val=&quot;bi&quot;/&gt;&lt;/m:rPr&gt;&lt;w:rPr&gt;&lt;w:rFonts w:ascii=&quot;Cambria Math&quot; w:h-ansi=&quot;Cambria Math&quot;/&gt;&lt;wx:font wx:val=&quot;Cambria Math&quot;/&gt;&lt;w:b/&gt;&lt;w:i/&gt;&lt;w:sz w:val=&quot;22&quot;/&gt;&lt;w:sz-cs w:val=&quot;22&quot;/&gt;&lt;/w:rPr&gt;&lt;m:t&gt;T&lt;/m:t&gt;&lt;/m:r&gt;&lt;/m:e&gt;&lt;m:sub&gt;&lt;m:r&gt;&lt;m:rPr&gt;&lt;m:sty m:val=&quot;bi&quot;/&gt;&lt;/m:rPr&gt;&lt;w:rPr&gt;&lt;w:rFonts w:ascii=&quot;Cambria Math&quot; w:h-ansi=&quot;Cambria Math&quot;/&gt;&lt;wx:font wx:val=&quot;Cambria Math&quot;/&gt;&lt;w:b/&gt;&lt;w:i/&gt;&lt;w:sz w:val=&quot;22&quot;/&gt;&lt;w:sz-cs w:val=&quot;22&quot;/&gt;&lt;/w:rPr&gt;&lt;m:t&gt;i&lt;/m:t&gt;&lt;/m:r&gt;&lt;/m:sub&gt;&lt;/m:sSub&gt;&lt;/m:den&gt;&lt;/m:f&gt;&lt;m:r&gt;&lt;m:rPr&gt;&lt;m:sty m:val=&quot;bi&quot;/&gt;&lt;/m:rPr&gt;&lt;w:rPr&gt;&lt;w:rFonts w:ascii=&quot;Cambria Math&quot; w:h-ansi=&quot;Cambria Math&quot;/&gt;&lt;wx:font wx:val=&quot;Cambria Math&quot;/&gt;&lt;w:b/&gt;&lt;w:i/&gt;&lt;w:sz w:val=&quot;22&quot;/&gt;&lt;w:sz-cs w:val=&quot;22&quot;/&gt;&lt;/w:rPr&gt;&lt;m:t&gt;S+&lt;/m:t&gt;&lt;/m:r&gt;&lt;m:sSub&gt;&lt;m:sSubPr&gt;&lt;m:ctrlPr&gt;&lt;w:rPr&gt;&lt;w:rFonts w:ascii=&quot;Cambria Math&quot; w:h-ansi=&quot;Cambria Math&quot;/&gt;&lt;wx:font wx:val=&quot;Cambria Math&quot;/&gt;&lt;w:b/&gt;&lt;w:i/&gt;&lt;w:sz w:val=&quot;22&quot;/&gt;&lt;w:sz-cs w:val=&quot;22&quot;/&gt;&lt;/w:rPr&gt;&lt;/m:ctrlPr&gt;&lt;/m:sSubPr&gt;&lt;m:e&gt;&lt;m:r&gt;&lt;m:rPr&gt;&lt;m:sty m:val=&quot;bi&quot;/&gt;&lt;/m:rPr&gt;&lt;w:rPr&gt;&lt;w:rFonts w:ascii=&quot;Cambria Math&quot; w:h-ansi=&quot;Cambria Math&quot;/&gt;&lt;wx:font wx:val=&quot;Cambria Math&quot;/&gt;&lt;w:b/&gt;&lt;w:i/&gt;&lt;w:sz w:val=&quot;22&quot;/&gt;&lt;w:sz-cs w:val=&quot;22&quot;/&gt;&lt;/w:rPr&gt;&lt;m:t&gt;K&lt;/m:t&gt;&lt;/m:r&gt;&lt;/m:e&gt;&lt;m:sub&gt;&lt;m:r&gt;&lt;m:rPr&gt;&lt;m:sty m:val=&quot;bi&quot;/&gt;&lt;/m:rPr&gt;&lt;w:rPr&gt;&lt;w:rFonts w:ascii=&quot;Cambria Math&quot; w:h-ansi=&quot;Cambria Math&quot;/&gt;&lt;wx:font wx:val=&quot;Cambria Math&quot;/&gt;&lt;w:b/&gt;&lt;w:i/&gt;&lt;w:sz w:val=&quot;22&quot;/&gt;&lt;w:sz-cs w:val=&quot;22&quot;/&gt;&lt;/w:rPr&gt;&lt;m:t&gt;p&lt;/m:t&gt;&lt;/m:r&gt;&lt;/m:sub&gt;&lt;/m:sSub&gt;&lt;m:sSub&gt;&lt;m:sSubPr&gt;&lt;m:ctrlPr&gt;&lt;w:rPr&gt;&lt;w:rFonts w:ascii=&quot;Cambria Math&quot; w:h-ansi=&quot;Cambria Math&quot;/&gt;&lt;wx:font wx:val=&quot;Cambria Math&quot;/&gt;&lt;w:b/&gt;&lt;w:i/&gt;&lt;w:sz w:val=&quot;22&quot;/&gt;&lt;w:sz-cs w:val=&quot;22&quot;/&gt;&lt;/w:rPr&gt;&lt;/m:ctrlPr&gt;&lt;/m:sSubPr&gt;&lt;m:e&gt;&lt;m:r&gt;&lt;m:rPr&gt;&lt;m:sty m:val=&quot;bi&quot;/&gt;&lt;/m:rPr&gt;&lt;w:rPr&gt;&lt;w:rFonts w:ascii=&quot;Cambria Math&quot; w:h-ansi=&quot;Cambria Math&quot;/&gt;&lt;wx:font wx:val=&quot;Cambria Math&quot;/&gt;&lt;w:b/&gt;&lt;w:i/&gt;&lt;w:sz w:val=&quot;22&quot;/&gt;&lt;w:sz-cs w:val=&quot;22&quot;/&gt;&lt;/w:rPr&gt;&lt;m:t&gt;T&lt;/m:t&gt;&lt;/m:r&gt;&lt;/m:e&gt;&lt;m:sub&gt;&lt;m:r&gt;&lt;m:rPr&gt;&lt;m:sty m:val=&quot;bi&quot;/&gt;&lt;/m:rPr&gt;&lt;w:rPr&gt;&lt;w:rFonts w:ascii=&quot;Cambria Math&quot; w:h-ansi=&quot;Cambria Math&quot;/&gt;&lt;wx:font wx:val=&quot;Cambria Math&quot;/&gt;&lt;w:b/&gt;&lt;w:i/&gt;&lt;w:sz w:val=&quot;22&quot;/&gt;&lt;w:sz-cs w:val=&quot;22&quot;/&gt;&lt;/w:rPr&gt;&lt;m:t&gt;d&lt;/m:t&gt;&lt;/m:r&gt;&lt;/m:sub&gt;&lt;/m:sSub&gt;&lt;m:r&gt;&lt;m:rPr&gt;&lt;m:sty m:val=&quot;bi&quot;/&gt;&lt;/m:rPr&gt;&lt;w:rPr&gt;&lt;w:rFonts w:ascii=&quot;Cambria Math&quot; w:h-ansi=&quot;Cambria Math&quot;/&gt;&lt;wx:font wx:val=&quot;Cambria Math&quot;/&gt;&lt;w:b/&gt;&lt;w:i/&gt;&lt;w:sz w:val=&quot;22&quot;/&gt;&lt;w:sz-cs w:val=&quot;22&quot;/&gt;&lt;/w:rPr&gt;&lt;m:t&gt;S&lt;/m:t&gt;&lt;/m:r&gt;&lt;/m:oMath&gt;&lt;/m:oMathPara&gt;&lt;/w:p&gt;&lt;w:sectPr wsp:rsidR=&quot;00000000&quot;&gt;&lt;w:pgSz w:w=&quot;12240&quot; w:h=&quot;15840&quot;/&gt;&lt;w:pgMar w:top=&quot;1417&quot; w:right=&quot;1701&quot; w:bottom=&quot;1417&quot; w:left=&quot;1701&quot; w:header=&quot;720&quot; w:footer=&quot;720&quot; w:gutter=&quot;0&quot;/&gt;&lt;w:cols w:space=&quot;720&quot;/&gt;&lt;/w:sectPr&gt;&lt;/w:body&gt;&lt;/w:wordDocument&gt;">
+          <v:shape id="_x0000_i1030" type="#_x0000_t75" style="width:126.75pt;height:26.25pt" equationxml="&lt;?xml version=&quot;1.0&quot; encoding=&quot;UTF-8&quot; standalone=&quot;yes&quot;?&gt;&#10;&#10;&lt;?mso-application progid=&quot;Word.Document&quot;?&gt;&#10;&#10;&lt;w:wordDocument xmlns:aml=&quot;http://schemas.microsoft.com/aml/2001/core&quot; xmlns:dt=&quot;uuid:C2F41010-65B3-11d1-A29F-00AA00C14882&quot; xmlns:ve=&quot;http://schemas.openxmlformats.org/markup-compatibility/2006&quot; xmlns:o=&quot;urn:schemas-microsoft-com:office:office&quot; xmlns:m=&quot;http://schemas.openxmlformats.org/officeDocument/2006/math&quot; xmlns:v=&quot;urn:schemas-microsoft-com:vml&quot; xmlns:w10=&quot;urn:schemas-microsoft-com:office:word&quot; xmlns:w=&quot;http://schemas.microsoft.com/office/word/2003/wordml&quot; xmlns:wx=&quot;http://schemas.microsoft.com/office/word/2003/auxHint&quot; xmlns:wsp=&quot;http://schemas.microsoft.com/office/word/2003/wordml/sp2&quot; xmlns:sl=&quot;http://schemas.microsoft.com/schemaLibrary/2003/core&quot; w:macrosPresent=&quot;no&quot; w:embeddedObjPresent=&quot;no&quot; w:ocxPresent=&quot;no&quot; xml:space=&quot;preserve&quot;&gt;&lt;w:ignoreSubtree w:val=&quot;http://schemas.microsoft.com/office/word/2003/wordml/sp2&quot;/&gt;&lt;o:DocumentProperties&gt;&lt;o:Version&gt;12&lt;/o:Version&gt;&lt;/o:DocumentProperties&gt;&lt;w:docPr&gt;&lt;w:view w:val=&quot;print&quot;/&gt;&lt;w:zoom w:percent=&quot;100&quot;/&gt;&lt;w:displayBackgroundShape/&gt;&lt;w:stylePaneFormatFilter w:val=&quot;0000&quot;/&gt;&lt;w:defaultTabStop w:val=&quot;708&quot;/&gt;&lt;w:hyphenationZone w:val=&quot;425&quot;/&gt;&lt;w:defaultTableStyle w:sti=&quot;0&quot; w:val=&quot;Normal&quot;/&gt;&lt;w:drawingGridHorizontalSpacing w:val=&quot;0&quot;/&gt;&lt;w:drawingGridVerticalSpacing w:val=&quot;0&quot;/&gt;&lt;w:displayHorizontalDrawingGridEvery w:val=&quot;0&quot;/&gt;&lt;w:displayVerticalDrawingGridEvery w:val=&quot;0&quot;/&gt;&lt;w:useMarginsForDrawingGridOrigin/&gt;&lt;w:drawingGridHorizontalOrigin w:val=&quot;0&quot;/&gt;&lt;w:drawingGridVerticalOrigin w:val=&quot;0&quot;/&gt;&lt;w:characterSpacingControl w:val=&quot;DontCompress&quot;/&gt;&lt;w:optimizeForBrowser/&gt;&lt;w:relyOnVML/&gt;&lt;w:allowPNG/&gt;&lt;w:validateAgainstSchema/&gt;&lt;w:saveInvalidXML w:val=&quot;off&quot;/&gt;&lt;w:ignoreMixedContent w:val=&quot;off&quot;/&gt;&lt;w:alwaysShowPlaceholderText w:val=&quot;off&quot;/&gt;&lt;w:compat&gt;&lt;w:breakWrappedTables/&gt;&lt;w:snapToGridInCell/&gt;&lt;w:wrapTextWithPunct/&gt;&lt;w:useAsianBreakRules/&gt;&lt;w:dontGrowAutofit/&gt;&lt;w:useFELayout/&gt;&lt;/w:compat&gt;&lt;wsp:rsids&gt;&lt;wsp:rsidRoot wsp:val=&quot;00A2300F&quot;/&gt;&lt;wsp:rsid wsp:val=&quot;000055B4&quot;/&gt;&lt;wsp:rsid wsp:val=&quot;00054CD0&quot;/&gt;&lt;wsp:rsid wsp:val=&quot;000772C2&quot;/&gt;&lt;wsp:rsid wsp:val=&quot;000E2CD3&quot;/&gt;&lt;wsp:rsid wsp:val=&quot;0012642F&quot;/&gt;&lt;wsp:rsid wsp:val=&quot;00140223&quot;/&gt;&lt;wsp:rsid wsp:val=&quot;00146A1B&quot;/&gt;&lt;wsp:rsid wsp:val=&quot;0018110A&quot;/&gt;&lt;wsp:rsid wsp:val=&quot;00187BB1&quot;/&gt;&lt;wsp:rsid wsp:val=&quot;001A656F&quot;/&gt;&lt;wsp:rsid wsp:val=&quot;00241DF1&quot;/&gt;&lt;wsp:rsid wsp:val=&quot;00271702&quot;/&gt;&lt;wsp:rsid wsp:val=&quot;002D4FFE&quot;/&gt;&lt;wsp:rsid wsp:val=&quot;002D7A80&quot;/&gt;&lt;wsp:rsid wsp:val=&quot;0036125F&quot;/&gt;&lt;wsp:rsid wsp:val=&quot;003C3D56&quot;/&gt;&lt;wsp:rsid wsp:val=&quot;003F7B91&quot;/&gt;&lt;wsp:rsid wsp:val=&quot;00430A7E&quot;/&gt;&lt;wsp:rsid wsp:val=&quot;004530E2&quot;/&gt;&lt;wsp:rsid wsp:val=&quot;0046415C&quot;/&gt;&lt;wsp:rsid wsp:val=&quot;004F5830&quot;/&gt;&lt;wsp:rsid wsp:val=&quot;00572A56&quot;/&gt;&lt;wsp:rsid wsp:val=&quot;0060502C&quot;/&gt;&lt;wsp:rsid wsp:val=&quot;006B2D4B&quot;/&gt;&lt;wsp:rsid wsp:val=&quot;006D627A&quot;/&gt;&lt;wsp:rsid wsp:val=&quot;006E663C&quot;/&gt;&lt;wsp:rsid wsp:val=&quot;00715657&quot;/&gt;&lt;wsp:rsid wsp:val=&quot;007165D2&quot;/&gt;&lt;wsp:rsid wsp:val=&quot;007C4633&quot;/&gt;&lt;wsp:rsid wsp:val=&quot;008D5DBD&quot;/&gt;&lt;wsp:rsid wsp:val=&quot;00A031B2&quot;/&gt;&lt;wsp:rsid wsp:val=&quot;00A2300F&quot;/&gt;&lt;wsp:rsid wsp:val=&quot;00A724E8&quot;/&gt;&lt;wsp:rsid wsp:val=&quot;00AB404C&quot;/&gt;&lt;wsp:rsid wsp:val=&quot;00B10E55&quot;/&gt;&lt;wsp:rsid wsp:val=&quot;00B93683&quot;/&gt;&lt;wsp:rsid wsp:val=&quot;00BA01A5&quot;/&gt;&lt;wsp:rsid wsp:val=&quot;00BE4767&quot;/&gt;&lt;wsp:rsid wsp:val=&quot;00C24920&quot;/&gt;&lt;wsp:rsid wsp:val=&quot;00D20C7B&quot;/&gt;&lt;wsp:rsid wsp:val=&quot;00DF0B66&quot;/&gt;&lt;wsp:rsid wsp:val=&quot;00DF5384&quot;/&gt;&lt;wsp:rsid wsp:val=&quot;00DF7B15&quot;/&gt;&lt;wsp:rsid wsp:val=&quot;00E047DC&quot;/&gt;&lt;wsp:rsid wsp:val=&quot;00E43BCE&quot;/&gt;&lt;wsp:rsid wsp:val=&quot;00EC3C7D&quot;/&gt;&lt;wsp:rsid wsp:val=&quot;00F10DF0&quot;/&gt;&lt;wsp:rsid wsp:val=&quot;00F458D6&quot;/&gt;&lt;wsp:rsid wsp:val=&quot;00F968B2&quot;/&gt;&lt;wsp:rsid wsp:val=&quot;00FC59BB&quot;/&gt;&lt;/wsp:rsids&gt;&lt;/w:docPr&gt;&lt;w:body&gt;&lt;w:p wsp:rsidR=&quot;00000000&quot; wsp:rsidRDefault=&quot;00054CD0&quot;&gt;&lt;m:oMathPara&gt;&lt;m:oMath&gt;&lt;m:sSub&gt;&lt;m:sSubPr&gt;&lt;m:ctrlPr&gt;&lt;w:rPr&gt;&lt;w:rFonts w:ascii=&quot;Cambria Math&quot; w:h-ansi=&quot;Cambria Math&quot;/&gt;&lt;wx:font wx:val=&quot;Cambria Math&quot;/&gt;&lt;w:b/&gt;&lt;w:i/&gt;&lt;w:sz w:val=&quot;22&quot;/&gt;&lt;w:sz-cs w:val=&quot;22&quot;/&gt;&lt;/w:rPr&gt;&lt;/m:ctrlPr&gt;&lt;/m:sSubPr&gt;&lt;m:e&gt;&lt;m:r&gt;&lt;m:rPr&gt;&lt;m:sty m:val=&quot;bi&quot;/&gt;&lt;/m:rPr&gt;&lt;w:rPr&gt;&lt;w:rFonts w:ascii=&quot;Cambria Math&quot; w:h-ansi=&quot;Cambria Math&quot;/&gt;&lt;wx:font wx:val=&quot;Cambria Math&quot;/&gt;&lt;w:b/&gt;&lt;w:i/&gt;&lt;w:sz w:val=&quot;22&quot;/&gt;&lt;w:sz-cs w:val=&quot;22&quot;/&gt;&lt;/w:rPr&gt;&lt;m:t&gt;G&lt;/m:t&gt;&lt;/m:r&gt;&lt;/m:e&gt;&lt;m:sub&gt;&lt;m:r&gt;&lt;m:rPr&gt;&lt;m:sty m:val=&quot;bi&quot;/&gt;&lt;/m:rPr&gt;&lt;w:rPr&gt;&lt;w:rFonts w:ascii=&quot;Cambria Math&quot; w:h-ansi=&quot;Cambria Math&quot;/&gt;&lt;wx:font wx:val=&quot;Cambria Math&quot;/&gt;&lt;w:b/&gt;&lt;w:i/&gt;&lt;w:sz w:val=&quot;22&quot;/&gt;&lt;w:sz-cs w:val=&quot;22&quot;/&gt;&lt;/w:rPr&gt;&lt;m:t&gt;c&lt;/m:t&gt;&lt;/m:r&gt;&lt;/m:sub&gt;&lt;/m:sSub&gt;&lt;m:r&gt;&lt;m:rPr&gt;&lt;m:sty m:val=&quot;bi&quot;/&gt;&lt;/m:rPr&gt;&lt;w:rPr&gt;&lt;w:rFonts w:ascii=&quot;Cambria Math&quot; w:h-ansi=&quot;Cambria Math&quot;/&gt;&lt;wx:font wx:val=&quot;Cambria Math&quot;/&gt;&lt;w:b/&gt;&lt;w:i/&gt;&lt;w:sz w:val=&quot;22&quot;/&gt;&lt;w:sz-cs w:val=&quot;22&quot;/&gt;&lt;/w:rPr&gt;&lt;m:t&gt;=&lt;/m:t&gt;&lt;/m:r&gt;&lt;m:sSub&gt;&lt;m:sSubPr&gt;&lt;m:ctrlPr&gt;&lt;w:rPr&gt;&lt;w:rFonts w:ascii=&quot;Cambria Math&quot; w:h-ansi=&quot;Cambria Math&quot;/&gt;&lt;wx:font wx:val=&quot;Cambria Math&quot;/&gt;&lt;w:b/&gt;&lt;w:i/&gt;&lt;w:sz w:val=&quot;22&quot;/&gt;&lt;w:sz-cs w:val=&quot;22&quot;/&gt;&lt;/w:rPr&gt;&lt;/m:ctrlPr&gt;&lt;/m:sSubPr&gt;&lt;m:e&gt;&lt;m:r&gt;&lt;m:rPr&gt;&lt;m:sty m:val=&quot;bi&quot;/&gt;&lt;/m:rPr&gt;&lt;w:rPr&gt;&lt;w:rFonts w:ascii=&quot;Cambria Math&quot; w:h-ansi=&quot;Cambria Math&quot;/&gt;&lt;wx:font wx:val=&quot;Cambria Math&quot;/&gt;&lt;w:b/&gt;&lt;w:i/&gt;&lt;w:sz w:val=&quot;22&quot;/&gt;&lt;w:sz-cs w:val=&quot;22&quot;/&gt;&lt;/w:rPr&gt;&lt;m:t&gt;K&lt;/m:t&gt;&lt;/m:r&gt;&lt;/m:e&gt;&lt;m:sub&gt;&lt;m:r&gt;&lt;m:rPr&gt;&lt;m:sty m:val=&quot;bi&quot;/&gt;&lt;/m:rPr&gt;&lt;w:rPr&gt;&lt;w:rFonts w:ascii=&quot;Cambria Math&quot; w:h-ansi=&quot;Cambria Math&quot;/&gt;&lt;wx:font wx:val=&quot;Cambria Math&quot;/&gt;&lt;w:b/&gt;&lt;w:i/&gt;&lt;w:sz w:val=&quot;22&quot;/&gt;&lt;w:sz-cs w:val=&quot;22&quot;/&gt;&lt;/w:rPr&gt;&lt;m:t&gt;p&lt;/m:t&gt;&lt;/m:r&gt;&lt;/m:sub&gt;&lt;/m:sSub&gt;&lt;m:r&gt;&lt;m:rPr&gt;&lt;m:sty m:val=&quot;bi&quot;/&gt;&lt;/m:rPr&gt;&lt;w:rPr&gt;&lt;w:rFonts w:ascii=&quot;Cambria Math&quot; w:h-ansi=&quot;Cambria Math&quot;/&gt;&lt;wx:font wx:val=&quot;Cambria Math&quot;/&gt;&lt;w:b/&gt;&lt;w:i/&gt;&lt;w:sz w:val=&quot;22&quot;/&gt;&lt;w:sz-cs w:val=&quot;22&quot;/&gt;&lt;/w:rPr&gt;&lt;m:t&gt;+&lt;/m:t&gt;&lt;/m:r&gt;&lt;m:f&gt;&lt;m:fPr&gt;&lt;m:ctrlPr&gt;&lt;w:rPr&gt;&lt;w:rFonts w:ascii=&quot;Cambria Math&quot; w:h-ansi=&quot;Cambria Math&quot;/&gt;&lt;wx:font wx:val=&quot;Cambria Math&quot;/&gt;&lt;w:b/&gt;&lt;w:i/&gt;&lt;w:sz w:val=&quot;22&quot;/&gt;&lt;w:sz-cs w:val=&quot;22&quot;/&gt;&lt;/w:rPr&gt;&lt;/m:ctrlPr&gt;&lt;/m:fPr&gt;&lt;m:num&gt;&lt;m:sSub&gt;&lt;m:sSubPr&gt;&lt;m:ctrlPr&gt;&lt;w:rPr&gt;&lt;w:rFonts w:ascii=&quot;Cambria Math&quot; w:h-ansi=&quot;Cambria Math&quot;/&gt;&lt;wx:font wx:val=&quot;Cambria Math&quot;/&gt;&lt;w:b/&gt;&lt;w:i/&gt;&lt;w:sz w:val=&quot;22&quot;/&gt;&lt;w:sz-cs w:val=&quot;22&quot;/&gt;&lt;/w:rPr&gt;&lt;/m:ctrlPr&gt;&lt;/m:sSubPr&gt;&lt;m:e&gt;&lt;m:r&gt;&lt;m:rPr&gt;&lt;m:sty m:val=&quot;bi&quot;/&gt;&lt;/m:rPr&gt;&lt;w:rPr&gt;&lt;w:rFonts w:ascii=&quot;Cambria Math&quot; w:h-ansi=&quot;Cambria Math&quot;/&gt;&lt;wx:font wx:val=&quot;Cambria Math&quot;/&gt;&lt;w:b/&gt;&lt;w:i/&gt;&lt;w:sz w:val=&quot;22&quot;/&gt;&lt;w:sz-cs w:val=&quot;22&quot;/&gt;&lt;/w:rPr&gt;&lt;m:t&gt;K&lt;/m:t&gt;&lt;/m:r&gt;&lt;/m:e&gt;&lt;m:sub&gt;&lt;m:r&gt;&lt;m:rPr&gt;&lt;m:sty m:val=&quot;bi&quot;/&gt;&lt;/m:rPr&gt;&lt;w:rPr&gt;&lt;w:rFonts w:ascii=&quot;Cambria Math&quot; w:h-ansi=&quot;Cambria Math&quot;/&gt;&lt;wx:font wx:val=&quot;Cambria Math&quot;/&gt;&lt;w:b/&gt;&lt;w:i/&gt;&lt;w:sz w:val=&quot;22&quot;/&gt;&lt;w:sz-cs w:val=&quot;22&quot;/&gt;&lt;/w:rPr&gt;&lt;m:t&gt;p&lt;/m:t&gt;&lt;/m:r&gt;&lt;/m:sub&gt;&lt;/m:sSub&gt;&lt;/m:num&gt;&lt;m:den&gt;&lt;m:sSub&gt;&lt;m:sSubPr&gt;&lt;m:ctrlPr&gt;&lt;w:rPr&gt;&lt;w:rFonts w:ascii=&quot;Cambria Math&quot; w:h-ansi=&quot;Cambria Math&quot;/&gt;&lt;wx:font wx:val=&quot;Cambria Math&quot;/&gt;&lt;w:b/&gt;&lt;w:i/&gt;&lt;w:sz w:val=&quot;22&quot;/&gt;&lt;w:sz-cs w:val=&quot;22&quot;/&gt;&lt;/w:rPr&gt;&lt;/m:ctrlPr&gt;&lt;/m:sSubPr&gt;&lt;m:e&gt;&lt;m:r&gt;&lt;m:rPr&gt;&lt;m:sty m:val=&quot;bi&quot;/&gt;&lt;/m:rPr&gt;&lt;w:rPr&gt;&lt;w:rFonts w:ascii=&quot;Cambria Math&quot; w:h-ansi=&quot;Cambria Math&quot;/&gt;&lt;wx:font wx:val=&quot;Cambria Math&quot;/&gt;&lt;w:b/&gt;&lt;w:i/&gt;&lt;w:sz w:val=&quot;22&quot;/&gt;&lt;w:sz-cs w:val=&quot;22&quot;/&gt;&lt;/w:rPr&gt;&lt;m:t&gt;T&lt;/m:t&gt;&lt;/m:r&gt;&lt;/m:e&gt;&lt;m:sub&gt;&lt;m:r&gt;&lt;m:rPr&gt;&lt;m:sty m:val=&quot;bi&quot;/&gt;&lt;/m:rPr&gt;&lt;w:rPr&gt;&lt;w:rFonts w:ascii=&quot;Cambria Math&quot; w:h-ansi=&quot;Cambria Math&quot;/&gt;&lt;wx:font wx:val=&quot;Cambria Math&quot;/&gt;&lt;w:b/&gt;&lt;w:i/&gt;&lt;w:sz w:val=&quot;22&quot;/&gt;&lt;w:sz-cs w:val=&quot;22&quot;/&gt;&lt;/w:rPr&gt;&lt;m:t&gt;i&lt;/m:t&gt;&lt;/m:r&gt;&lt;/m:sub&gt;&lt;/m:sSub&gt;&lt;/m:den&gt;&lt;/m:f&gt;&lt;m:r&gt;&lt;m:rPr&gt;&lt;m:sty m:val=&quot;bi&quot;/&gt;&lt;/m:rPr&gt;&lt;w:rPr&gt;&lt;w:rFonts w:ascii=&quot;Cambria Math&quot; w:h-ansi=&quot;Cambria Math&quot;/&gt;&lt;wx:font wx:val=&quot;Cambria Math&quot;/&gt;&lt;w:b/&gt;&lt;w:i/&gt;&lt;w:sz w:val=&quot;22&quot;/&gt;&lt;w:sz-cs w:val=&quot;22&quot;/&gt;&lt;/w:rPr&gt;&lt;m:t&gt;S+&lt;/m:t&gt;&lt;/m:r&gt;&lt;m:sSub&gt;&lt;m:sSubPr&gt;&lt;m:ctrlPr&gt;&lt;w:rPr&gt;&lt;w:rFonts w:ascii=&quot;Cambria Math&quot; w:h-ansi=&quot;Cambria Math&quot;/&gt;&lt;wx:font wx:val=&quot;Cambria Math&quot;/&gt;&lt;w:b/&gt;&lt;w:i/&gt;&lt;w:sz w:val=&quot;22&quot;/&gt;&lt;w:sz-cs w:val=&quot;22&quot;/&gt;&lt;/w:rPr&gt;&lt;/m:ctrlPr&gt;&lt;/m:sSubPr&gt;&lt;m:e&gt;&lt;m:r&gt;&lt;m:rPr&gt;&lt;m:sty m:val=&quot;bi&quot;/&gt;&lt;/m:rPr&gt;&lt;w:rPr&gt;&lt;w:rFonts w:ascii=&quot;Cambria Math&quot; w:h-ansi=&quot;Cambria Math&quot;/&gt;&lt;wx:font wx:val=&quot;Cambria Math&quot;/&gt;&lt;w:b/&gt;&lt;w:i/&gt;&lt;w:sz w:val=&quot;22&quot;/&gt;&lt;w:sz-cs w:val=&quot;22&quot;/&gt;&lt;/w:rPr&gt;&lt;m:t&gt;K&lt;/m:t&gt;&lt;/m:r&gt;&lt;/m:e&gt;&lt;m:sub&gt;&lt;m:r&gt;&lt;m:rPr&gt;&lt;m:sty m:val=&quot;bi&quot;/&gt;&lt;/m:rPr&gt;&lt;w:rPr&gt;&lt;w:rFonts w:ascii=&quot;Cambria Math&quot; w:h-ansi=&quot;Cambria Math&quot;/&gt;&lt;wx:font wx:val=&quot;Cambria Math&quot;/&gt;&lt;w:b/&gt;&lt;w:i/&gt;&lt;w:sz w:val=&quot;22&quot;/&gt;&lt;w:sz-cs w:val=&quot;22&quot;/&gt;&lt;/w:rPr&gt;&lt;m:t&gt;p&lt;/m:t&gt;&lt;/m:r&gt;&lt;/m:sub&gt;&lt;/m:sSub&gt;&lt;m:sSub&gt;&lt;m:sSubPr&gt;&lt;m:ctrlPr&gt;&lt;w:rPr&gt;&lt;w:rFonts w:ascii=&quot;Cambria Math&quot; w:h-ansi=&quot;Cambria Math&quot;/&gt;&lt;wx:font wx:val=&quot;Cambria Math&quot;/&gt;&lt;w:b/&gt;&lt;w:i/&gt;&lt;w:sz w:val=&quot;22&quot;/&gt;&lt;w:sz-cs w:val=&quot;22&quot;/&gt;&lt;/w:rPr&gt;&lt;/m:ctrlPr&gt;&lt;/m:sSubPr&gt;&lt;m:e&gt;&lt;m:r&gt;&lt;m:rPr&gt;&lt;m:sty m:val=&quot;bi&quot;/&gt;&lt;/m:rPr&gt;&lt;w:rPr&gt;&lt;w:rFonts w:ascii=&quot;Cambria Math&quot; w:h-ansi=&quot;Cambria Math&quot;/&gt;&lt;wx:font wx:val=&quot;Cambria Math&quot;/&gt;&lt;w:b/&gt;&lt;w:i/&gt;&lt;w:sz w:val=&quot;22&quot;/&gt;&lt;w:sz-cs w:val=&quot;22&quot;/&gt;&lt;/w:rPr&gt;&lt;m:t&gt;T&lt;/m:t&gt;&lt;/m:r&gt;&lt;/m:e&gt;&lt;m:sub&gt;&lt;m:r&gt;&lt;m:rPr&gt;&lt;m:sty m:val=&quot;bi&quot;/&gt;&lt;/m:rPr&gt;&lt;w:rPr&gt;&lt;w:rFonts w:ascii=&quot;Cambria Math&quot; w:h-ansi=&quot;Cambria Math&quot;/&gt;&lt;wx:font wx:val=&quot;Cambria Math&quot;/&gt;&lt;w:b/&gt;&lt;w:i/&gt;&lt;w:sz w:val=&quot;22&quot;/&gt;&lt;w:sz-cs w:val=&quot;22&quot;/&gt;&lt;/w:rPr&gt;&lt;m:t&gt;d&lt;/m:t&gt;&lt;/m:r&gt;&lt;/m:sub&gt;&lt;/m:sSub&gt;&lt;m:r&gt;&lt;m:rPr&gt;&lt;m:sty m:val=&quot;bi&quot;/&gt;&lt;/m:rPr&gt;&lt;w:rPr&gt;&lt;w:rFonts w:ascii=&quot;Cambria Math&quot; w:h-ansi=&quot;Cambria Math&quot;/&gt;&lt;wx:font wx:val=&quot;Cambria Math&quot;/&gt;&lt;w:b/&gt;&lt;w:i/&gt;&lt;w:sz w:val=&quot;22&quot;/&gt;&lt;w:sz-cs w:val=&quot;22&quot;/&gt;&lt;/w:rPr&gt;&lt;m:t&gt;S&lt;/m:t&gt;&lt;/m:r&gt;&lt;/m:oMath&gt;&lt;/m:oMathPara&gt;&lt;/w:p&gt;&lt;w:sectPr wsp:rsidR=&quot;00000000&quot;&gt;&lt;w:pgSz w:w=&quot;12240&quot; w:h=&quot;15840&quot;/&gt;&lt;w:pgMar w:top=&quot;1417&quot; w:right=&quot;1701&quot; w:bottom=&quot;1417&quot; w:left=&quot;1701&quot; w:header=&quot;720&quot; w:footer=&quot;720&quot; w:gutter=&quot;0&quot;/&gt;&lt;w:cols w:space=&quot;720&quot;/&gt;&lt;/w:sectPr&gt;&lt;/w:body&gt;&lt;/w:wordDocument&gt;">
             <v:imagedata r:id="rId11" o:title="" chromakey="white"/>
           </v:shape>
         </w:pict>
@@ -2639,7 +2637,6 @@
                 <w:sz w:val="20"/>
                 <w:szCs w:val="20"/>
               </w:rPr>
-              <w:lastRenderedPageBreak/>
               <w:t xml:space="preserve">(insertar imagen aquí – con </w:t>
             </w:r>
             <w:proofErr w:type="spellStart"/>
@@ -3333,8 +3330,8 @@
         <w:tblLook w:val="00A0" w:firstRow="1" w:lastRow="0" w:firstColumn="1" w:lastColumn="0" w:noHBand="0" w:noVBand="0"/>
       </w:tblPr>
       <w:tblGrid>
-        <w:gridCol w:w="3675"/>
-        <w:gridCol w:w="4848"/>
+        <w:gridCol w:w="3685"/>
+        <w:gridCol w:w="4838"/>
       </w:tblGrid>
       <w:tr>
         <w:tc>
@@ -3357,7 +3354,7 @@
                 <w:lang w:eastAsia="es-ES"/>
               </w:rPr>
               <w:pict>
-                <v:shape id="Imagen 44" o:spid="_x0000_i1031" type="#_x0000_t75" style="width:160.15pt;height:122.9pt;visibility:visible">
+                <v:shape id="Imagen 44" o:spid="_x0000_i1031" type="#_x0000_t75" style="width:160.5pt;height:123pt;visibility:visible">
                   <v:imagedata r:id="rId12" o:title=""/>
                 </v:shape>
               </w:pict>
@@ -3384,7 +3381,7 @@
                 <w:lang w:eastAsia="es-ES"/>
               </w:rPr>
               <w:pict>
-                <v:shape id="Imagen 45" o:spid="_x0000_i1032" type="#_x0000_t75" style="width:240.85pt;height:90.6pt;visibility:visible">
+                <v:shape id="Imagen 45" o:spid="_x0000_i1032" type="#_x0000_t75" style="width:240.75pt;height:90.75pt;visibility:visible">
                   <v:imagedata r:id="rId13" o:title=""/>
                 </v:shape>
               </w:pict>
@@ -3473,7 +3470,7 @@
       </w:r>
       <w:r>
         <w:pict>
-          <v:shape id="_x0000_i1033" type="#_x0000_t75" style="width:57.1pt;height:13.65pt" equationxml="&lt;?xml version=&quot;1.0&quot; encoding=&quot;UTF-8&quot; standalone=&quot;yes&quot;?&gt;&#10;&#10;&lt;?mso-application progid=&quot;Word.Document&quot;?&gt;&#10;&#10;&lt;w:wordDocument xmlns:aml=&quot;http://schemas.microsoft.com/aml/2001/core&quot; xmlns:dt=&quot;uuid:C2F41010-65B3-11d1-A29F-00AA00C14882&quot; xmlns:ve=&quot;http://schemas.openxmlformats.org/markup-compatibility/2006&quot; xmlns:o=&quot;urn:schemas-microsoft-com:office:office&quot; xmlns:m=&quot;http://schemas.openxmlformats.org/officeDocument/2006/math&quot; xmlns:v=&quot;urn:schemas-microsoft-com:vml&quot; xmlns:w10=&quot;urn:schemas-microsoft-com:office:word&quot; xmlns:w=&quot;http://schemas.microsoft.com/office/word/2003/wordml&quot; xmlns:wx=&quot;http://schemas.microsoft.com/office/word/2003/auxHint&quot; xmlns:wsp=&quot;http://schemas.microsoft.com/office/word/2003/wordml/sp2&quot; xmlns:sl=&quot;http://schemas.microsoft.com/schemaLibrary/2003/core&quot; w:macrosPresent=&quot;no&quot; w:embeddedObjPresent=&quot;no&quot; w:ocxPresent=&quot;no&quot; xml:space=&quot;preserve&quot;&gt;&lt;w:ignoreSubtree w:val=&quot;http://schemas.microsoft.com/office/word/2003/wordml/sp2&quot;/&gt;&lt;o:DocumentProperties&gt;&lt;o:Version&gt;12&lt;/o:Version&gt;&lt;/o:DocumentProperties&gt;&lt;w:docPr&gt;&lt;w:view w:val=&quot;print&quot;/&gt;&lt;w:zoom w:percent=&quot;100&quot;/&gt;&lt;w:displayBackgroundShape/&gt;&lt;w:stylePaneFormatFilter w:val=&quot;0000&quot;/&gt;&lt;w:defaultTabStop w:val=&quot;708&quot;/&gt;&lt;w:hyphenationZone w:val=&quot;425&quot;/&gt;&lt;w:defaultTableStyle w:sti=&quot;0&quot; w:val=&quot;Normal&quot;/&gt;&lt;w:drawingGridHorizontalSpacing w:val=&quot;0&quot;/&gt;&lt;w:drawingGridVerticalSpacing w:val=&quot;0&quot;/&gt;&lt;w:displayHorizontalDrawingGridEvery w:val=&quot;0&quot;/&gt;&lt;w:displayVerticalDrawingGridEvery w:val=&quot;0&quot;/&gt;&lt;w:useMarginsForDrawingGridOrigin/&gt;&lt;w:drawingGridHorizontalOrigin w:val=&quot;0&quot;/&gt;&lt;w:drawingGridVerticalOrigin w:val=&quot;0&quot;/&gt;&lt;w:characterSpacingControl w:val=&quot;DontCompress&quot;/&gt;&lt;w:optimizeForBrowser/&gt;&lt;w:relyOnVML/&gt;&lt;w:allowPNG/&gt;&lt;w:validateAgainstSchema/&gt;&lt;w:saveInvalidXML w:val=&quot;off&quot;/&gt;&lt;w:ignoreMixedContent w:val=&quot;off&quot;/&gt;&lt;w:alwaysShowPlaceholderText w:val=&quot;off&quot;/&gt;&lt;w:compat&gt;&lt;w:breakWrappedTables/&gt;&lt;w:snapToGridInCell/&gt;&lt;w:wrapTextWithPunct/&gt;&lt;w:useAsianBreakRules/&gt;&lt;w:dontGrowAutofit/&gt;&lt;w:useFELayout/&gt;&lt;/w:compat&gt;&lt;wsp:rsids&gt;&lt;wsp:rsidRoot wsp:val=&quot;00A2300F&quot;/&gt;&lt;wsp:rsid wsp:val=&quot;000055B4&quot;/&gt;&lt;wsp:rsid wsp:val=&quot;000772C2&quot;/&gt;&lt;wsp:rsid wsp:val=&quot;000E2CD3&quot;/&gt;&lt;wsp:rsid wsp:val=&quot;0012642F&quot;/&gt;&lt;wsp:rsid wsp:val=&quot;00140223&quot;/&gt;&lt;wsp:rsid wsp:val=&quot;00146A1B&quot;/&gt;&lt;wsp:rsid wsp:val=&quot;0018110A&quot;/&gt;&lt;wsp:rsid wsp:val=&quot;00187BB1&quot;/&gt;&lt;wsp:rsid wsp:val=&quot;001A656F&quot;/&gt;&lt;wsp:rsid wsp:val=&quot;00241DF1&quot;/&gt;&lt;wsp:rsid wsp:val=&quot;00271702&quot;/&gt;&lt;wsp:rsid wsp:val=&quot;002D4FFE&quot;/&gt;&lt;wsp:rsid wsp:val=&quot;002D7A80&quot;/&gt;&lt;wsp:rsid wsp:val=&quot;0036125F&quot;/&gt;&lt;wsp:rsid wsp:val=&quot;003C3D56&quot;/&gt;&lt;wsp:rsid wsp:val=&quot;003F7B91&quot;/&gt;&lt;wsp:rsid wsp:val=&quot;00430A7E&quot;/&gt;&lt;wsp:rsid wsp:val=&quot;004530E2&quot;/&gt;&lt;wsp:rsid wsp:val=&quot;0046415C&quot;/&gt;&lt;wsp:rsid wsp:val=&quot;004F5830&quot;/&gt;&lt;wsp:rsid wsp:val=&quot;00572A56&quot;/&gt;&lt;wsp:rsid wsp:val=&quot;0060502C&quot;/&gt;&lt;wsp:rsid wsp:val=&quot;006B2D4B&quot;/&gt;&lt;wsp:rsid wsp:val=&quot;006D627A&quot;/&gt;&lt;wsp:rsid wsp:val=&quot;006E663C&quot;/&gt;&lt;wsp:rsid wsp:val=&quot;00715657&quot;/&gt;&lt;wsp:rsid wsp:val=&quot;007165D2&quot;/&gt;&lt;wsp:rsid wsp:val=&quot;007C4633&quot;/&gt;&lt;wsp:rsid wsp:val=&quot;008D5DBD&quot;/&gt;&lt;wsp:rsid wsp:val=&quot;00A031B2&quot;/&gt;&lt;wsp:rsid wsp:val=&quot;00A2300F&quot;/&gt;&lt;wsp:rsid wsp:val=&quot;00A724E8&quot;/&gt;&lt;wsp:rsid wsp:val=&quot;00AB404C&quot;/&gt;&lt;wsp:rsid wsp:val=&quot;00B10E55&quot;/&gt;&lt;wsp:rsid wsp:val=&quot;00B93683&quot;/&gt;&lt;wsp:rsid wsp:val=&quot;00BA01A5&quot;/&gt;&lt;wsp:rsid wsp:val=&quot;00BE4767&quot;/&gt;&lt;wsp:rsid wsp:val=&quot;00C24920&quot;/&gt;&lt;wsp:rsid wsp:val=&quot;00D20C7B&quot;/&gt;&lt;wsp:rsid wsp:val=&quot;00DF0B66&quot;/&gt;&lt;wsp:rsid wsp:val=&quot;00DF5384&quot;/&gt;&lt;wsp:rsid wsp:val=&quot;00DF7B15&quot;/&gt;&lt;wsp:rsid wsp:val=&quot;00E047DC&quot;/&gt;&lt;wsp:rsid wsp:val=&quot;00E43BCE&quot;/&gt;&lt;wsp:rsid wsp:val=&quot;00EC3C7D&quot;/&gt;&lt;wsp:rsid wsp:val=&quot;00EC6697&quot;/&gt;&lt;wsp:rsid wsp:val=&quot;00F10DF0&quot;/&gt;&lt;wsp:rsid wsp:val=&quot;00F458D6&quot;/&gt;&lt;wsp:rsid wsp:val=&quot;00F968B2&quot;/&gt;&lt;wsp:rsid wsp:val=&quot;00FC59BB&quot;/&gt;&lt;/wsp:rsids&gt;&lt;/w:docPr&gt;&lt;w:body&gt;&lt;w:p wsp:rsidR=&quot;00000000&quot; wsp:rsidRDefault=&quot;00EC6697&quot;&gt;&lt;m:oMathPara&gt;&lt;m:oMath&gt;&lt;m:r&gt;&lt;w:rPr&gt;&lt;w:rFonts w:ascii=&quot;Cambria Math&quot; w:h-ansi=&quot;Cambria Math&quot;/&gt;&lt;wx:font wx:val=&quot;Cambria Math&quot;/&gt;&lt;w:i/&gt;&lt;w:sz w:val=&quot;22&quot;/&gt;&lt;w:sz-cs w:val=&quot;22&quot;/&gt;&lt;/w:rPr&gt;&lt;m:t&gt;Ï‰&lt;/m:t&gt;&lt;/m:r&gt;&lt;m:d&gt;&lt;m:dPr&gt;&lt;m:ctrlPr&gt;&lt;w:rPr&gt;&lt;w:rFonts w:ascii=&quot;Cambria Math&quot; w:h-ansi=&quot;Cambria Math&quot;/&gt;&lt;wx:font wx:val=&quot;Cambria Math&quot;/&gt;&lt;w:i/&gt;&lt;w:sz w:val=&quot;22&quot;/&gt;&lt;w:sz-cs w:val=&quot;22&quot;/&gt;&lt;/w:rPr&gt;&lt;/m:ctrlPr&gt;&lt;/m:dPr&gt;&lt;m:e&gt;&lt;m:r&gt;&lt;w:rPr&gt;&lt;w:rFonts w:ascii=&quot;Cambria Math&quot; w:h-ansi=&quot;Cambria Math&quot;/&gt;&lt;wx:font wx:val=&quot;Cambria Math&quot;/&gt;&lt;w:i/&gt;&lt;w:sz w:val=&quot;22&quot;/&gt;&lt;w:sz-cs w:val=&quot;22&quot;/&gt;&lt;/w:rPr&gt;&lt;m:t&gt;s&lt;/m:t&gt;&lt;/m:r&gt;&lt;/m:e&gt;&lt;/m:d&gt;&lt;m:r&gt;&lt;w:rPr&gt;&lt;w:rFonts w:ascii=&quot;Cambria Math&quot; w:h-ansi=&quot;Cambria Math&quot;/&gt;&lt;wx:font wx:val=&quot;Cambria Math&quot;/&gt;&lt;w:i/&gt;&lt;w:sz w:val=&quot;22&quot;/&gt;&lt;w:sz-cs w:val=&quot;22&quot;/&gt;&lt;/w:rPr&gt;&lt;m:t&gt; &lt;/m:t&gt;&lt;/m:r&gt;&lt;m:d&gt;&lt;m:dPr&gt;&lt;m:begChr m:val=&quot;[&quot;/&gt;&lt;m:endChr m:val=&quot;]&quot;/&gt;&lt;m:ctrlPr&gt;&lt;w:rPr&gt;&lt;w:rFonts w:ascii=&quot;Cambria Math&quot; w:h-ansi=&quot;Cambria Math&quot;/&gt;&lt;wx:font wx:val=&quot;Cambria Math&quot;/&gt;&lt;w:i/&gt;&lt;w:sz w:val=&quot;22&quot;/&gt;&lt;w:sz-cs w:val=&quot;22&quot;/&gt;&lt;/w:rPr&gt;&lt;/m:ctrlPr&gt;&lt;/m:dPr&gt;&lt;m:e&gt;&lt;m:r&gt;&lt;w:rPr&gt;&lt;w:rFonts w:ascii=&quot;Cambria Math&quot; w:h-ansi=&quot;Cambria Math&quot;/&gt;&lt;wx:font wx:val=&quot;Cambria Math&quot;/&gt;&lt;w:i/&gt;&lt;w:sz w:val=&quot;22&quot;/&gt;&lt;w:sz-cs w:val=&quot;22&quot;/&gt;&lt;/w:rPr&gt;&lt;m:t&gt;rpm&lt;/m:t&gt;&lt;/m:r&gt;&lt;/m:e&gt;&lt;/m:d&gt;&lt;m:r&gt;&lt;w:rPr&gt;&lt;w:rFonts w:ascii=&quot;Cambria Math&quot; w:h-ansi=&quot;Cambria Math&quot;/&gt;&lt;wx:font wx:val=&quot;Cambria Math&quot;/&gt;&lt;w:i/&gt;&lt;w:sz w:val=&quot;22&quot;/&gt;&lt;w:sz-cs w:val=&quot;22&quot;/&gt;&lt;/w:rPr&gt;&lt;m:t&gt;,&lt;/m:t&gt;&lt;/m:r&gt;&lt;/m:oMath&gt;&lt;/m:oMathPara&gt;&lt;/w:p&gt;&lt;w:sectPr wsp:rsidR=&quot;00000000&quot;&gt;&lt;w:pgSz w:w=&quot;12240&quot; w:h=&quot;15840&quot;/&gt;&lt;w:pgMar w:top=&quot;1417&quot; w:right=&quot;1701&quot; w:bottom=&quot;1417&quot; w:left=&quot;1701&quot; w:header=&quot;720&quot; w:footer=&quot;720&quot; w:gutter=&quot;0&quot;/&gt;&lt;w:cols w:space=&quot;720&quot;/&gt;&lt;/w:sectPr&gt;&lt;/w:body&gt;&lt;/w:wordDocument&gt;">
+          <v:shape id="_x0000_i1033" type="#_x0000_t75" style="width:57pt;height:13.5pt" equationxml="&lt;?xml version=&quot;1.0&quot; encoding=&quot;UTF-8&quot; standalone=&quot;yes&quot;?&gt;&#10;&#10;&lt;?mso-application progid=&quot;Word.Document&quot;?&gt;&#10;&#10;&lt;w:wordDocument xmlns:aml=&quot;http://schemas.microsoft.com/aml/2001/core&quot; xmlns:dt=&quot;uuid:C2F41010-65B3-11d1-A29F-00AA00C14882&quot; xmlns:ve=&quot;http://schemas.openxmlformats.org/markup-compatibility/2006&quot; xmlns:o=&quot;urn:schemas-microsoft-com:office:office&quot; xmlns:m=&quot;http://schemas.openxmlformats.org/officeDocument/2006/math&quot; xmlns:v=&quot;urn:schemas-microsoft-com:vml&quot; xmlns:w10=&quot;urn:schemas-microsoft-com:office:word&quot; xmlns:w=&quot;http://schemas.microsoft.com/office/word/2003/wordml&quot; xmlns:wx=&quot;http://schemas.microsoft.com/office/word/2003/auxHint&quot; xmlns:wsp=&quot;http://schemas.microsoft.com/office/word/2003/wordml/sp2&quot; xmlns:sl=&quot;http://schemas.microsoft.com/schemaLibrary/2003/core&quot; w:macrosPresent=&quot;no&quot; w:embeddedObjPresent=&quot;no&quot; w:ocxPresent=&quot;no&quot; xml:space=&quot;preserve&quot;&gt;&lt;w:ignoreSubtree w:val=&quot;http://schemas.microsoft.com/office/word/2003/wordml/sp2&quot;/&gt;&lt;o:DocumentProperties&gt;&lt;o:Version&gt;12&lt;/o:Version&gt;&lt;/o:DocumentProperties&gt;&lt;w:docPr&gt;&lt;w:view w:val=&quot;print&quot;/&gt;&lt;w:zoom w:percent=&quot;100&quot;/&gt;&lt;w:displayBackgroundShape/&gt;&lt;w:stylePaneFormatFilter w:val=&quot;0000&quot;/&gt;&lt;w:defaultTabStop w:val=&quot;708&quot;/&gt;&lt;w:hyphenationZone w:val=&quot;425&quot;/&gt;&lt;w:defaultTableStyle w:sti=&quot;0&quot; w:val=&quot;Normal&quot;/&gt;&lt;w:drawingGridHorizontalSpacing w:val=&quot;0&quot;/&gt;&lt;w:drawingGridVerticalSpacing w:val=&quot;0&quot;/&gt;&lt;w:displayHorizontalDrawingGridEvery w:val=&quot;0&quot;/&gt;&lt;w:displayVerticalDrawingGridEvery w:val=&quot;0&quot;/&gt;&lt;w:useMarginsForDrawingGridOrigin/&gt;&lt;w:drawingGridHorizontalOrigin w:val=&quot;0&quot;/&gt;&lt;w:drawingGridVerticalOrigin w:val=&quot;0&quot;/&gt;&lt;w:characterSpacingControl w:val=&quot;DontCompress&quot;/&gt;&lt;w:optimizeForBrowser/&gt;&lt;w:relyOnVML/&gt;&lt;w:allowPNG/&gt;&lt;w:validateAgainstSchema/&gt;&lt;w:saveInvalidXML w:val=&quot;off&quot;/&gt;&lt;w:ignoreMixedContent w:val=&quot;off&quot;/&gt;&lt;w:alwaysShowPlaceholderText w:val=&quot;off&quot;/&gt;&lt;w:compat&gt;&lt;w:breakWrappedTables/&gt;&lt;w:snapToGridInCell/&gt;&lt;w:wrapTextWithPunct/&gt;&lt;w:useAsianBreakRules/&gt;&lt;w:dontGrowAutofit/&gt;&lt;w:useFELayout/&gt;&lt;/w:compat&gt;&lt;wsp:rsids&gt;&lt;wsp:rsidRoot wsp:val=&quot;00A2300F&quot;/&gt;&lt;wsp:rsid wsp:val=&quot;000055B4&quot;/&gt;&lt;wsp:rsid wsp:val=&quot;000772C2&quot;/&gt;&lt;wsp:rsid wsp:val=&quot;000E2CD3&quot;/&gt;&lt;wsp:rsid wsp:val=&quot;0012642F&quot;/&gt;&lt;wsp:rsid wsp:val=&quot;00140223&quot;/&gt;&lt;wsp:rsid wsp:val=&quot;00146A1B&quot;/&gt;&lt;wsp:rsid wsp:val=&quot;0018110A&quot;/&gt;&lt;wsp:rsid wsp:val=&quot;00187BB1&quot;/&gt;&lt;wsp:rsid wsp:val=&quot;001A656F&quot;/&gt;&lt;wsp:rsid wsp:val=&quot;00241DF1&quot;/&gt;&lt;wsp:rsid wsp:val=&quot;00271702&quot;/&gt;&lt;wsp:rsid wsp:val=&quot;002D4FFE&quot;/&gt;&lt;wsp:rsid wsp:val=&quot;002D7A80&quot;/&gt;&lt;wsp:rsid wsp:val=&quot;0036125F&quot;/&gt;&lt;wsp:rsid wsp:val=&quot;003C3D56&quot;/&gt;&lt;wsp:rsid wsp:val=&quot;003F7B91&quot;/&gt;&lt;wsp:rsid wsp:val=&quot;00430A7E&quot;/&gt;&lt;wsp:rsid wsp:val=&quot;004530E2&quot;/&gt;&lt;wsp:rsid wsp:val=&quot;0046415C&quot;/&gt;&lt;wsp:rsid wsp:val=&quot;004F5830&quot;/&gt;&lt;wsp:rsid wsp:val=&quot;00572A56&quot;/&gt;&lt;wsp:rsid wsp:val=&quot;0060502C&quot;/&gt;&lt;wsp:rsid wsp:val=&quot;006B2D4B&quot;/&gt;&lt;wsp:rsid wsp:val=&quot;006D627A&quot;/&gt;&lt;wsp:rsid wsp:val=&quot;006E663C&quot;/&gt;&lt;wsp:rsid wsp:val=&quot;00715657&quot;/&gt;&lt;wsp:rsid wsp:val=&quot;007165D2&quot;/&gt;&lt;wsp:rsid wsp:val=&quot;007C4633&quot;/&gt;&lt;wsp:rsid wsp:val=&quot;008D5DBD&quot;/&gt;&lt;wsp:rsid wsp:val=&quot;00A031B2&quot;/&gt;&lt;wsp:rsid wsp:val=&quot;00A2300F&quot;/&gt;&lt;wsp:rsid wsp:val=&quot;00A724E8&quot;/&gt;&lt;wsp:rsid wsp:val=&quot;00AB404C&quot;/&gt;&lt;wsp:rsid wsp:val=&quot;00B10E55&quot;/&gt;&lt;wsp:rsid wsp:val=&quot;00B93683&quot;/&gt;&lt;wsp:rsid wsp:val=&quot;00BA01A5&quot;/&gt;&lt;wsp:rsid wsp:val=&quot;00BE4767&quot;/&gt;&lt;wsp:rsid wsp:val=&quot;00C24920&quot;/&gt;&lt;wsp:rsid wsp:val=&quot;00D20C7B&quot;/&gt;&lt;wsp:rsid wsp:val=&quot;00DF0B66&quot;/&gt;&lt;wsp:rsid wsp:val=&quot;00DF5384&quot;/&gt;&lt;wsp:rsid wsp:val=&quot;00DF7B15&quot;/&gt;&lt;wsp:rsid wsp:val=&quot;00E047DC&quot;/&gt;&lt;wsp:rsid wsp:val=&quot;00E43BCE&quot;/&gt;&lt;wsp:rsid wsp:val=&quot;00EC3C7D&quot;/&gt;&lt;wsp:rsid wsp:val=&quot;00EC6697&quot;/&gt;&lt;wsp:rsid wsp:val=&quot;00F10DF0&quot;/&gt;&lt;wsp:rsid wsp:val=&quot;00F458D6&quot;/&gt;&lt;wsp:rsid wsp:val=&quot;00F968B2&quot;/&gt;&lt;wsp:rsid wsp:val=&quot;00FC59BB&quot;/&gt;&lt;/wsp:rsids&gt;&lt;/w:docPr&gt;&lt;w:body&gt;&lt;w:p wsp:rsidR=&quot;00000000&quot; wsp:rsidRDefault=&quot;00EC6697&quot;&gt;&lt;m:oMathPara&gt;&lt;m:oMath&gt;&lt;m:r&gt;&lt;w:rPr&gt;&lt;w:rFonts w:ascii=&quot;Cambria Math&quot; w:h-ansi=&quot;Cambria Math&quot;/&gt;&lt;wx:font wx:val=&quot;Cambria Math&quot;/&gt;&lt;w:i/&gt;&lt;w:sz w:val=&quot;22&quot;/&gt;&lt;w:sz-cs w:val=&quot;22&quot;/&gt;&lt;/w:rPr&gt;&lt;m:t&gt;Ï‰&lt;/m:t&gt;&lt;/m:r&gt;&lt;m:d&gt;&lt;m:dPr&gt;&lt;m:ctrlPr&gt;&lt;w:rPr&gt;&lt;w:rFonts w:ascii=&quot;Cambria Math&quot; w:h-ansi=&quot;Cambria Math&quot;/&gt;&lt;wx:font wx:val=&quot;Cambria Math&quot;/&gt;&lt;w:i/&gt;&lt;w:sz w:val=&quot;22&quot;/&gt;&lt;w:sz-cs w:val=&quot;22&quot;/&gt;&lt;/w:rPr&gt;&lt;/m:ctrlPr&gt;&lt;/m:dPr&gt;&lt;m:e&gt;&lt;m:r&gt;&lt;w:rPr&gt;&lt;w:rFonts w:ascii=&quot;Cambria Math&quot; w:h-ansi=&quot;Cambria Math&quot;/&gt;&lt;wx:font wx:val=&quot;Cambria Math&quot;/&gt;&lt;w:i/&gt;&lt;w:sz w:val=&quot;22&quot;/&gt;&lt;w:sz-cs w:val=&quot;22&quot;/&gt;&lt;/w:rPr&gt;&lt;m:t&gt;s&lt;/m:t&gt;&lt;/m:r&gt;&lt;/m:e&gt;&lt;/m:d&gt;&lt;m:r&gt;&lt;w:rPr&gt;&lt;w:rFonts w:ascii=&quot;Cambria Math&quot; w:h-ansi=&quot;Cambria Math&quot;/&gt;&lt;wx:font wx:val=&quot;Cambria Math&quot;/&gt;&lt;w:i/&gt;&lt;w:sz w:val=&quot;22&quot;/&gt;&lt;w:sz-cs w:val=&quot;22&quot;/&gt;&lt;/w:rPr&gt;&lt;m:t&gt; &lt;/m:t&gt;&lt;/m:r&gt;&lt;m:d&gt;&lt;m:dPr&gt;&lt;m:begChr m:val=&quot;[&quot;/&gt;&lt;m:endChr m:val=&quot;]&quot;/&gt;&lt;m:ctrlPr&gt;&lt;w:rPr&gt;&lt;w:rFonts w:ascii=&quot;Cambria Math&quot; w:h-ansi=&quot;Cambria Math&quot;/&gt;&lt;wx:font wx:val=&quot;Cambria Math&quot;/&gt;&lt;w:i/&gt;&lt;w:sz w:val=&quot;22&quot;/&gt;&lt;w:sz-cs w:val=&quot;22&quot;/&gt;&lt;/w:rPr&gt;&lt;/m:ctrlPr&gt;&lt;/m:dPr&gt;&lt;m:e&gt;&lt;m:r&gt;&lt;w:rPr&gt;&lt;w:rFonts w:ascii=&quot;Cambria Math&quot; w:h-ansi=&quot;Cambria Math&quot;/&gt;&lt;wx:font wx:val=&quot;Cambria Math&quot;/&gt;&lt;w:i/&gt;&lt;w:sz w:val=&quot;22&quot;/&gt;&lt;w:sz-cs w:val=&quot;22&quot;/&gt;&lt;/w:rPr&gt;&lt;m:t&gt;rpm&lt;/m:t&gt;&lt;/m:r&gt;&lt;/m:e&gt;&lt;/m:d&gt;&lt;m:r&gt;&lt;w:rPr&gt;&lt;w:rFonts w:ascii=&quot;Cambria Math&quot; w:h-ansi=&quot;Cambria Math&quot;/&gt;&lt;wx:font wx:val=&quot;Cambria Math&quot;/&gt;&lt;w:i/&gt;&lt;w:sz w:val=&quot;22&quot;/&gt;&lt;w:sz-cs w:val=&quot;22&quot;/&gt;&lt;/w:rPr&gt;&lt;m:t&gt;,&lt;/m:t&gt;&lt;/m:r&gt;&lt;/m:oMath&gt;&lt;/m:oMathPara&gt;&lt;/w:p&gt;&lt;w:sectPr wsp:rsidR=&quot;00000000&quot;&gt;&lt;w:pgSz w:w=&quot;12240&quot; w:h=&quot;15840&quot;/&gt;&lt;w:pgMar w:top=&quot;1417&quot; w:right=&quot;1701&quot; w:bottom=&quot;1417&quot; w:left=&quot;1701&quot; w:header=&quot;720&quot; w:footer=&quot;720&quot; w:gutter=&quot;0&quot;/&gt;&lt;w:cols w:space=&quot;720&quot;/&gt;&lt;/w:sectPr&gt;&lt;/w:body&gt;&lt;/w:wordDocument&gt;">
             <v:imagedata r:id="rId14" o:title="" chromakey="white"/>
           </v:shape>
         </w:pict>
@@ -3494,7 +3491,7 @@
       </w:r>
       <w:r>
         <w:pict>
-          <v:shape id="_x0000_i1034" type="#_x0000_t75" style="width:57.1pt;height:13.65pt" equationxml="&lt;?xml version=&quot;1.0&quot; encoding=&quot;UTF-8&quot; standalone=&quot;yes&quot;?&gt;&#10;&#10;&lt;?mso-application progid=&quot;Word.Document&quot;?&gt;&#10;&#10;&lt;w:wordDocument xmlns:aml=&quot;http://schemas.microsoft.com/aml/2001/core&quot; xmlns:dt=&quot;uuid:C2F41010-65B3-11d1-A29F-00AA00C14882&quot; xmlns:ve=&quot;http://schemas.openxmlformats.org/markup-compatibility/2006&quot; xmlns:o=&quot;urn:schemas-microsoft-com:office:office&quot; xmlns:m=&quot;http://schemas.openxmlformats.org/officeDocument/2006/math&quot; xmlns:v=&quot;urn:schemas-microsoft-com:vml&quot; xmlns:w10=&quot;urn:schemas-microsoft-com:office:word&quot; xmlns:w=&quot;http://schemas.microsoft.com/office/word/2003/wordml&quot; xmlns:wx=&quot;http://schemas.microsoft.com/office/word/2003/auxHint&quot; xmlns:wsp=&quot;http://schemas.microsoft.com/office/word/2003/wordml/sp2&quot; xmlns:sl=&quot;http://schemas.microsoft.com/schemaLibrary/2003/core&quot; w:macrosPresent=&quot;no&quot; w:embeddedObjPresent=&quot;no&quot; w:ocxPresent=&quot;no&quot; xml:space=&quot;preserve&quot;&gt;&lt;w:ignoreSubtree w:val=&quot;http://schemas.microsoft.com/office/word/2003/wordml/sp2&quot;/&gt;&lt;o:DocumentProperties&gt;&lt;o:Version&gt;12&lt;/o:Version&gt;&lt;/o:DocumentProperties&gt;&lt;w:docPr&gt;&lt;w:view w:val=&quot;print&quot;/&gt;&lt;w:zoom w:percent=&quot;100&quot;/&gt;&lt;w:displayBackgroundShape/&gt;&lt;w:stylePaneFormatFilter w:val=&quot;0000&quot;/&gt;&lt;w:defaultTabStop w:val=&quot;708&quot;/&gt;&lt;w:hyphenationZone w:val=&quot;425&quot;/&gt;&lt;w:defaultTableStyle w:sti=&quot;0&quot; w:val=&quot;Normal&quot;/&gt;&lt;w:drawingGridHorizontalSpacing w:val=&quot;0&quot;/&gt;&lt;w:drawingGridVerticalSpacing w:val=&quot;0&quot;/&gt;&lt;w:displayHorizontalDrawingGridEvery w:val=&quot;0&quot;/&gt;&lt;w:displayVerticalDrawingGridEvery w:val=&quot;0&quot;/&gt;&lt;w:useMarginsForDrawingGridOrigin/&gt;&lt;w:drawingGridHorizontalOrigin w:val=&quot;0&quot;/&gt;&lt;w:drawingGridVerticalOrigin w:val=&quot;0&quot;/&gt;&lt;w:characterSpacingControl w:val=&quot;DontCompress&quot;/&gt;&lt;w:optimizeForBrowser/&gt;&lt;w:relyOnVML/&gt;&lt;w:allowPNG/&gt;&lt;w:validateAgainstSchema/&gt;&lt;w:saveInvalidXML w:val=&quot;off&quot;/&gt;&lt;w:ignoreMixedContent w:val=&quot;off&quot;/&gt;&lt;w:alwaysShowPlaceholderText w:val=&quot;off&quot;/&gt;&lt;w:compat&gt;&lt;w:breakWrappedTables/&gt;&lt;w:snapToGridInCell/&gt;&lt;w:wrapTextWithPunct/&gt;&lt;w:useAsianBreakRules/&gt;&lt;w:dontGrowAutofit/&gt;&lt;w:useFELayout/&gt;&lt;/w:compat&gt;&lt;wsp:rsids&gt;&lt;wsp:rsidRoot wsp:val=&quot;00A2300F&quot;/&gt;&lt;wsp:rsid wsp:val=&quot;000055B4&quot;/&gt;&lt;wsp:rsid wsp:val=&quot;000772C2&quot;/&gt;&lt;wsp:rsid wsp:val=&quot;000E2CD3&quot;/&gt;&lt;wsp:rsid wsp:val=&quot;0012642F&quot;/&gt;&lt;wsp:rsid wsp:val=&quot;00140223&quot;/&gt;&lt;wsp:rsid wsp:val=&quot;00146A1B&quot;/&gt;&lt;wsp:rsid wsp:val=&quot;0018110A&quot;/&gt;&lt;wsp:rsid wsp:val=&quot;00187BB1&quot;/&gt;&lt;wsp:rsid wsp:val=&quot;001A656F&quot;/&gt;&lt;wsp:rsid wsp:val=&quot;00241DF1&quot;/&gt;&lt;wsp:rsid wsp:val=&quot;00271702&quot;/&gt;&lt;wsp:rsid wsp:val=&quot;002D4FFE&quot;/&gt;&lt;wsp:rsid wsp:val=&quot;002D7A80&quot;/&gt;&lt;wsp:rsid wsp:val=&quot;0036125F&quot;/&gt;&lt;wsp:rsid wsp:val=&quot;003C3D56&quot;/&gt;&lt;wsp:rsid wsp:val=&quot;003F7B91&quot;/&gt;&lt;wsp:rsid wsp:val=&quot;00430A7E&quot;/&gt;&lt;wsp:rsid wsp:val=&quot;004530E2&quot;/&gt;&lt;wsp:rsid wsp:val=&quot;0046415C&quot;/&gt;&lt;wsp:rsid wsp:val=&quot;004F5830&quot;/&gt;&lt;wsp:rsid wsp:val=&quot;00572A56&quot;/&gt;&lt;wsp:rsid wsp:val=&quot;0060502C&quot;/&gt;&lt;wsp:rsid wsp:val=&quot;006B2D4B&quot;/&gt;&lt;wsp:rsid wsp:val=&quot;006D627A&quot;/&gt;&lt;wsp:rsid wsp:val=&quot;006E663C&quot;/&gt;&lt;wsp:rsid wsp:val=&quot;00715657&quot;/&gt;&lt;wsp:rsid wsp:val=&quot;007165D2&quot;/&gt;&lt;wsp:rsid wsp:val=&quot;007C4633&quot;/&gt;&lt;wsp:rsid wsp:val=&quot;008D5DBD&quot;/&gt;&lt;wsp:rsid wsp:val=&quot;00A031B2&quot;/&gt;&lt;wsp:rsid wsp:val=&quot;00A2300F&quot;/&gt;&lt;wsp:rsid wsp:val=&quot;00A724E8&quot;/&gt;&lt;wsp:rsid wsp:val=&quot;00AB404C&quot;/&gt;&lt;wsp:rsid wsp:val=&quot;00B10E55&quot;/&gt;&lt;wsp:rsid wsp:val=&quot;00B93683&quot;/&gt;&lt;wsp:rsid wsp:val=&quot;00BA01A5&quot;/&gt;&lt;wsp:rsid wsp:val=&quot;00BE4767&quot;/&gt;&lt;wsp:rsid wsp:val=&quot;00C24920&quot;/&gt;&lt;wsp:rsid wsp:val=&quot;00D20C7B&quot;/&gt;&lt;wsp:rsid wsp:val=&quot;00DF0B66&quot;/&gt;&lt;wsp:rsid wsp:val=&quot;00DF5384&quot;/&gt;&lt;wsp:rsid wsp:val=&quot;00DF7B15&quot;/&gt;&lt;wsp:rsid wsp:val=&quot;00E047DC&quot;/&gt;&lt;wsp:rsid wsp:val=&quot;00E43BCE&quot;/&gt;&lt;wsp:rsid wsp:val=&quot;00EC3C7D&quot;/&gt;&lt;wsp:rsid wsp:val=&quot;00EC6697&quot;/&gt;&lt;wsp:rsid wsp:val=&quot;00F10DF0&quot;/&gt;&lt;wsp:rsid wsp:val=&quot;00F458D6&quot;/&gt;&lt;wsp:rsid wsp:val=&quot;00F968B2&quot;/&gt;&lt;wsp:rsid wsp:val=&quot;00FC59BB&quot;/&gt;&lt;/wsp:rsids&gt;&lt;/w:docPr&gt;&lt;w:body&gt;&lt;w:p wsp:rsidR=&quot;00000000&quot; wsp:rsidRDefault=&quot;00EC6697&quot;&gt;&lt;m:oMathPara&gt;&lt;m:oMath&gt;&lt;m:r&gt;&lt;w:rPr&gt;&lt;w:rFonts w:ascii=&quot;Cambria Math&quot; w:h-ansi=&quot;Cambria Math&quot;/&gt;&lt;wx:font wx:val=&quot;Cambria Math&quot;/&gt;&lt;w:i/&gt;&lt;w:sz w:val=&quot;22&quot;/&gt;&lt;w:sz-cs w:val=&quot;22&quot;/&gt;&lt;/w:rPr&gt;&lt;m:t&gt;Ï‰&lt;/m:t&gt;&lt;/m:r&gt;&lt;m:d&gt;&lt;m:dPr&gt;&lt;m:ctrlPr&gt;&lt;w:rPr&gt;&lt;w:rFonts w:ascii=&quot;Cambria Math&quot; w:h-ansi=&quot;Cambria Math&quot;/&gt;&lt;wx:font wx:val=&quot;Cambria Math&quot;/&gt;&lt;w:i/&gt;&lt;w:sz w:val=&quot;22&quot;/&gt;&lt;w:sz-cs w:val=&quot;22&quot;/&gt;&lt;/w:rPr&gt;&lt;/m:ctrlPr&gt;&lt;/m:dPr&gt;&lt;m:e&gt;&lt;m:r&gt;&lt;w:rPr&gt;&lt;w:rFonts w:ascii=&quot;Cambria Math&quot; w:h-ansi=&quot;Cambria Math&quot;/&gt;&lt;wx:font wx:val=&quot;Cambria Math&quot;/&gt;&lt;w:i/&gt;&lt;w:sz w:val=&quot;22&quot;/&gt;&lt;w:sz-cs w:val=&quot;22&quot;/&gt;&lt;/w:rPr&gt;&lt;m:t&gt;s&lt;/m:t&gt;&lt;/m:r&gt;&lt;/m:e&gt;&lt;/m:d&gt;&lt;m:r&gt;&lt;w:rPr&gt;&lt;w:rFonts w:ascii=&quot;Cambria Math&quot; w:h-ansi=&quot;Cambria Math&quot;/&gt;&lt;wx:font wx:val=&quot;Cambria Math&quot;/&gt;&lt;w:i/&gt;&lt;w:sz w:val=&quot;22&quot;/&gt;&lt;w:sz-cs w:val=&quot;22&quot;/&gt;&lt;/w:rPr&gt;&lt;m:t&gt; &lt;/m:t&gt;&lt;/m:r&gt;&lt;m:d&gt;&lt;m:dPr&gt;&lt;m:begChr m:val=&quot;[&quot;/&gt;&lt;m:endChr m:val=&quot;]&quot;/&gt;&lt;m:ctrlPr&gt;&lt;w:rPr&gt;&lt;w:rFonts w:ascii=&quot;Cambria Math&quot; w:h-ansi=&quot;Cambria Math&quot;/&gt;&lt;wx:font wx:val=&quot;Cambria Math&quot;/&gt;&lt;w:i/&gt;&lt;w:sz w:val=&quot;22&quot;/&gt;&lt;w:sz-cs w:val=&quot;22&quot;/&gt;&lt;/w:rPr&gt;&lt;/m:ctrlPr&gt;&lt;/m:dPr&gt;&lt;m:e&gt;&lt;m:r&gt;&lt;w:rPr&gt;&lt;w:rFonts w:ascii=&quot;Cambria Math&quot; w:h-ansi=&quot;Cambria Math&quot;/&gt;&lt;wx:font wx:val=&quot;Cambria Math&quot;/&gt;&lt;w:i/&gt;&lt;w:sz w:val=&quot;22&quot;/&gt;&lt;w:sz-cs w:val=&quot;22&quot;/&gt;&lt;/w:rPr&gt;&lt;m:t&gt;rpm&lt;/m:t&gt;&lt;/m:r&gt;&lt;/m:e&gt;&lt;/m:d&gt;&lt;m:r&gt;&lt;w:rPr&gt;&lt;w:rFonts w:ascii=&quot;Cambria Math&quot; w:h-ansi=&quot;Cambria Math&quot;/&gt;&lt;wx:font wx:val=&quot;Cambria Math&quot;/&gt;&lt;w:i/&gt;&lt;w:sz w:val=&quot;22&quot;/&gt;&lt;w:sz-cs w:val=&quot;22&quot;/&gt;&lt;/w:rPr&gt;&lt;m:t&gt;,&lt;/m:t&gt;&lt;/m:r&gt;&lt;/m:oMath&gt;&lt;/m:oMathPara&gt;&lt;/w:p&gt;&lt;w:sectPr wsp:rsidR=&quot;00000000&quot;&gt;&lt;w:pgSz w:w=&quot;12240&quot; w:h=&quot;15840&quot;/&gt;&lt;w:pgMar w:top=&quot;1417&quot; w:right=&quot;1701&quot; w:bottom=&quot;1417&quot; w:left=&quot;1701&quot; w:header=&quot;720&quot; w:footer=&quot;720&quot; w:gutter=&quot;0&quot;/&gt;&lt;w:cols w:space=&quot;720&quot;/&gt;&lt;/w:sectPr&gt;&lt;/w:body&gt;&lt;/w:wordDocument&gt;">
+          <v:shape id="_x0000_i1034" type="#_x0000_t75" style="width:57pt;height:13.5pt" equationxml="&lt;?xml version=&quot;1.0&quot; encoding=&quot;UTF-8&quot; standalone=&quot;yes&quot;?&gt;&#10;&#10;&lt;?mso-application progid=&quot;Word.Document&quot;?&gt;&#10;&#10;&lt;w:wordDocument xmlns:aml=&quot;http://schemas.microsoft.com/aml/2001/core&quot; xmlns:dt=&quot;uuid:C2F41010-65B3-11d1-A29F-00AA00C14882&quot; xmlns:ve=&quot;http://schemas.openxmlformats.org/markup-compatibility/2006&quot; xmlns:o=&quot;urn:schemas-microsoft-com:office:office&quot; xmlns:m=&quot;http://schemas.openxmlformats.org/officeDocument/2006/math&quot; xmlns:v=&quot;urn:schemas-microsoft-com:vml&quot; xmlns:w10=&quot;urn:schemas-microsoft-com:office:word&quot; xmlns:w=&quot;http://schemas.microsoft.com/office/word/2003/wordml&quot; xmlns:wx=&quot;http://schemas.microsoft.com/office/word/2003/auxHint&quot; xmlns:wsp=&quot;http://schemas.microsoft.com/office/word/2003/wordml/sp2&quot; xmlns:sl=&quot;http://schemas.microsoft.com/schemaLibrary/2003/core&quot; w:macrosPresent=&quot;no&quot; w:embeddedObjPresent=&quot;no&quot; w:ocxPresent=&quot;no&quot; xml:space=&quot;preserve&quot;&gt;&lt;w:ignoreSubtree w:val=&quot;http://schemas.microsoft.com/office/word/2003/wordml/sp2&quot;/&gt;&lt;o:DocumentProperties&gt;&lt;o:Version&gt;12&lt;/o:Version&gt;&lt;/o:DocumentProperties&gt;&lt;w:docPr&gt;&lt;w:view w:val=&quot;print&quot;/&gt;&lt;w:zoom w:percent=&quot;100&quot;/&gt;&lt;w:displayBackgroundShape/&gt;&lt;w:stylePaneFormatFilter w:val=&quot;0000&quot;/&gt;&lt;w:defaultTabStop w:val=&quot;708&quot;/&gt;&lt;w:hyphenationZone w:val=&quot;425&quot;/&gt;&lt;w:defaultTableStyle w:sti=&quot;0&quot; w:val=&quot;Normal&quot;/&gt;&lt;w:drawingGridHorizontalSpacing w:val=&quot;0&quot;/&gt;&lt;w:drawingGridVerticalSpacing w:val=&quot;0&quot;/&gt;&lt;w:displayHorizontalDrawingGridEvery w:val=&quot;0&quot;/&gt;&lt;w:displayVerticalDrawingGridEvery w:val=&quot;0&quot;/&gt;&lt;w:useMarginsForDrawingGridOrigin/&gt;&lt;w:drawingGridHorizontalOrigin w:val=&quot;0&quot;/&gt;&lt;w:drawingGridVerticalOrigin w:val=&quot;0&quot;/&gt;&lt;w:characterSpacingControl w:val=&quot;DontCompress&quot;/&gt;&lt;w:optimizeForBrowser/&gt;&lt;w:relyOnVML/&gt;&lt;w:allowPNG/&gt;&lt;w:validateAgainstSchema/&gt;&lt;w:saveInvalidXML w:val=&quot;off&quot;/&gt;&lt;w:ignoreMixedContent w:val=&quot;off&quot;/&gt;&lt;w:alwaysShowPlaceholderText w:val=&quot;off&quot;/&gt;&lt;w:compat&gt;&lt;w:breakWrappedTables/&gt;&lt;w:snapToGridInCell/&gt;&lt;w:wrapTextWithPunct/&gt;&lt;w:useAsianBreakRules/&gt;&lt;w:dontGrowAutofit/&gt;&lt;w:useFELayout/&gt;&lt;/w:compat&gt;&lt;wsp:rsids&gt;&lt;wsp:rsidRoot wsp:val=&quot;00A2300F&quot;/&gt;&lt;wsp:rsid wsp:val=&quot;000055B4&quot;/&gt;&lt;wsp:rsid wsp:val=&quot;000772C2&quot;/&gt;&lt;wsp:rsid wsp:val=&quot;000E2CD3&quot;/&gt;&lt;wsp:rsid wsp:val=&quot;0012642F&quot;/&gt;&lt;wsp:rsid wsp:val=&quot;00140223&quot;/&gt;&lt;wsp:rsid wsp:val=&quot;00146A1B&quot;/&gt;&lt;wsp:rsid wsp:val=&quot;0018110A&quot;/&gt;&lt;wsp:rsid wsp:val=&quot;00187BB1&quot;/&gt;&lt;wsp:rsid wsp:val=&quot;001A656F&quot;/&gt;&lt;wsp:rsid wsp:val=&quot;00241DF1&quot;/&gt;&lt;wsp:rsid wsp:val=&quot;00271702&quot;/&gt;&lt;wsp:rsid wsp:val=&quot;002D4FFE&quot;/&gt;&lt;wsp:rsid wsp:val=&quot;002D7A80&quot;/&gt;&lt;wsp:rsid wsp:val=&quot;0036125F&quot;/&gt;&lt;wsp:rsid wsp:val=&quot;003C3D56&quot;/&gt;&lt;wsp:rsid wsp:val=&quot;003F7B91&quot;/&gt;&lt;wsp:rsid wsp:val=&quot;00430A7E&quot;/&gt;&lt;wsp:rsid wsp:val=&quot;004530E2&quot;/&gt;&lt;wsp:rsid wsp:val=&quot;0046415C&quot;/&gt;&lt;wsp:rsid wsp:val=&quot;004F5830&quot;/&gt;&lt;wsp:rsid wsp:val=&quot;00572A56&quot;/&gt;&lt;wsp:rsid wsp:val=&quot;0060502C&quot;/&gt;&lt;wsp:rsid wsp:val=&quot;006B2D4B&quot;/&gt;&lt;wsp:rsid wsp:val=&quot;006D627A&quot;/&gt;&lt;wsp:rsid wsp:val=&quot;006E663C&quot;/&gt;&lt;wsp:rsid wsp:val=&quot;00715657&quot;/&gt;&lt;wsp:rsid wsp:val=&quot;007165D2&quot;/&gt;&lt;wsp:rsid wsp:val=&quot;007C4633&quot;/&gt;&lt;wsp:rsid wsp:val=&quot;008D5DBD&quot;/&gt;&lt;wsp:rsid wsp:val=&quot;00A031B2&quot;/&gt;&lt;wsp:rsid wsp:val=&quot;00A2300F&quot;/&gt;&lt;wsp:rsid wsp:val=&quot;00A724E8&quot;/&gt;&lt;wsp:rsid wsp:val=&quot;00AB404C&quot;/&gt;&lt;wsp:rsid wsp:val=&quot;00B10E55&quot;/&gt;&lt;wsp:rsid wsp:val=&quot;00B93683&quot;/&gt;&lt;wsp:rsid wsp:val=&quot;00BA01A5&quot;/&gt;&lt;wsp:rsid wsp:val=&quot;00BE4767&quot;/&gt;&lt;wsp:rsid wsp:val=&quot;00C24920&quot;/&gt;&lt;wsp:rsid wsp:val=&quot;00D20C7B&quot;/&gt;&lt;wsp:rsid wsp:val=&quot;00DF0B66&quot;/&gt;&lt;wsp:rsid wsp:val=&quot;00DF5384&quot;/&gt;&lt;wsp:rsid wsp:val=&quot;00DF7B15&quot;/&gt;&lt;wsp:rsid wsp:val=&quot;00E047DC&quot;/&gt;&lt;wsp:rsid wsp:val=&quot;00E43BCE&quot;/&gt;&lt;wsp:rsid wsp:val=&quot;00EC3C7D&quot;/&gt;&lt;wsp:rsid wsp:val=&quot;00EC6697&quot;/&gt;&lt;wsp:rsid wsp:val=&quot;00F10DF0&quot;/&gt;&lt;wsp:rsid wsp:val=&quot;00F458D6&quot;/&gt;&lt;wsp:rsid wsp:val=&quot;00F968B2&quot;/&gt;&lt;wsp:rsid wsp:val=&quot;00FC59BB&quot;/&gt;&lt;/wsp:rsids&gt;&lt;/w:docPr&gt;&lt;w:body&gt;&lt;w:p wsp:rsidR=&quot;00000000&quot; wsp:rsidRDefault=&quot;00EC6697&quot;&gt;&lt;m:oMathPara&gt;&lt;m:oMath&gt;&lt;m:r&gt;&lt;w:rPr&gt;&lt;w:rFonts w:ascii=&quot;Cambria Math&quot; w:h-ansi=&quot;Cambria Math&quot;/&gt;&lt;wx:font wx:val=&quot;Cambria Math&quot;/&gt;&lt;w:i/&gt;&lt;w:sz w:val=&quot;22&quot;/&gt;&lt;w:sz-cs w:val=&quot;22&quot;/&gt;&lt;/w:rPr&gt;&lt;m:t&gt;Ï‰&lt;/m:t&gt;&lt;/m:r&gt;&lt;m:d&gt;&lt;m:dPr&gt;&lt;m:ctrlPr&gt;&lt;w:rPr&gt;&lt;w:rFonts w:ascii=&quot;Cambria Math&quot; w:h-ansi=&quot;Cambria Math&quot;/&gt;&lt;wx:font wx:val=&quot;Cambria Math&quot;/&gt;&lt;w:i/&gt;&lt;w:sz w:val=&quot;22&quot;/&gt;&lt;w:sz-cs w:val=&quot;22&quot;/&gt;&lt;/w:rPr&gt;&lt;/m:ctrlPr&gt;&lt;/m:dPr&gt;&lt;m:e&gt;&lt;m:r&gt;&lt;w:rPr&gt;&lt;w:rFonts w:ascii=&quot;Cambria Math&quot; w:h-ansi=&quot;Cambria Math&quot;/&gt;&lt;wx:font wx:val=&quot;Cambria Math&quot;/&gt;&lt;w:i/&gt;&lt;w:sz w:val=&quot;22&quot;/&gt;&lt;w:sz-cs w:val=&quot;22&quot;/&gt;&lt;/w:rPr&gt;&lt;m:t&gt;s&lt;/m:t&gt;&lt;/m:r&gt;&lt;/m:e&gt;&lt;/m:d&gt;&lt;m:r&gt;&lt;w:rPr&gt;&lt;w:rFonts w:ascii=&quot;Cambria Math&quot; w:h-ansi=&quot;Cambria Math&quot;/&gt;&lt;wx:font wx:val=&quot;Cambria Math&quot;/&gt;&lt;w:i/&gt;&lt;w:sz w:val=&quot;22&quot;/&gt;&lt;w:sz-cs w:val=&quot;22&quot;/&gt;&lt;/w:rPr&gt;&lt;m:t&gt; &lt;/m:t&gt;&lt;/m:r&gt;&lt;m:d&gt;&lt;m:dPr&gt;&lt;m:begChr m:val=&quot;[&quot;/&gt;&lt;m:endChr m:val=&quot;]&quot;/&gt;&lt;m:ctrlPr&gt;&lt;w:rPr&gt;&lt;w:rFonts w:ascii=&quot;Cambria Math&quot; w:h-ansi=&quot;Cambria Math&quot;/&gt;&lt;wx:font wx:val=&quot;Cambria Math&quot;/&gt;&lt;w:i/&gt;&lt;w:sz w:val=&quot;22&quot;/&gt;&lt;w:sz-cs w:val=&quot;22&quot;/&gt;&lt;/w:rPr&gt;&lt;/m:ctrlPr&gt;&lt;/m:dPr&gt;&lt;m:e&gt;&lt;m:r&gt;&lt;w:rPr&gt;&lt;w:rFonts w:ascii=&quot;Cambria Math&quot; w:h-ansi=&quot;Cambria Math&quot;/&gt;&lt;wx:font wx:val=&quot;Cambria Math&quot;/&gt;&lt;w:i/&gt;&lt;w:sz w:val=&quot;22&quot;/&gt;&lt;w:sz-cs w:val=&quot;22&quot;/&gt;&lt;/w:rPr&gt;&lt;m:t&gt;rpm&lt;/m:t&gt;&lt;/m:r&gt;&lt;/m:e&gt;&lt;/m:d&gt;&lt;m:r&gt;&lt;w:rPr&gt;&lt;w:rFonts w:ascii=&quot;Cambria Math&quot; w:h-ansi=&quot;Cambria Math&quot;/&gt;&lt;wx:font wx:val=&quot;Cambria Math&quot;/&gt;&lt;w:i/&gt;&lt;w:sz w:val=&quot;22&quot;/&gt;&lt;w:sz-cs w:val=&quot;22&quot;/&gt;&lt;/w:rPr&gt;&lt;m:t&gt;,&lt;/m:t&gt;&lt;/m:r&gt;&lt;/m:oMath&gt;&lt;/m:oMathPara&gt;&lt;/w:p&gt;&lt;w:sectPr wsp:rsidR=&quot;00000000&quot;&gt;&lt;w:pgSz w:w=&quot;12240&quot; w:h=&quot;15840&quot;/&gt;&lt;w:pgMar w:top=&quot;1417&quot; w:right=&quot;1701&quot; w:bottom=&quot;1417&quot; w:left=&quot;1701&quot; w:header=&quot;720&quot; w:footer=&quot;720&quot; w:gutter=&quot;0&quot;/&gt;&lt;w:cols w:space=&quot;720&quot;/&gt;&lt;/w:sectPr&gt;&lt;/w:body&gt;&lt;/w:wordDocument&gt;">
             <v:imagedata r:id="rId14" o:title="" chromakey="white"/>
           </v:shape>
         </w:pict>
@@ -3529,7 +3526,7 @@
       </w:r>
       <w:r>
         <w:pict>
-          <v:shape id="_x0000_i1035" type="#_x0000_t75" style="width:32.3pt;height:11.15pt" equationxml="&lt;?xml version=&quot;1.0&quot; encoding=&quot;UTF-8&quot; standalone=&quot;yes&quot;?&gt;&#10;&#10;&lt;?mso-application progid=&quot;Word.Document&quot;?&gt;&#10;&#10;&lt;w:wordDocument xmlns:aml=&quot;http://schemas.microsoft.com/aml/2001/core&quot; xmlns:dt=&quot;uuid:C2F41010-65B3-11d1-A29F-00AA00C14882&quot; xmlns:ve=&quot;http://schemas.openxmlformats.org/markup-compatibility/2006&quot; xmlns:o=&quot;urn:schemas-microsoft-com:office:office&quot; xmlns:m=&quot;http://schemas.openxmlformats.org/officeDocument/2006/math&quot; xmlns:v=&quot;urn:schemas-microsoft-com:vml&quot; xmlns:w10=&quot;urn:schemas-microsoft-com:office:word&quot; xmlns:w=&quot;http://schemas.microsoft.com/office/word/2003/wordml&quot; xmlns:wx=&quot;http://schemas.microsoft.com/office/word/2003/auxHint&quot; xmlns:wsp=&quot;http://schemas.microsoft.com/office/word/2003/wordml/sp2&quot; xmlns:sl=&quot;http://schemas.microsoft.com/schemaLibrary/2003/core&quot; w:macrosPresent=&quot;no&quot; w:embeddedObjPresent=&quot;no&quot; w:ocxPresent=&quot;no&quot; xml:space=&quot;preserve&quot;&gt;&lt;w:ignoreSubtree w:val=&quot;http://schemas.microsoft.com/office/word/2003/wordml/sp2&quot;/&gt;&lt;o:DocumentProperties&gt;&lt;o:Version&gt;12&lt;/o:Version&gt;&lt;/o:DocumentProperties&gt;&lt;w:docPr&gt;&lt;w:view w:val=&quot;print&quot;/&gt;&lt;w:zoom w:percent=&quot;100&quot;/&gt;&lt;w:displayBackgroundShape/&gt;&lt;w:stylePaneFormatFilter w:val=&quot;0000&quot;/&gt;&lt;w:defaultTabStop w:val=&quot;708&quot;/&gt;&lt;w:hyphenationZone w:val=&quot;425&quot;/&gt;&lt;w:defaultTableStyle w:sti=&quot;0&quot; w:val=&quot;Normal&quot;/&gt;&lt;w:drawingGridHorizontalSpacing w:val=&quot;0&quot;/&gt;&lt;w:drawingGridVerticalSpacing w:val=&quot;0&quot;/&gt;&lt;w:displayHorizontalDrawingGridEvery w:val=&quot;0&quot;/&gt;&lt;w:displayVerticalDrawingGridEvery w:val=&quot;0&quot;/&gt;&lt;w:useMarginsForDrawingGridOrigin/&gt;&lt;w:drawingGridHorizontalOrigin w:val=&quot;0&quot;/&gt;&lt;w:drawingGridVerticalOrigin w:val=&quot;0&quot;/&gt;&lt;w:characterSpacingControl w:val=&quot;DontCompress&quot;/&gt;&lt;w:optimizeForBrowser/&gt;&lt;w:relyOnVML/&gt;&lt;w:allowPNG/&gt;&lt;w:validateAgainstSchema/&gt;&lt;w:saveInvalidXML w:val=&quot;off&quot;/&gt;&lt;w:ignoreMixedContent w:val=&quot;off&quot;/&gt;&lt;w:alwaysShowPlaceholderText w:val=&quot;off&quot;/&gt;&lt;w:compat&gt;&lt;w:breakWrappedTables/&gt;&lt;w:snapToGridInCell/&gt;&lt;w:wrapTextWithPunct/&gt;&lt;w:useAsianBreakRules/&gt;&lt;w:dontGrowAutofit/&gt;&lt;w:useFELayout/&gt;&lt;/w:compat&gt;&lt;wsp:rsids&gt;&lt;wsp:rsidRoot wsp:val=&quot;00A2300F&quot;/&gt;&lt;wsp:rsid wsp:val=&quot;000055B4&quot;/&gt;&lt;wsp:rsid wsp:val=&quot;000772C2&quot;/&gt;&lt;wsp:rsid wsp:val=&quot;000E2CD3&quot;/&gt;&lt;wsp:rsid wsp:val=&quot;0012642F&quot;/&gt;&lt;wsp:rsid wsp:val=&quot;00140223&quot;/&gt;&lt;wsp:rsid wsp:val=&quot;00146A1B&quot;/&gt;&lt;wsp:rsid wsp:val=&quot;0018110A&quot;/&gt;&lt;wsp:rsid wsp:val=&quot;00187BB1&quot;/&gt;&lt;wsp:rsid wsp:val=&quot;001A656F&quot;/&gt;&lt;wsp:rsid wsp:val=&quot;00241DF1&quot;/&gt;&lt;wsp:rsid wsp:val=&quot;00271702&quot;/&gt;&lt;wsp:rsid wsp:val=&quot;002D4FFE&quot;/&gt;&lt;wsp:rsid wsp:val=&quot;002D7A80&quot;/&gt;&lt;wsp:rsid wsp:val=&quot;0036125F&quot;/&gt;&lt;wsp:rsid wsp:val=&quot;003C3D56&quot;/&gt;&lt;wsp:rsid wsp:val=&quot;003F7B91&quot;/&gt;&lt;wsp:rsid wsp:val=&quot;00430A7E&quot;/&gt;&lt;wsp:rsid wsp:val=&quot;004530E2&quot;/&gt;&lt;wsp:rsid wsp:val=&quot;0046415C&quot;/&gt;&lt;wsp:rsid wsp:val=&quot;004F5830&quot;/&gt;&lt;wsp:rsid wsp:val=&quot;00572A56&quot;/&gt;&lt;wsp:rsid wsp:val=&quot;00581AB0&quot;/&gt;&lt;wsp:rsid wsp:val=&quot;0060502C&quot;/&gt;&lt;wsp:rsid wsp:val=&quot;006B2D4B&quot;/&gt;&lt;wsp:rsid wsp:val=&quot;006D627A&quot;/&gt;&lt;wsp:rsid wsp:val=&quot;006E663C&quot;/&gt;&lt;wsp:rsid wsp:val=&quot;00715657&quot;/&gt;&lt;wsp:rsid wsp:val=&quot;007165D2&quot;/&gt;&lt;wsp:rsid wsp:val=&quot;007C4633&quot;/&gt;&lt;wsp:rsid wsp:val=&quot;008D5DBD&quot;/&gt;&lt;wsp:rsid wsp:val=&quot;00A031B2&quot;/&gt;&lt;wsp:rsid wsp:val=&quot;00A2300F&quot;/&gt;&lt;wsp:rsid wsp:val=&quot;00A724E8&quot;/&gt;&lt;wsp:rsid wsp:val=&quot;00AB404C&quot;/&gt;&lt;wsp:rsid wsp:val=&quot;00B10E55&quot;/&gt;&lt;wsp:rsid wsp:val=&quot;00B93683&quot;/&gt;&lt;wsp:rsid wsp:val=&quot;00BA01A5&quot;/&gt;&lt;wsp:rsid wsp:val=&quot;00BE4767&quot;/&gt;&lt;wsp:rsid wsp:val=&quot;00C24920&quot;/&gt;&lt;wsp:rsid wsp:val=&quot;00D20C7B&quot;/&gt;&lt;wsp:rsid wsp:val=&quot;00DF0B66&quot;/&gt;&lt;wsp:rsid wsp:val=&quot;00DF5384&quot;/&gt;&lt;wsp:rsid wsp:val=&quot;00DF7B15&quot;/&gt;&lt;wsp:rsid wsp:val=&quot;00E047DC&quot;/&gt;&lt;wsp:rsid wsp:val=&quot;00E43BCE&quot;/&gt;&lt;wsp:rsid wsp:val=&quot;00EC3C7D&quot;/&gt;&lt;wsp:rsid wsp:val=&quot;00F10DF0&quot;/&gt;&lt;wsp:rsid wsp:val=&quot;00F458D6&quot;/&gt;&lt;wsp:rsid wsp:val=&quot;00F968B2&quot;/&gt;&lt;wsp:rsid wsp:val=&quot;00FC59BB&quot;/&gt;&lt;/wsp:rsids&gt;&lt;/w:docPr&gt;&lt;w:body&gt;&lt;w:p wsp:rsidR=&quot;00000000&quot; wsp:rsidRDefault=&quot;00581AB0&quot;&gt;&lt;m:oMathPara&gt;&lt;m:oMath&gt;&lt;m:sSub&gt;&lt;m:sSubPr&gt;&lt;m:ctrlPr&gt;&lt;w:rPr&gt;&lt;w:rFonts w:ascii=&quot;Cambria Math&quot; w:h-ansi=&quot;Cambria Math&quot;/&gt;&lt;wx:font wx:val=&quot;Cambria Math&quot;/&gt;&lt;w:i/&gt;&lt;w:sz w:val=&quot;22&quot;/&gt;&lt;w:sz-cs w:val=&quot;22&quot;/&gt;&lt;/w:rPr&gt;&lt;/m:ctrlPr&gt;&lt;/m:sSubPr&gt;&lt;m:e&gt;&lt;m:r&gt;&lt;w:rPr&gt;&lt;w:rFonts w:ascii=&quot;Cambria Math&quot; w:h-ansi=&quot;Cambria Math&quot;/&gt;&lt;wx:font wx:val=&quot;Cambria Math&quot;/&gt;&lt;w:i/&gt;&lt;w:sz w:val=&quot;22&quot;/&gt;&lt;w:sz-cs w:val=&quot;22&quot;/&gt;&lt;/w:rPr&gt;&lt;m:t&gt;V&lt;/m:t&gt;&lt;/m:r&gt;&lt;/m:e&gt;&lt;m:sub&gt;&lt;m:r&gt;&lt;w:rPr&gt;&lt;w:rFonts w:ascii=&quot;Cambria Math&quot; w:h-ansi=&quot;Cambria Math&quot;/&gt;&lt;wx:font wx:val=&quot;Cambria Math&quot;/&gt;&lt;w:i/&gt;&lt;w:sz w:val=&quot;22&quot;/&gt;&lt;w:sz-cs w:val=&quot;22&quot;/&gt;&lt;/w:rPr&gt;&lt;m:t&gt;in&lt;/m:t&gt;&lt;/m:r&gt;&lt;/m:sub&gt;&lt;/m:sSub&gt;&lt;m:d&gt;&lt;m:dPr&gt;&lt;m:ctrlPr&gt;&lt;w:rPr&gt;&lt;w:rFonts w:ascii=&quot;Cambria Math&quot; w:h-ansi=&quot;Cambria Math&quot;/&gt;&lt;wx:font wx:val=&quot;Cambria Math&quot;/&gt;&lt;w:i/&gt;&lt;w:sz w:val=&quot;22&quot;/&gt;&lt;w:sz-cs w:val=&quot;22&quot;/&gt;&lt;/w:rPr&gt;&lt;/m:ctrlPr&gt;&lt;/m:dPr&gt;&lt;m:e&gt;&lt;m:r&gt;&lt;w:rPr&gt;&lt;w:rFonts w:ascii=&quot;Cambria Math&quot; w:h-ansi=&quot;Cambria Math&quot;/&gt;&lt;wx:font wx:val=&quot;Cambria Math&quot;/&gt;&lt;w:i/&gt;&lt;w:sz w:val=&quot;22&quot;/&gt;&lt;w:sz-cs w:val=&quot;22&quot;/&gt;&lt;/w:rPr&gt;&lt;m:t&gt;s&lt;/m:t&gt;&lt;/m:r&gt;&lt;/m:e&gt;&lt;/m:d&gt;&lt;m:r&gt;&lt;w:rPr&gt;&lt;w:rFonts w:ascii=&quot;Cambria Math&quot; w:h-ansi=&quot;Cambria Math&quot;/&gt;&lt;wx:font wx:val=&quot;Cambria Math&quot;/&gt;&lt;w:i/&gt;&lt;w:sz w:val=&quot;22&quot;/&gt;&lt;w:sz-cs w:val=&quot;22&quot;/&gt;&lt;/w:rPr&gt;&lt;m:t&gt;.&lt;/m:t&gt;&lt;/m:r&gt;&lt;/m:oMath&gt;&lt;/m:oMathPara&gt;&lt;/w:p&gt;&lt;w:sectPr wsp:rsidR=&quot;00000000&quot;&gt;&lt;w:pgSz w:w=&quot;12240&quot; w:h=&quot;15840&quot;/&gt;&lt;w:pgMar w:top=&quot;1417&quot; w:right=&quot;1701&quot; w:bottom=&quot;1417&quot; w:left=&quot;1701&quot; w:header=&quot;720&quot; w:footer=&quot;720&quot; w:gutter=&quot;0&quot;/&gt;&lt;w:cols w:space=&quot;720&quot;/&gt;&lt;/w:sectPr&gt;&lt;/w:body&gt;&lt;/w:wordDocument&gt;">
+          <v:shape id="_x0000_i1035" type="#_x0000_t75" style="width:32.25pt;height:11.25pt" equationxml="&lt;?xml version=&quot;1.0&quot; encoding=&quot;UTF-8&quot; standalone=&quot;yes&quot;?&gt;&#10;&#10;&lt;?mso-application progid=&quot;Word.Document&quot;?&gt;&#10;&#10;&lt;w:wordDocument xmlns:aml=&quot;http://schemas.microsoft.com/aml/2001/core&quot; xmlns:dt=&quot;uuid:C2F41010-65B3-11d1-A29F-00AA00C14882&quot; xmlns:ve=&quot;http://schemas.openxmlformats.org/markup-compatibility/2006&quot; xmlns:o=&quot;urn:schemas-microsoft-com:office:office&quot; xmlns:m=&quot;http://schemas.openxmlformats.org/officeDocument/2006/math&quot; xmlns:v=&quot;urn:schemas-microsoft-com:vml&quot; xmlns:w10=&quot;urn:schemas-microsoft-com:office:word&quot; xmlns:w=&quot;http://schemas.microsoft.com/office/word/2003/wordml&quot; xmlns:wx=&quot;http://schemas.microsoft.com/office/word/2003/auxHint&quot; xmlns:wsp=&quot;http://schemas.microsoft.com/office/word/2003/wordml/sp2&quot; xmlns:sl=&quot;http://schemas.microsoft.com/schemaLibrary/2003/core&quot; w:macrosPresent=&quot;no&quot; w:embeddedObjPresent=&quot;no&quot; w:ocxPresent=&quot;no&quot; xml:space=&quot;preserve&quot;&gt;&lt;w:ignoreSubtree w:val=&quot;http://schemas.microsoft.com/office/word/2003/wordml/sp2&quot;/&gt;&lt;o:DocumentProperties&gt;&lt;o:Version&gt;12&lt;/o:Version&gt;&lt;/o:DocumentProperties&gt;&lt;w:docPr&gt;&lt;w:view w:val=&quot;print&quot;/&gt;&lt;w:zoom w:percent=&quot;100&quot;/&gt;&lt;w:displayBackgroundShape/&gt;&lt;w:stylePaneFormatFilter w:val=&quot;0000&quot;/&gt;&lt;w:defaultTabStop w:val=&quot;708&quot;/&gt;&lt;w:hyphenationZone w:val=&quot;425&quot;/&gt;&lt;w:defaultTableStyle w:sti=&quot;0&quot; w:val=&quot;Normal&quot;/&gt;&lt;w:drawingGridHorizontalSpacing w:val=&quot;0&quot;/&gt;&lt;w:drawingGridVerticalSpacing w:val=&quot;0&quot;/&gt;&lt;w:displayHorizontalDrawingGridEvery w:val=&quot;0&quot;/&gt;&lt;w:displayVerticalDrawingGridEvery w:val=&quot;0&quot;/&gt;&lt;w:useMarginsForDrawingGridOrigin/&gt;&lt;w:drawingGridHorizontalOrigin w:val=&quot;0&quot;/&gt;&lt;w:drawingGridVerticalOrigin w:val=&quot;0&quot;/&gt;&lt;w:characterSpacingControl w:val=&quot;DontCompress&quot;/&gt;&lt;w:optimizeForBrowser/&gt;&lt;w:relyOnVML/&gt;&lt;w:allowPNG/&gt;&lt;w:validateAgainstSchema/&gt;&lt;w:saveInvalidXML w:val=&quot;off&quot;/&gt;&lt;w:ignoreMixedContent w:val=&quot;off&quot;/&gt;&lt;w:alwaysShowPlaceholderText w:val=&quot;off&quot;/&gt;&lt;w:compat&gt;&lt;w:breakWrappedTables/&gt;&lt;w:snapToGridInCell/&gt;&lt;w:wrapTextWithPunct/&gt;&lt;w:useAsianBreakRules/&gt;&lt;w:dontGrowAutofit/&gt;&lt;w:useFELayout/&gt;&lt;/w:compat&gt;&lt;wsp:rsids&gt;&lt;wsp:rsidRoot wsp:val=&quot;00A2300F&quot;/&gt;&lt;wsp:rsid wsp:val=&quot;000055B4&quot;/&gt;&lt;wsp:rsid wsp:val=&quot;000772C2&quot;/&gt;&lt;wsp:rsid wsp:val=&quot;000E2CD3&quot;/&gt;&lt;wsp:rsid wsp:val=&quot;0012642F&quot;/&gt;&lt;wsp:rsid wsp:val=&quot;00140223&quot;/&gt;&lt;wsp:rsid wsp:val=&quot;00146A1B&quot;/&gt;&lt;wsp:rsid wsp:val=&quot;0018110A&quot;/&gt;&lt;wsp:rsid wsp:val=&quot;00187BB1&quot;/&gt;&lt;wsp:rsid wsp:val=&quot;001A656F&quot;/&gt;&lt;wsp:rsid wsp:val=&quot;00241DF1&quot;/&gt;&lt;wsp:rsid wsp:val=&quot;00271702&quot;/&gt;&lt;wsp:rsid wsp:val=&quot;002D4FFE&quot;/&gt;&lt;wsp:rsid wsp:val=&quot;002D7A80&quot;/&gt;&lt;wsp:rsid wsp:val=&quot;0036125F&quot;/&gt;&lt;wsp:rsid wsp:val=&quot;003C3D56&quot;/&gt;&lt;wsp:rsid wsp:val=&quot;003F7B91&quot;/&gt;&lt;wsp:rsid wsp:val=&quot;00430A7E&quot;/&gt;&lt;wsp:rsid wsp:val=&quot;004530E2&quot;/&gt;&lt;wsp:rsid wsp:val=&quot;0046415C&quot;/&gt;&lt;wsp:rsid wsp:val=&quot;004F5830&quot;/&gt;&lt;wsp:rsid wsp:val=&quot;00572A56&quot;/&gt;&lt;wsp:rsid wsp:val=&quot;00581AB0&quot;/&gt;&lt;wsp:rsid wsp:val=&quot;0060502C&quot;/&gt;&lt;wsp:rsid wsp:val=&quot;006B2D4B&quot;/&gt;&lt;wsp:rsid wsp:val=&quot;006D627A&quot;/&gt;&lt;wsp:rsid wsp:val=&quot;006E663C&quot;/&gt;&lt;wsp:rsid wsp:val=&quot;00715657&quot;/&gt;&lt;wsp:rsid wsp:val=&quot;007165D2&quot;/&gt;&lt;wsp:rsid wsp:val=&quot;007C4633&quot;/&gt;&lt;wsp:rsid wsp:val=&quot;008D5DBD&quot;/&gt;&lt;wsp:rsid wsp:val=&quot;00A031B2&quot;/&gt;&lt;wsp:rsid wsp:val=&quot;00A2300F&quot;/&gt;&lt;wsp:rsid wsp:val=&quot;00A724E8&quot;/&gt;&lt;wsp:rsid wsp:val=&quot;00AB404C&quot;/&gt;&lt;wsp:rsid wsp:val=&quot;00B10E55&quot;/&gt;&lt;wsp:rsid wsp:val=&quot;00B93683&quot;/&gt;&lt;wsp:rsid wsp:val=&quot;00BA01A5&quot;/&gt;&lt;wsp:rsid wsp:val=&quot;00BE4767&quot;/&gt;&lt;wsp:rsid wsp:val=&quot;00C24920&quot;/&gt;&lt;wsp:rsid wsp:val=&quot;00D20C7B&quot;/&gt;&lt;wsp:rsid wsp:val=&quot;00DF0B66&quot;/&gt;&lt;wsp:rsid wsp:val=&quot;00DF5384&quot;/&gt;&lt;wsp:rsid wsp:val=&quot;00DF7B15&quot;/&gt;&lt;wsp:rsid wsp:val=&quot;00E047DC&quot;/&gt;&lt;wsp:rsid wsp:val=&quot;00E43BCE&quot;/&gt;&lt;wsp:rsid wsp:val=&quot;00EC3C7D&quot;/&gt;&lt;wsp:rsid wsp:val=&quot;00F10DF0&quot;/&gt;&lt;wsp:rsid wsp:val=&quot;00F458D6&quot;/&gt;&lt;wsp:rsid wsp:val=&quot;00F968B2&quot;/&gt;&lt;wsp:rsid wsp:val=&quot;00FC59BB&quot;/&gt;&lt;/wsp:rsids&gt;&lt;/w:docPr&gt;&lt;w:body&gt;&lt;w:p wsp:rsidR=&quot;00000000&quot; wsp:rsidRDefault=&quot;00581AB0&quot;&gt;&lt;m:oMathPara&gt;&lt;m:oMath&gt;&lt;m:sSub&gt;&lt;m:sSubPr&gt;&lt;m:ctrlPr&gt;&lt;w:rPr&gt;&lt;w:rFonts w:ascii=&quot;Cambria Math&quot; w:h-ansi=&quot;Cambria Math&quot;/&gt;&lt;wx:font wx:val=&quot;Cambria Math&quot;/&gt;&lt;w:i/&gt;&lt;w:sz w:val=&quot;22&quot;/&gt;&lt;w:sz-cs w:val=&quot;22&quot;/&gt;&lt;/w:rPr&gt;&lt;/m:ctrlPr&gt;&lt;/m:sSubPr&gt;&lt;m:e&gt;&lt;m:r&gt;&lt;w:rPr&gt;&lt;w:rFonts w:ascii=&quot;Cambria Math&quot; w:h-ansi=&quot;Cambria Math&quot;/&gt;&lt;wx:font wx:val=&quot;Cambria Math&quot;/&gt;&lt;w:i/&gt;&lt;w:sz w:val=&quot;22&quot;/&gt;&lt;w:sz-cs w:val=&quot;22&quot;/&gt;&lt;/w:rPr&gt;&lt;m:t&gt;V&lt;/m:t&gt;&lt;/m:r&gt;&lt;/m:e&gt;&lt;m:sub&gt;&lt;m:r&gt;&lt;w:rPr&gt;&lt;w:rFonts w:ascii=&quot;Cambria Math&quot; w:h-ansi=&quot;Cambria Math&quot;/&gt;&lt;wx:font wx:val=&quot;Cambria Math&quot;/&gt;&lt;w:i/&gt;&lt;w:sz w:val=&quot;22&quot;/&gt;&lt;w:sz-cs w:val=&quot;22&quot;/&gt;&lt;/w:rPr&gt;&lt;m:t&gt;in&lt;/m:t&gt;&lt;/m:r&gt;&lt;/m:sub&gt;&lt;/m:sSub&gt;&lt;m:d&gt;&lt;m:dPr&gt;&lt;m:ctrlPr&gt;&lt;w:rPr&gt;&lt;w:rFonts w:ascii=&quot;Cambria Math&quot; w:h-ansi=&quot;Cambria Math&quot;/&gt;&lt;wx:font wx:val=&quot;Cambria Math&quot;/&gt;&lt;w:i/&gt;&lt;w:sz w:val=&quot;22&quot;/&gt;&lt;w:sz-cs w:val=&quot;22&quot;/&gt;&lt;/w:rPr&gt;&lt;/m:ctrlPr&gt;&lt;/m:dPr&gt;&lt;m:e&gt;&lt;m:r&gt;&lt;w:rPr&gt;&lt;w:rFonts w:ascii=&quot;Cambria Math&quot; w:h-ansi=&quot;Cambria Math&quot;/&gt;&lt;wx:font wx:val=&quot;Cambria Math&quot;/&gt;&lt;w:i/&gt;&lt;w:sz w:val=&quot;22&quot;/&gt;&lt;w:sz-cs w:val=&quot;22&quot;/&gt;&lt;/w:rPr&gt;&lt;m:t&gt;s&lt;/m:t&gt;&lt;/m:r&gt;&lt;/m:e&gt;&lt;/m:d&gt;&lt;m:r&gt;&lt;w:rPr&gt;&lt;w:rFonts w:ascii=&quot;Cambria Math&quot; w:h-ansi=&quot;Cambria Math&quot;/&gt;&lt;wx:font wx:val=&quot;Cambria Math&quot;/&gt;&lt;w:i/&gt;&lt;w:sz w:val=&quot;22&quot;/&gt;&lt;w:sz-cs w:val=&quot;22&quot;/&gt;&lt;/w:rPr&gt;&lt;m:t&gt;.&lt;/m:t&gt;&lt;/m:r&gt;&lt;/m:oMath&gt;&lt;/m:oMathPara&gt;&lt;/w:p&gt;&lt;w:sectPr wsp:rsidR=&quot;00000000&quot;&gt;&lt;w:pgSz w:w=&quot;12240&quot; w:h=&quot;15840&quot;/&gt;&lt;w:pgMar w:top=&quot;1417&quot; w:right=&quot;1701&quot; w:bottom=&quot;1417&quot; w:left=&quot;1701&quot; w:header=&quot;720&quot; w:footer=&quot;720&quot; w:gutter=&quot;0&quot;/&gt;&lt;w:cols w:space=&quot;720&quot;/&gt;&lt;/w:sectPr&gt;&lt;/w:body&gt;&lt;/w:wordDocument&gt;">
             <v:imagedata r:id="rId15" o:title="" chromakey="white"/>
           </v:shape>
         </w:pict>
@@ -3550,7 +3547,7 @@
       </w:r>
       <w:r>
         <w:pict>
-          <v:shape id="_x0000_i1036" type="#_x0000_t75" style="width:32.3pt;height:11.15pt" equationxml="&lt;?xml version=&quot;1.0&quot; encoding=&quot;UTF-8&quot; standalone=&quot;yes&quot;?&gt;&#10;&#10;&lt;?mso-application progid=&quot;Word.Document&quot;?&gt;&#10;&#10;&lt;w:wordDocument xmlns:aml=&quot;http://schemas.microsoft.com/aml/2001/core&quot; xmlns:dt=&quot;uuid:C2F41010-65B3-11d1-A29F-00AA00C14882&quot; xmlns:ve=&quot;http://schemas.openxmlformats.org/markup-compatibility/2006&quot; xmlns:o=&quot;urn:schemas-microsoft-com:office:office&quot; xmlns:m=&quot;http://schemas.openxmlformats.org/officeDocument/2006/math&quot; xmlns:v=&quot;urn:schemas-microsoft-com:vml&quot; xmlns:w10=&quot;urn:schemas-microsoft-com:office:word&quot; xmlns:w=&quot;http://schemas.microsoft.com/office/word/2003/wordml&quot; xmlns:wx=&quot;http://schemas.microsoft.com/office/word/2003/auxHint&quot; xmlns:wsp=&quot;http://schemas.microsoft.com/office/word/2003/wordml/sp2&quot; xmlns:sl=&quot;http://schemas.microsoft.com/schemaLibrary/2003/core&quot; w:macrosPresent=&quot;no&quot; w:embeddedObjPresent=&quot;no&quot; w:ocxPresent=&quot;no&quot; xml:space=&quot;preserve&quot;&gt;&lt;w:ignoreSubtree w:val=&quot;http://schemas.microsoft.com/office/word/2003/wordml/sp2&quot;/&gt;&lt;o:DocumentProperties&gt;&lt;o:Version&gt;12&lt;/o:Version&gt;&lt;/o:DocumentProperties&gt;&lt;w:docPr&gt;&lt;w:view w:val=&quot;print&quot;/&gt;&lt;w:zoom w:percent=&quot;100&quot;/&gt;&lt;w:displayBackgroundShape/&gt;&lt;w:stylePaneFormatFilter w:val=&quot;0000&quot;/&gt;&lt;w:defaultTabStop w:val=&quot;708&quot;/&gt;&lt;w:hyphenationZone w:val=&quot;425&quot;/&gt;&lt;w:defaultTableStyle w:sti=&quot;0&quot; w:val=&quot;Normal&quot;/&gt;&lt;w:drawingGridHorizontalSpacing w:val=&quot;0&quot;/&gt;&lt;w:drawingGridVerticalSpacing w:val=&quot;0&quot;/&gt;&lt;w:displayHorizontalDrawingGridEvery w:val=&quot;0&quot;/&gt;&lt;w:displayVerticalDrawingGridEvery w:val=&quot;0&quot;/&gt;&lt;w:useMarginsForDrawingGridOrigin/&gt;&lt;w:drawingGridHorizontalOrigin w:val=&quot;0&quot;/&gt;&lt;w:drawingGridVerticalOrigin w:val=&quot;0&quot;/&gt;&lt;w:characterSpacingControl w:val=&quot;DontCompress&quot;/&gt;&lt;w:optimizeForBrowser/&gt;&lt;w:relyOnVML/&gt;&lt;w:allowPNG/&gt;&lt;w:validateAgainstSchema/&gt;&lt;w:saveInvalidXML w:val=&quot;off&quot;/&gt;&lt;w:ignoreMixedContent w:val=&quot;off&quot;/&gt;&lt;w:alwaysShowPlaceholderText w:val=&quot;off&quot;/&gt;&lt;w:compat&gt;&lt;w:breakWrappedTables/&gt;&lt;w:snapToGridInCell/&gt;&lt;w:wrapTextWithPunct/&gt;&lt;w:useAsianBreakRules/&gt;&lt;w:dontGrowAutofit/&gt;&lt;w:useFELayout/&gt;&lt;/w:compat&gt;&lt;wsp:rsids&gt;&lt;wsp:rsidRoot wsp:val=&quot;00A2300F&quot;/&gt;&lt;wsp:rsid wsp:val=&quot;000055B4&quot;/&gt;&lt;wsp:rsid wsp:val=&quot;000772C2&quot;/&gt;&lt;wsp:rsid wsp:val=&quot;000E2CD3&quot;/&gt;&lt;wsp:rsid wsp:val=&quot;0012642F&quot;/&gt;&lt;wsp:rsid wsp:val=&quot;00140223&quot;/&gt;&lt;wsp:rsid wsp:val=&quot;00146A1B&quot;/&gt;&lt;wsp:rsid wsp:val=&quot;0018110A&quot;/&gt;&lt;wsp:rsid wsp:val=&quot;00187BB1&quot;/&gt;&lt;wsp:rsid wsp:val=&quot;001A656F&quot;/&gt;&lt;wsp:rsid wsp:val=&quot;00241DF1&quot;/&gt;&lt;wsp:rsid wsp:val=&quot;00271702&quot;/&gt;&lt;wsp:rsid wsp:val=&quot;002D4FFE&quot;/&gt;&lt;wsp:rsid wsp:val=&quot;002D7A80&quot;/&gt;&lt;wsp:rsid wsp:val=&quot;0036125F&quot;/&gt;&lt;wsp:rsid wsp:val=&quot;003C3D56&quot;/&gt;&lt;wsp:rsid wsp:val=&quot;003F7B91&quot;/&gt;&lt;wsp:rsid wsp:val=&quot;00430A7E&quot;/&gt;&lt;wsp:rsid wsp:val=&quot;004530E2&quot;/&gt;&lt;wsp:rsid wsp:val=&quot;0046415C&quot;/&gt;&lt;wsp:rsid wsp:val=&quot;004F5830&quot;/&gt;&lt;wsp:rsid wsp:val=&quot;00572A56&quot;/&gt;&lt;wsp:rsid wsp:val=&quot;00581AB0&quot;/&gt;&lt;wsp:rsid wsp:val=&quot;0060502C&quot;/&gt;&lt;wsp:rsid wsp:val=&quot;006B2D4B&quot;/&gt;&lt;wsp:rsid wsp:val=&quot;006D627A&quot;/&gt;&lt;wsp:rsid wsp:val=&quot;006E663C&quot;/&gt;&lt;wsp:rsid wsp:val=&quot;00715657&quot;/&gt;&lt;wsp:rsid wsp:val=&quot;007165D2&quot;/&gt;&lt;wsp:rsid wsp:val=&quot;007C4633&quot;/&gt;&lt;wsp:rsid wsp:val=&quot;008D5DBD&quot;/&gt;&lt;wsp:rsid wsp:val=&quot;00A031B2&quot;/&gt;&lt;wsp:rsid wsp:val=&quot;00A2300F&quot;/&gt;&lt;wsp:rsid wsp:val=&quot;00A724E8&quot;/&gt;&lt;wsp:rsid wsp:val=&quot;00AB404C&quot;/&gt;&lt;wsp:rsid wsp:val=&quot;00B10E55&quot;/&gt;&lt;wsp:rsid wsp:val=&quot;00B93683&quot;/&gt;&lt;wsp:rsid wsp:val=&quot;00BA01A5&quot;/&gt;&lt;wsp:rsid wsp:val=&quot;00BE4767&quot;/&gt;&lt;wsp:rsid wsp:val=&quot;00C24920&quot;/&gt;&lt;wsp:rsid wsp:val=&quot;00D20C7B&quot;/&gt;&lt;wsp:rsid wsp:val=&quot;00DF0B66&quot;/&gt;&lt;wsp:rsid wsp:val=&quot;00DF5384&quot;/&gt;&lt;wsp:rsid wsp:val=&quot;00DF7B15&quot;/&gt;&lt;wsp:rsid wsp:val=&quot;00E047DC&quot;/&gt;&lt;wsp:rsid wsp:val=&quot;00E43BCE&quot;/&gt;&lt;wsp:rsid wsp:val=&quot;00EC3C7D&quot;/&gt;&lt;wsp:rsid wsp:val=&quot;00F10DF0&quot;/&gt;&lt;wsp:rsid wsp:val=&quot;00F458D6&quot;/&gt;&lt;wsp:rsid wsp:val=&quot;00F968B2&quot;/&gt;&lt;wsp:rsid wsp:val=&quot;00FC59BB&quot;/&gt;&lt;/wsp:rsids&gt;&lt;/w:docPr&gt;&lt;w:body&gt;&lt;w:p wsp:rsidR=&quot;00000000&quot; wsp:rsidRDefault=&quot;00581AB0&quot;&gt;&lt;m:oMathPara&gt;&lt;m:oMath&gt;&lt;m:sSub&gt;&lt;m:sSubPr&gt;&lt;m:ctrlPr&gt;&lt;w:rPr&gt;&lt;w:rFonts w:ascii=&quot;Cambria Math&quot; w:h-ansi=&quot;Cambria Math&quot;/&gt;&lt;wx:font wx:val=&quot;Cambria Math&quot;/&gt;&lt;w:i/&gt;&lt;w:sz w:val=&quot;22&quot;/&gt;&lt;w:sz-cs w:val=&quot;22&quot;/&gt;&lt;/w:rPr&gt;&lt;/m:ctrlPr&gt;&lt;/m:sSubPr&gt;&lt;m:e&gt;&lt;m:r&gt;&lt;w:rPr&gt;&lt;w:rFonts w:ascii=&quot;Cambria Math&quot; w:h-ansi=&quot;Cambria Math&quot;/&gt;&lt;wx:font wx:val=&quot;Cambria Math&quot;/&gt;&lt;w:i/&gt;&lt;w:sz w:val=&quot;22&quot;/&gt;&lt;w:sz-cs w:val=&quot;22&quot;/&gt;&lt;/w:rPr&gt;&lt;m:t&gt;V&lt;/m:t&gt;&lt;/m:r&gt;&lt;/m:e&gt;&lt;m:sub&gt;&lt;m:r&gt;&lt;w:rPr&gt;&lt;w:rFonts w:ascii=&quot;Cambria Math&quot; w:h-ansi=&quot;Cambria Math&quot;/&gt;&lt;wx:font wx:val=&quot;Cambria Math&quot;/&gt;&lt;w:i/&gt;&lt;w:sz w:val=&quot;22&quot;/&gt;&lt;w:sz-cs w:val=&quot;22&quot;/&gt;&lt;/w:rPr&gt;&lt;m:t&gt;in&lt;/m:t&gt;&lt;/m:r&gt;&lt;/m:sub&gt;&lt;/m:sSub&gt;&lt;m:d&gt;&lt;m:dPr&gt;&lt;m:ctrlPr&gt;&lt;w:rPr&gt;&lt;w:rFonts w:ascii=&quot;Cambria Math&quot; w:h-ansi=&quot;Cambria Math&quot;/&gt;&lt;wx:font wx:val=&quot;Cambria Math&quot;/&gt;&lt;w:i/&gt;&lt;w:sz w:val=&quot;22&quot;/&gt;&lt;w:sz-cs w:val=&quot;22&quot;/&gt;&lt;/w:rPr&gt;&lt;/m:ctrlPr&gt;&lt;/m:dPr&gt;&lt;m:e&gt;&lt;m:r&gt;&lt;w:rPr&gt;&lt;w:rFonts w:ascii=&quot;Cambria Math&quot; w:h-ansi=&quot;Cambria Math&quot;/&gt;&lt;wx:font wx:val=&quot;Cambria Math&quot;/&gt;&lt;w:i/&gt;&lt;w:sz w:val=&quot;22&quot;/&gt;&lt;w:sz-cs w:val=&quot;22&quot;/&gt;&lt;/w:rPr&gt;&lt;m:t&gt;s&lt;/m:t&gt;&lt;/m:r&gt;&lt;/m:e&gt;&lt;/m:d&gt;&lt;m:r&gt;&lt;w:rPr&gt;&lt;w:rFonts w:ascii=&quot;Cambria Math&quot; w:h-ansi=&quot;Cambria Math&quot;/&gt;&lt;wx:font wx:val=&quot;Cambria Math&quot;/&gt;&lt;w:i/&gt;&lt;w:sz w:val=&quot;22&quot;/&gt;&lt;w:sz-cs w:val=&quot;22&quot;/&gt;&lt;/w:rPr&gt;&lt;m:t&gt;.&lt;/m:t&gt;&lt;/m:r&gt;&lt;/m:oMath&gt;&lt;/m:oMathPara&gt;&lt;/w:p&gt;&lt;w:sectPr wsp:rsidR=&quot;00000000&quot;&gt;&lt;w:pgSz w:w=&quot;12240&quot; w:h=&quot;15840&quot;/&gt;&lt;w:pgMar w:top=&quot;1417&quot; w:right=&quot;1701&quot; w:bottom=&quot;1417&quot; w:left=&quot;1701&quot; w:header=&quot;720&quot; w:footer=&quot;720&quot; w:gutter=&quot;0&quot;/&gt;&lt;w:cols w:space=&quot;720&quot;/&gt;&lt;/w:sectPr&gt;&lt;/w:body&gt;&lt;/w:wordDocument&gt;">
+          <v:shape id="_x0000_i1036" type="#_x0000_t75" style="width:32.25pt;height:11.25pt" equationxml="&lt;?xml version=&quot;1.0&quot; encoding=&quot;UTF-8&quot; standalone=&quot;yes&quot;?&gt;&#10;&#10;&lt;?mso-application progid=&quot;Word.Document&quot;?&gt;&#10;&#10;&lt;w:wordDocument xmlns:aml=&quot;http://schemas.microsoft.com/aml/2001/core&quot; xmlns:dt=&quot;uuid:C2F41010-65B3-11d1-A29F-00AA00C14882&quot; xmlns:ve=&quot;http://schemas.openxmlformats.org/markup-compatibility/2006&quot; xmlns:o=&quot;urn:schemas-microsoft-com:office:office&quot; xmlns:m=&quot;http://schemas.openxmlformats.org/officeDocument/2006/math&quot; xmlns:v=&quot;urn:schemas-microsoft-com:vml&quot; xmlns:w10=&quot;urn:schemas-microsoft-com:office:word&quot; xmlns:w=&quot;http://schemas.microsoft.com/office/word/2003/wordml&quot; xmlns:wx=&quot;http://schemas.microsoft.com/office/word/2003/auxHint&quot; xmlns:wsp=&quot;http://schemas.microsoft.com/office/word/2003/wordml/sp2&quot; xmlns:sl=&quot;http://schemas.microsoft.com/schemaLibrary/2003/core&quot; w:macrosPresent=&quot;no&quot; w:embeddedObjPresent=&quot;no&quot; w:ocxPresent=&quot;no&quot; xml:space=&quot;preserve&quot;&gt;&lt;w:ignoreSubtree w:val=&quot;http://schemas.microsoft.com/office/word/2003/wordml/sp2&quot;/&gt;&lt;o:DocumentProperties&gt;&lt;o:Version&gt;12&lt;/o:Version&gt;&lt;/o:DocumentProperties&gt;&lt;w:docPr&gt;&lt;w:view w:val=&quot;print&quot;/&gt;&lt;w:zoom w:percent=&quot;100&quot;/&gt;&lt;w:displayBackgroundShape/&gt;&lt;w:stylePaneFormatFilter w:val=&quot;0000&quot;/&gt;&lt;w:defaultTabStop w:val=&quot;708&quot;/&gt;&lt;w:hyphenationZone w:val=&quot;425&quot;/&gt;&lt;w:defaultTableStyle w:sti=&quot;0&quot; w:val=&quot;Normal&quot;/&gt;&lt;w:drawingGridHorizontalSpacing w:val=&quot;0&quot;/&gt;&lt;w:drawingGridVerticalSpacing w:val=&quot;0&quot;/&gt;&lt;w:displayHorizontalDrawingGridEvery w:val=&quot;0&quot;/&gt;&lt;w:displayVerticalDrawingGridEvery w:val=&quot;0&quot;/&gt;&lt;w:useMarginsForDrawingGridOrigin/&gt;&lt;w:drawingGridHorizontalOrigin w:val=&quot;0&quot;/&gt;&lt;w:drawingGridVerticalOrigin w:val=&quot;0&quot;/&gt;&lt;w:characterSpacingControl w:val=&quot;DontCompress&quot;/&gt;&lt;w:optimizeForBrowser/&gt;&lt;w:relyOnVML/&gt;&lt;w:allowPNG/&gt;&lt;w:validateAgainstSchema/&gt;&lt;w:saveInvalidXML w:val=&quot;off&quot;/&gt;&lt;w:ignoreMixedContent w:val=&quot;off&quot;/&gt;&lt;w:alwaysShowPlaceholderText w:val=&quot;off&quot;/&gt;&lt;w:compat&gt;&lt;w:breakWrappedTables/&gt;&lt;w:snapToGridInCell/&gt;&lt;w:wrapTextWithPunct/&gt;&lt;w:useAsianBreakRules/&gt;&lt;w:dontGrowAutofit/&gt;&lt;w:useFELayout/&gt;&lt;/w:compat&gt;&lt;wsp:rsids&gt;&lt;wsp:rsidRoot wsp:val=&quot;00A2300F&quot;/&gt;&lt;wsp:rsid wsp:val=&quot;000055B4&quot;/&gt;&lt;wsp:rsid wsp:val=&quot;000772C2&quot;/&gt;&lt;wsp:rsid wsp:val=&quot;000E2CD3&quot;/&gt;&lt;wsp:rsid wsp:val=&quot;0012642F&quot;/&gt;&lt;wsp:rsid wsp:val=&quot;00140223&quot;/&gt;&lt;wsp:rsid wsp:val=&quot;00146A1B&quot;/&gt;&lt;wsp:rsid wsp:val=&quot;0018110A&quot;/&gt;&lt;wsp:rsid wsp:val=&quot;00187BB1&quot;/&gt;&lt;wsp:rsid wsp:val=&quot;001A656F&quot;/&gt;&lt;wsp:rsid wsp:val=&quot;00241DF1&quot;/&gt;&lt;wsp:rsid wsp:val=&quot;00271702&quot;/&gt;&lt;wsp:rsid wsp:val=&quot;002D4FFE&quot;/&gt;&lt;wsp:rsid wsp:val=&quot;002D7A80&quot;/&gt;&lt;wsp:rsid wsp:val=&quot;0036125F&quot;/&gt;&lt;wsp:rsid wsp:val=&quot;003C3D56&quot;/&gt;&lt;wsp:rsid wsp:val=&quot;003F7B91&quot;/&gt;&lt;wsp:rsid wsp:val=&quot;00430A7E&quot;/&gt;&lt;wsp:rsid wsp:val=&quot;004530E2&quot;/&gt;&lt;wsp:rsid wsp:val=&quot;0046415C&quot;/&gt;&lt;wsp:rsid wsp:val=&quot;004F5830&quot;/&gt;&lt;wsp:rsid wsp:val=&quot;00572A56&quot;/&gt;&lt;wsp:rsid wsp:val=&quot;00581AB0&quot;/&gt;&lt;wsp:rsid wsp:val=&quot;0060502C&quot;/&gt;&lt;wsp:rsid wsp:val=&quot;006B2D4B&quot;/&gt;&lt;wsp:rsid wsp:val=&quot;006D627A&quot;/&gt;&lt;wsp:rsid wsp:val=&quot;006E663C&quot;/&gt;&lt;wsp:rsid wsp:val=&quot;00715657&quot;/&gt;&lt;wsp:rsid wsp:val=&quot;007165D2&quot;/&gt;&lt;wsp:rsid wsp:val=&quot;007C4633&quot;/&gt;&lt;wsp:rsid wsp:val=&quot;008D5DBD&quot;/&gt;&lt;wsp:rsid wsp:val=&quot;00A031B2&quot;/&gt;&lt;wsp:rsid wsp:val=&quot;00A2300F&quot;/&gt;&lt;wsp:rsid wsp:val=&quot;00A724E8&quot;/&gt;&lt;wsp:rsid wsp:val=&quot;00AB404C&quot;/&gt;&lt;wsp:rsid wsp:val=&quot;00B10E55&quot;/&gt;&lt;wsp:rsid wsp:val=&quot;00B93683&quot;/&gt;&lt;wsp:rsid wsp:val=&quot;00BA01A5&quot;/&gt;&lt;wsp:rsid wsp:val=&quot;00BE4767&quot;/&gt;&lt;wsp:rsid wsp:val=&quot;00C24920&quot;/&gt;&lt;wsp:rsid wsp:val=&quot;00D20C7B&quot;/&gt;&lt;wsp:rsid wsp:val=&quot;00DF0B66&quot;/&gt;&lt;wsp:rsid wsp:val=&quot;00DF5384&quot;/&gt;&lt;wsp:rsid wsp:val=&quot;00DF7B15&quot;/&gt;&lt;wsp:rsid wsp:val=&quot;00E047DC&quot;/&gt;&lt;wsp:rsid wsp:val=&quot;00E43BCE&quot;/&gt;&lt;wsp:rsid wsp:val=&quot;00EC3C7D&quot;/&gt;&lt;wsp:rsid wsp:val=&quot;00F10DF0&quot;/&gt;&lt;wsp:rsid wsp:val=&quot;00F458D6&quot;/&gt;&lt;wsp:rsid wsp:val=&quot;00F968B2&quot;/&gt;&lt;wsp:rsid wsp:val=&quot;00FC59BB&quot;/&gt;&lt;/wsp:rsids&gt;&lt;/w:docPr&gt;&lt;w:body&gt;&lt;w:p wsp:rsidR=&quot;00000000&quot; wsp:rsidRDefault=&quot;00581AB0&quot;&gt;&lt;m:oMathPara&gt;&lt;m:oMath&gt;&lt;m:sSub&gt;&lt;m:sSubPr&gt;&lt;m:ctrlPr&gt;&lt;w:rPr&gt;&lt;w:rFonts w:ascii=&quot;Cambria Math&quot; w:h-ansi=&quot;Cambria Math&quot;/&gt;&lt;wx:font wx:val=&quot;Cambria Math&quot;/&gt;&lt;w:i/&gt;&lt;w:sz w:val=&quot;22&quot;/&gt;&lt;w:sz-cs w:val=&quot;22&quot;/&gt;&lt;/w:rPr&gt;&lt;/m:ctrlPr&gt;&lt;/m:sSubPr&gt;&lt;m:e&gt;&lt;m:r&gt;&lt;w:rPr&gt;&lt;w:rFonts w:ascii=&quot;Cambria Math&quot; w:h-ansi=&quot;Cambria Math&quot;/&gt;&lt;wx:font wx:val=&quot;Cambria Math&quot;/&gt;&lt;w:i/&gt;&lt;w:sz w:val=&quot;22&quot;/&gt;&lt;w:sz-cs w:val=&quot;22&quot;/&gt;&lt;/w:rPr&gt;&lt;m:t&gt;V&lt;/m:t&gt;&lt;/m:r&gt;&lt;/m:e&gt;&lt;m:sub&gt;&lt;m:r&gt;&lt;w:rPr&gt;&lt;w:rFonts w:ascii=&quot;Cambria Math&quot; w:h-ansi=&quot;Cambria Math&quot;/&gt;&lt;wx:font wx:val=&quot;Cambria Math&quot;/&gt;&lt;w:i/&gt;&lt;w:sz w:val=&quot;22&quot;/&gt;&lt;w:sz-cs w:val=&quot;22&quot;/&gt;&lt;/w:rPr&gt;&lt;m:t&gt;in&lt;/m:t&gt;&lt;/m:r&gt;&lt;/m:sub&gt;&lt;/m:sSub&gt;&lt;m:d&gt;&lt;m:dPr&gt;&lt;m:ctrlPr&gt;&lt;w:rPr&gt;&lt;w:rFonts w:ascii=&quot;Cambria Math&quot; w:h-ansi=&quot;Cambria Math&quot;/&gt;&lt;wx:font wx:val=&quot;Cambria Math&quot;/&gt;&lt;w:i/&gt;&lt;w:sz w:val=&quot;22&quot;/&gt;&lt;w:sz-cs w:val=&quot;22&quot;/&gt;&lt;/w:rPr&gt;&lt;/m:ctrlPr&gt;&lt;/m:dPr&gt;&lt;m:e&gt;&lt;m:r&gt;&lt;w:rPr&gt;&lt;w:rFonts w:ascii=&quot;Cambria Math&quot; w:h-ansi=&quot;Cambria Math&quot;/&gt;&lt;wx:font wx:val=&quot;Cambria Math&quot;/&gt;&lt;w:i/&gt;&lt;w:sz w:val=&quot;22&quot;/&gt;&lt;w:sz-cs w:val=&quot;22&quot;/&gt;&lt;/w:rPr&gt;&lt;m:t&gt;s&lt;/m:t&gt;&lt;/m:r&gt;&lt;/m:e&gt;&lt;/m:d&gt;&lt;m:r&gt;&lt;w:rPr&gt;&lt;w:rFonts w:ascii=&quot;Cambria Math&quot; w:h-ansi=&quot;Cambria Math&quot;/&gt;&lt;wx:font wx:val=&quot;Cambria Math&quot;/&gt;&lt;w:i/&gt;&lt;w:sz w:val=&quot;22&quot;/&gt;&lt;w:sz-cs w:val=&quot;22&quot;/&gt;&lt;/w:rPr&gt;&lt;m:t&gt;.&lt;/m:t&gt;&lt;/m:r&gt;&lt;/m:oMath&gt;&lt;/m:oMathPara&gt;&lt;/w:p&gt;&lt;w:sectPr wsp:rsidR=&quot;00000000&quot;&gt;&lt;w:pgSz w:w=&quot;12240&quot; w:h=&quot;15840&quot;/&gt;&lt;w:pgMar w:top=&quot;1417&quot; w:right=&quot;1701&quot; w:bottom=&quot;1417&quot; w:left=&quot;1701&quot; w:header=&quot;720&quot; w:footer=&quot;720&quot; w:gutter=&quot;0&quot;/&gt;&lt;w:cols w:space=&quot;720&quot;/&gt;&lt;/w:sectPr&gt;&lt;/w:body&gt;&lt;/w:wordDocument&gt;">
             <v:imagedata r:id="rId15" o:title="" chromakey="white"/>
           </v:shape>
         </w:pict>
@@ -3599,7 +3596,7 @@
       </w:r>
       <w:r>
         <w:pict>
-          <v:shape id="_x0000_i1037" type="#_x0000_t75" style="width:52.15pt;height:11.15pt" equationxml="&lt;?xml version=&quot;1.0&quot; encoding=&quot;UTF-8&quot; standalone=&quot;yes&quot;?&gt;&#10;&#10;&lt;?mso-application progid=&quot;Word.Document&quot;?&gt;&#10;&#10;&lt;w:wordDocument xmlns:aml=&quot;http://schemas.microsoft.com/aml/2001/core&quot; xmlns:dt=&quot;uuid:C2F41010-65B3-11d1-A29F-00AA00C14882&quot; xmlns:ve=&quot;http://schemas.openxmlformats.org/markup-compatibility/2006&quot; xmlns:o=&quot;urn:schemas-microsoft-com:office:office&quot; xmlns:m=&quot;http://schemas.openxmlformats.org/officeDocument/2006/math&quot; xmlns:v=&quot;urn:schemas-microsoft-com:vml&quot; xmlns:w10=&quot;urn:schemas-microsoft-com:office:word&quot; xmlns:w=&quot;http://schemas.microsoft.com/office/word/2003/wordml&quot; xmlns:wx=&quot;http://schemas.microsoft.com/office/word/2003/auxHint&quot; xmlns:wsp=&quot;http://schemas.microsoft.com/office/word/2003/wordml/sp2&quot; xmlns:sl=&quot;http://schemas.microsoft.com/schemaLibrary/2003/core&quot; w:macrosPresent=&quot;no&quot; w:embeddedObjPresent=&quot;no&quot; w:ocxPresent=&quot;no&quot; xml:space=&quot;preserve&quot;&gt;&lt;w:ignoreSubtree w:val=&quot;http://schemas.microsoft.com/office/word/2003/wordml/sp2&quot;/&gt;&lt;o:DocumentProperties&gt;&lt;o:Version&gt;12&lt;/o:Version&gt;&lt;/o:DocumentProperties&gt;&lt;w:docPr&gt;&lt;w:view w:val=&quot;print&quot;/&gt;&lt;w:zoom w:percent=&quot;100&quot;/&gt;&lt;w:displayBackgroundShape/&gt;&lt;w:stylePaneFormatFilter w:val=&quot;0000&quot;/&gt;&lt;w:defaultTabStop w:val=&quot;708&quot;/&gt;&lt;w:hyphenationZone w:val=&quot;425&quot;/&gt;&lt;w:defaultTableStyle w:sti=&quot;0&quot; w:val=&quot;Normal&quot;/&gt;&lt;w:drawingGridHorizontalSpacing w:val=&quot;0&quot;/&gt;&lt;w:drawingGridVerticalSpacing w:val=&quot;0&quot;/&gt;&lt;w:displayHorizontalDrawingGridEvery w:val=&quot;0&quot;/&gt;&lt;w:displayVerticalDrawingGridEvery w:val=&quot;0&quot;/&gt;&lt;w:useMarginsForDrawingGridOrigin/&gt;&lt;w:drawingGridHorizontalOrigin w:val=&quot;0&quot;/&gt;&lt;w:drawingGridVerticalOrigin w:val=&quot;0&quot;/&gt;&lt;w:characterSpacingControl w:val=&quot;DontCompress&quot;/&gt;&lt;w:optimizeForBrowser/&gt;&lt;w:relyOnVML/&gt;&lt;w:allowPNG/&gt;&lt;w:validateAgainstSchema/&gt;&lt;w:saveInvalidXML w:val=&quot;off&quot;/&gt;&lt;w:ignoreMixedContent w:val=&quot;off&quot;/&gt;&lt;w:alwaysShowPlaceholderText w:val=&quot;off&quot;/&gt;&lt;w:compat&gt;&lt;w:breakWrappedTables/&gt;&lt;w:snapToGridInCell/&gt;&lt;w:wrapTextWithPunct/&gt;&lt;w:useAsianBreakRules/&gt;&lt;w:dontGrowAutofit/&gt;&lt;w:useFELayout/&gt;&lt;/w:compat&gt;&lt;wsp:rsids&gt;&lt;wsp:rsidRoot wsp:val=&quot;00A2300F&quot;/&gt;&lt;wsp:rsid wsp:val=&quot;000055B4&quot;/&gt;&lt;wsp:rsid wsp:val=&quot;000772C2&quot;/&gt;&lt;wsp:rsid wsp:val=&quot;000E2CD3&quot;/&gt;&lt;wsp:rsid wsp:val=&quot;0012642F&quot;/&gt;&lt;wsp:rsid wsp:val=&quot;00140223&quot;/&gt;&lt;wsp:rsid wsp:val=&quot;00146A1B&quot;/&gt;&lt;wsp:rsid wsp:val=&quot;0018110A&quot;/&gt;&lt;wsp:rsid wsp:val=&quot;00187BB1&quot;/&gt;&lt;wsp:rsid wsp:val=&quot;001A656F&quot;/&gt;&lt;wsp:rsid wsp:val=&quot;00241DF1&quot;/&gt;&lt;wsp:rsid wsp:val=&quot;00271702&quot;/&gt;&lt;wsp:rsid wsp:val=&quot;002D4FFE&quot;/&gt;&lt;wsp:rsid wsp:val=&quot;002D7A80&quot;/&gt;&lt;wsp:rsid wsp:val=&quot;0036125F&quot;/&gt;&lt;wsp:rsid wsp:val=&quot;003C3D56&quot;/&gt;&lt;wsp:rsid wsp:val=&quot;003F7B91&quot;/&gt;&lt;wsp:rsid wsp:val=&quot;00430A7E&quot;/&gt;&lt;wsp:rsid wsp:val=&quot;004530E2&quot;/&gt;&lt;wsp:rsid wsp:val=&quot;00461C0F&quot;/&gt;&lt;wsp:rsid wsp:val=&quot;0046415C&quot;/&gt;&lt;wsp:rsid wsp:val=&quot;004F5830&quot;/&gt;&lt;wsp:rsid wsp:val=&quot;00572A56&quot;/&gt;&lt;wsp:rsid wsp:val=&quot;0060502C&quot;/&gt;&lt;wsp:rsid wsp:val=&quot;006B2D4B&quot;/&gt;&lt;wsp:rsid wsp:val=&quot;006D627A&quot;/&gt;&lt;wsp:rsid wsp:val=&quot;006E663C&quot;/&gt;&lt;wsp:rsid wsp:val=&quot;00715657&quot;/&gt;&lt;wsp:rsid wsp:val=&quot;007165D2&quot;/&gt;&lt;wsp:rsid wsp:val=&quot;007C4633&quot;/&gt;&lt;wsp:rsid wsp:val=&quot;008D5DBD&quot;/&gt;&lt;wsp:rsid wsp:val=&quot;00A031B2&quot;/&gt;&lt;wsp:rsid wsp:val=&quot;00A2300F&quot;/&gt;&lt;wsp:rsid wsp:val=&quot;00A724E8&quot;/&gt;&lt;wsp:rsid wsp:val=&quot;00AB404C&quot;/&gt;&lt;wsp:rsid wsp:val=&quot;00B10E55&quot;/&gt;&lt;wsp:rsid wsp:val=&quot;00B93683&quot;/&gt;&lt;wsp:rsid wsp:val=&quot;00BA01A5&quot;/&gt;&lt;wsp:rsid wsp:val=&quot;00BE4767&quot;/&gt;&lt;wsp:rsid wsp:val=&quot;00C24920&quot;/&gt;&lt;wsp:rsid wsp:val=&quot;00D20C7B&quot;/&gt;&lt;wsp:rsid wsp:val=&quot;00DF0B66&quot;/&gt;&lt;wsp:rsid wsp:val=&quot;00DF5384&quot;/&gt;&lt;wsp:rsid wsp:val=&quot;00DF7B15&quot;/&gt;&lt;wsp:rsid wsp:val=&quot;00E047DC&quot;/&gt;&lt;wsp:rsid wsp:val=&quot;00E43BCE&quot;/&gt;&lt;wsp:rsid wsp:val=&quot;00EC3C7D&quot;/&gt;&lt;wsp:rsid wsp:val=&quot;00F10DF0&quot;/&gt;&lt;wsp:rsid wsp:val=&quot;00F458D6&quot;/&gt;&lt;wsp:rsid wsp:val=&quot;00F968B2&quot;/&gt;&lt;wsp:rsid wsp:val=&quot;00FC59BB&quot;/&gt;&lt;/wsp:rsids&gt;&lt;/w:docPr&gt;&lt;w:body&gt;&lt;w:p wsp:rsidR=&quot;00000000&quot; wsp:rsidRDefault=&quot;00461C0F&quot;&gt;&lt;m:oMathPara&gt;&lt;m:oMath&gt;&lt;m:sSub&gt;&lt;m:sSubPr&gt;&lt;m:ctrlPr&gt;&lt;w:rPr&gt;&lt;w:rFonts w:ascii=&quot;Cambria Math&quot; w:h-ansi=&quot;Cambria Math&quot;/&gt;&lt;wx:font wx:val=&quot;Cambria Math&quot;/&gt;&lt;w:i/&gt;&lt;w:sz w:val=&quot;22&quot;/&gt;&lt;w:sz-cs w:val=&quot;22&quot;/&gt;&lt;/w:rPr&gt;&lt;/m:ctrlPr&gt;&lt;/m:sSubPr&gt;&lt;m:e&gt;&lt;m:r&gt;&lt;w:rPr&gt;&lt;w:rFonts w:ascii=&quot;Cambria Math&quot; w:h-ansi=&quot;Cambria Math&quot;/&gt;&lt;wx:font wx:val=&quot;Cambria Math&quot;/&gt;&lt;w:i/&gt;&lt;w:sz w:val=&quot;22&quot;/&gt;&lt;w:sz-cs w:val=&quot;22&quot;/&gt;&lt;/w:rPr&gt;&lt;m:t&gt;G&lt;/m:t&gt;&lt;/m:r&gt;&lt;/m:e&gt;&lt;m:sub&gt;&lt;m:r&gt;&lt;w:rPr&gt;&lt;w:rFonts w:ascii=&quot;Cambria Math&quot; w:h-ansi=&quot;Cambria Math&quot;/&gt;&lt;wx:font wx:val=&quot;Cambria Math&quot;/&gt;&lt;w:i/&gt;&lt;w:sz w:val=&quot;22&quot;/&gt;&lt;w:sz-cs w:val=&quot;22&quot;/&gt;&lt;/w:rPr&gt;&lt;m:t&gt;m&lt;/m:t&gt;&lt;/m:r&gt;&lt;/m:sub&gt;&lt;/m:sSub&gt;&lt;m:d&gt;&lt;m:dPr&gt;&lt;m:ctrlPr&gt;&lt;w:rPr&gt;&lt;w:rFonts w:ascii=&quot;Cambria Math&quot; w:h-ansi=&quot;Cambria Math&quot;/&gt;&lt;wx:font wx:val=&quot;Cambria Math&quot;/&gt;&lt;w:i/&gt;&lt;w:sz w:val=&quot;22&quot;/&gt;&lt;w:sz-cs w:val=&quot;22&quot;/&gt;&lt;/w:rPr&gt;&lt;/m:ctrlPr&gt;&lt;/m:dPr&gt;&lt;m:e&gt;&lt;m:r&gt;&lt;w:rPr&gt;&lt;w:rFonts w:ascii=&quot;Cambria Math&quot; w:h-ansi=&quot;Cambria Math&quot;/&gt;&lt;wx:font wx:val=&quot;Cambria Math&quot;/&gt;&lt;w:i/&gt;&lt;w:sz w:val=&quot;22&quot;/&gt;&lt;w:sz-cs w:val=&quot;22&quot;/&gt;&lt;/w:rPr&gt;&lt;m:t&gt;s&lt;/m:t&gt;&lt;/m:r&gt;&lt;/m:e&gt;&lt;/m:d&gt;&lt;m:r&gt;&lt;w:rPr&gt;&lt;w:rFonts w:ascii=&quot;Cambria Math&quot; w:h-ansi=&quot;Cambria Math&quot;/&gt;&lt;wx:font wx:val=&quot;Cambria Math&quot;/&gt;&lt;w:i/&gt;&lt;w:sz w:val=&quot;22&quot;/&gt;&lt;w:sz-cs w:val=&quot;22&quot;/&gt;&lt;/w:rPr&gt;&lt;m:t&gt;=1,&lt;/m:t&gt;&lt;/m:r&gt;&lt;/m:oMath&gt;&lt;/m:oMathPara&gt;&lt;/w:p&gt;&lt;w:sectPr wsp:rsidR=&quot;00000000&quot;&gt;&lt;w:pgSz w:w=&quot;12240&quot; w:h=&quot;15840&quot;/&gt;&lt;w:pgMar w:top=&quot;1417&quot; w:right=&quot;1701&quot; w:bottom=&quot;1417&quot; w:left=&quot;1701&quot; w:header=&quot;720&quot; w:footer=&quot;720&quot; w:gutter=&quot;0&quot;/&gt;&lt;w:cols w:space=&quot;720&quot;/&gt;&lt;/w:sectPr&gt;&lt;/w:body&gt;&lt;/w:wordDocument&gt;">
+          <v:shape id="_x0000_i1037" type="#_x0000_t75" style="width:52.5pt;height:11.25pt" equationxml="&lt;?xml version=&quot;1.0&quot; encoding=&quot;UTF-8&quot; standalone=&quot;yes&quot;?&gt;&#10;&#10;&lt;?mso-application progid=&quot;Word.Document&quot;?&gt;&#10;&#10;&lt;w:wordDocument xmlns:aml=&quot;http://schemas.microsoft.com/aml/2001/core&quot; xmlns:dt=&quot;uuid:C2F41010-65B3-11d1-A29F-00AA00C14882&quot; xmlns:ve=&quot;http://schemas.openxmlformats.org/markup-compatibility/2006&quot; xmlns:o=&quot;urn:schemas-microsoft-com:office:office&quot; xmlns:m=&quot;http://schemas.openxmlformats.org/officeDocument/2006/math&quot; xmlns:v=&quot;urn:schemas-microsoft-com:vml&quot; xmlns:w10=&quot;urn:schemas-microsoft-com:office:word&quot; xmlns:w=&quot;http://schemas.microsoft.com/office/word/2003/wordml&quot; xmlns:wx=&quot;http://schemas.microsoft.com/office/word/2003/auxHint&quot; xmlns:wsp=&quot;http://schemas.microsoft.com/office/word/2003/wordml/sp2&quot; xmlns:sl=&quot;http://schemas.microsoft.com/schemaLibrary/2003/core&quot; w:macrosPresent=&quot;no&quot; w:embeddedObjPresent=&quot;no&quot; w:ocxPresent=&quot;no&quot; xml:space=&quot;preserve&quot;&gt;&lt;w:ignoreSubtree w:val=&quot;http://schemas.microsoft.com/office/word/2003/wordml/sp2&quot;/&gt;&lt;o:DocumentProperties&gt;&lt;o:Version&gt;12&lt;/o:Version&gt;&lt;/o:DocumentProperties&gt;&lt;w:docPr&gt;&lt;w:view w:val=&quot;print&quot;/&gt;&lt;w:zoom w:percent=&quot;100&quot;/&gt;&lt;w:displayBackgroundShape/&gt;&lt;w:stylePaneFormatFilter w:val=&quot;0000&quot;/&gt;&lt;w:defaultTabStop w:val=&quot;708&quot;/&gt;&lt;w:hyphenationZone w:val=&quot;425&quot;/&gt;&lt;w:defaultTableStyle w:sti=&quot;0&quot; w:val=&quot;Normal&quot;/&gt;&lt;w:drawingGridHorizontalSpacing w:val=&quot;0&quot;/&gt;&lt;w:drawingGridVerticalSpacing w:val=&quot;0&quot;/&gt;&lt;w:displayHorizontalDrawingGridEvery w:val=&quot;0&quot;/&gt;&lt;w:displayVerticalDrawingGridEvery w:val=&quot;0&quot;/&gt;&lt;w:useMarginsForDrawingGridOrigin/&gt;&lt;w:drawingGridHorizontalOrigin w:val=&quot;0&quot;/&gt;&lt;w:drawingGridVerticalOrigin w:val=&quot;0&quot;/&gt;&lt;w:characterSpacingControl w:val=&quot;DontCompress&quot;/&gt;&lt;w:optimizeForBrowser/&gt;&lt;w:relyOnVML/&gt;&lt;w:allowPNG/&gt;&lt;w:validateAgainstSchema/&gt;&lt;w:saveInvalidXML w:val=&quot;off&quot;/&gt;&lt;w:ignoreMixedContent w:val=&quot;off&quot;/&gt;&lt;w:alwaysShowPlaceholderText w:val=&quot;off&quot;/&gt;&lt;w:compat&gt;&lt;w:breakWrappedTables/&gt;&lt;w:snapToGridInCell/&gt;&lt;w:wrapTextWithPunct/&gt;&lt;w:useAsianBreakRules/&gt;&lt;w:dontGrowAutofit/&gt;&lt;w:useFELayout/&gt;&lt;/w:compat&gt;&lt;wsp:rsids&gt;&lt;wsp:rsidRoot wsp:val=&quot;00A2300F&quot;/&gt;&lt;wsp:rsid wsp:val=&quot;000055B4&quot;/&gt;&lt;wsp:rsid wsp:val=&quot;000772C2&quot;/&gt;&lt;wsp:rsid wsp:val=&quot;000E2CD3&quot;/&gt;&lt;wsp:rsid wsp:val=&quot;0012642F&quot;/&gt;&lt;wsp:rsid wsp:val=&quot;00140223&quot;/&gt;&lt;wsp:rsid wsp:val=&quot;00146A1B&quot;/&gt;&lt;wsp:rsid wsp:val=&quot;0018110A&quot;/&gt;&lt;wsp:rsid wsp:val=&quot;00187BB1&quot;/&gt;&lt;wsp:rsid wsp:val=&quot;001A656F&quot;/&gt;&lt;wsp:rsid wsp:val=&quot;00241DF1&quot;/&gt;&lt;wsp:rsid wsp:val=&quot;00271702&quot;/&gt;&lt;wsp:rsid wsp:val=&quot;002D4FFE&quot;/&gt;&lt;wsp:rsid wsp:val=&quot;002D7A80&quot;/&gt;&lt;wsp:rsid wsp:val=&quot;0036125F&quot;/&gt;&lt;wsp:rsid wsp:val=&quot;003C3D56&quot;/&gt;&lt;wsp:rsid wsp:val=&quot;003F7B91&quot;/&gt;&lt;wsp:rsid wsp:val=&quot;00430A7E&quot;/&gt;&lt;wsp:rsid wsp:val=&quot;004530E2&quot;/&gt;&lt;wsp:rsid wsp:val=&quot;00461C0F&quot;/&gt;&lt;wsp:rsid wsp:val=&quot;0046415C&quot;/&gt;&lt;wsp:rsid wsp:val=&quot;004F5830&quot;/&gt;&lt;wsp:rsid wsp:val=&quot;00572A56&quot;/&gt;&lt;wsp:rsid wsp:val=&quot;0060502C&quot;/&gt;&lt;wsp:rsid wsp:val=&quot;006B2D4B&quot;/&gt;&lt;wsp:rsid wsp:val=&quot;006D627A&quot;/&gt;&lt;wsp:rsid wsp:val=&quot;006E663C&quot;/&gt;&lt;wsp:rsid wsp:val=&quot;00715657&quot;/&gt;&lt;wsp:rsid wsp:val=&quot;007165D2&quot;/&gt;&lt;wsp:rsid wsp:val=&quot;007C4633&quot;/&gt;&lt;wsp:rsid wsp:val=&quot;008D5DBD&quot;/&gt;&lt;wsp:rsid wsp:val=&quot;00A031B2&quot;/&gt;&lt;wsp:rsid wsp:val=&quot;00A2300F&quot;/&gt;&lt;wsp:rsid wsp:val=&quot;00A724E8&quot;/&gt;&lt;wsp:rsid wsp:val=&quot;00AB404C&quot;/&gt;&lt;wsp:rsid wsp:val=&quot;00B10E55&quot;/&gt;&lt;wsp:rsid wsp:val=&quot;00B93683&quot;/&gt;&lt;wsp:rsid wsp:val=&quot;00BA01A5&quot;/&gt;&lt;wsp:rsid wsp:val=&quot;00BE4767&quot;/&gt;&lt;wsp:rsid wsp:val=&quot;00C24920&quot;/&gt;&lt;wsp:rsid wsp:val=&quot;00D20C7B&quot;/&gt;&lt;wsp:rsid wsp:val=&quot;00DF0B66&quot;/&gt;&lt;wsp:rsid wsp:val=&quot;00DF5384&quot;/&gt;&lt;wsp:rsid wsp:val=&quot;00DF7B15&quot;/&gt;&lt;wsp:rsid wsp:val=&quot;00E047DC&quot;/&gt;&lt;wsp:rsid wsp:val=&quot;00E43BCE&quot;/&gt;&lt;wsp:rsid wsp:val=&quot;00EC3C7D&quot;/&gt;&lt;wsp:rsid wsp:val=&quot;00F10DF0&quot;/&gt;&lt;wsp:rsid wsp:val=&quot;00F458D6&quot;/&gt;&lt;wsp:rsid wsp:val=&quot;00F968B2&quot;/&gt;&lt;wsp:rsid wsp:val=&quot;00FC59BB&quot;/&gt;&lt;/wsp:rsids&gt;&lt;/w:docPr&gt;&lt;w:body&gt;&lt;w:p wsp:rsidR=&quot;00000000&quot; wsp:rsidRDefault=&quot;00461C0F&quot;&gt;&lt;m:oMathPara&gt;&lt;m:oMath&gt;&lt;m:sSub&gt;&lt;m:sSubPr&gt;&lt;m:ctrlPr&gt;&lt;w:rPr&gt;&lt;w:rFonts w:ascii=&quot;Cambria Math&quot; w:h-ansi=&quot;Cambria Math&quot;/&gt;&lt;wx:font wx:val=&quot;Cambria Math&quot;/&gt;&lt;w:i/&gt;&lt;w:sz w:val=&quot;22&quot;/&gt;&lt;w:sz-cs w:val=&quot;22&quot;/&gt;&lt;/w:rPr&gt;&lt;/m:ctrlPr&gt;&lt;/m:sSubPr&gt;&lt;m:e&gt;&lt;m:r&gt;&lt;w:rPr&gt;&lt;w:rFonts w:ascii=&quot;Cambria Math&quot; w:h-ansi=&quot;Cambria Math&quot;/&gt;&lt;wx:font wx:val=&quot;Cambria Math&quot;/&gt;&lt;w:i/&gt;&lt;w:sz w:val=&quot;22&quot;/&gt;&lt;w:sz-cs w:val=&quot;22&quot;/&gt;&lt;/w:rPr&gt;&lt;m:t&gt;G&lt;/m:t&gt;&lt;/m:r&gt;&lt;/m:e&gt;&lt;m:sub&gt;&lt;m:r&gt;&lt;w:rPr&gt;&lt;w:rFonts w:ascii=&quot;Cambria Math&quot; w:h-ansi=&quot;Cambria Math&quot;/&gt;&lt;wx:font wx:val=&quot;Cambria Math&quot;/&gt;&lt;w:i/&gt;&lt;w:sz w:val=&quot;22&quot;/&gt;&lt;w:sz-cs w:val=&quot;22&quot;/&gt;&lt;/w:rPr&gt;&lt;m:t&gt;m&lt;/m:t&gt;&lt;/m:r&gt;&lt;/m:sub&gt;&lt;/m:sSub&gt;&lt;m:d&gt;&lt;m:dPr&gt;&lt;m:ctrlPr&gt;&lt;w:rPr&gt;&lt;w:rFonts w:ascii=&quot;Cambria Math&quot; w:h-ansi=&quot;Cambria Math&quot;/&gt;&lt;wx:font wx:val=&quot;Cambria Math&quot;/&gt;&lt;w:i/&gt;&lt;w:sz w:val=&quot;22&quot;/&gt;&lt;w:sz-cs w:val=&quot;22&quot;/&gt;&lt;/w:rPr&gt;&lt;/m:ctrlPr&gt;&lt;/m:dPr&gt;&lt;m:e&gt;&lt;m:r&gt;&lt;w:rPr&gt;&lt;w:rFonts w:ascii=&quot;Cambria Math&quot; w:h-ansi=&quot;Cambria Math&quot;/&gt;&lt;wx:font wx:val=&quot;Cambria Math&quot;/&gt;&lt;w:i/&gt;&lt;w:sz w:val=&quot;22&quot;/&gt;&lt;w:sz-cs w:val=&quot;22&quot;/&gt;&lt;/w:rPr&gt;&lt;m:t&gt;s&lt;/m:t&gt;&lt;/m:r&gt;&lt;/m:e&gt;&lt;/m:d&gt;&lt;m:r&gt;&lt;w:rPr&gt;&lt;w:rFonts w:ascii=&quot;Cambria Math&quot; w:h-ansi=&quot;Cambria Math&quot;/&gt;&lt;wx:font wx:val=&quot;Cambria Math&quot;/&gt;&lt;w:i/&gt;&lt;w:sz w:val=&quot;22&quot;/&gt;&lt;w:sz-cs w:val=&quot;22&quot;/&gt;&lt;/w:rPr&gt;&lt;m:t&gt;=1,&lt;/m:t&gt;&lt;/m:r&gt;&lt;/m:oMath&gt;&lt;/m:oMathPara&gt;&lt;/w:p&gt;&lt;w:sectPr wsp:rsidR=&quot;00000000&quot;&gt;&lt;w:pgSz w:w=&quot;12240&quot; w:h=&quot;15840&quot;/&gt;&lt;w:pgMar w:top=&quot;1417&quot; w:right=&quot;1701&quot; w:bottom=&quot;1417&quot; w:left=&quot;1701&quot; w:header=&quot;720&quot; w:footer=&quot;720&quot; w:gutter=&quot;0&quot;/&gt;&lt;w:cols w:space=&quot;720&quot;/&gt;&lt;/w:sectPr&gt;&lt;/w:body&gt;&lt;/w:wordDocument&gt;">
             <v:imagedata r:id="rId16" o:title="" chromakey="white"/>
           </v:shape>
         </w:pict>
@@ -3620,7 +3617,7 @@
       </w:r>
       <w:r>
         <w:pict>
-          <v:shape id="_x0000_i1038" type="#_x0000_t75" style="width:52.15pt;height:11.15pt" equationxml="&lt;?xml version=&quot;1.0&quot; encoding=&quot;UTF-8&quot; standalone=&quot;yes&quot;?&gt;&#10;&#10;&lt;?mso-application progid=&quot;Word.Document&quot;?&gt;&#10;&#10;&lt;w:wordDocument xmlns:aml=&quot;http://schemas.microsoft.com/aml/2001/core&quot; xmlns:dt=&quot;uuid:C2F41010-65B3-11d1-A29F-00AA00C14882&quot; xmlns:ve=&quot;http://schemas.openxmlformats.org/markup-compatibility/2006&quot; xmlns:o=&quot;urn:schemas-microsoft-com:office:office&quot; xmlns:m=&quot;http://schemas.openxmlformats.org/officeDocument/2006/math&quot; xmlns:v=&quot;urn:schemas-microsoft-com:vml&quot; xmlns:w10=&quot;urn:schemas-microsoft-com:office:word&quot; xmlns:w=&quot;http://schemas.microsoft.com/office/word/2003/wordml&quot; xmlns:wx=&quot;http://schemas.microsoft.com/office/word/2003/auxHint&quot; xmlns:wsp=&quot;http://schemas.microsoft.com/office/word/2003/wordml/sp2&quot; xmlns:sl=&quot;http://schemas.microsoft.com/schemaLibrary/2003/core&quot; w:macrosPresent=&quot;no&quot; w:embeddedObjPresent=&quot;no&quot; w:ocxPresent=&quot;no&quot; xml:space=&quot;preserve&quot;&gt;&lt;w:ignoreSubtree w:val=&quot;http://schemas.microsoft.com/office/word/2003/wordml/sp2&quot;/&gt;&lt;o:DocumentProperties&gt;&lt;o:Version&gt;12&lt;/o:Version&gt;&lt;/o:DocumentProperties&gt;&lt;w:docPr&gt;&lt;w:view w:val=&quot;print&quot;/&gt;&lt;w:zoom w:percent=&quot;100&quot;/&gt;&lt;w:displayBackgroundShape/&gt;&lt;w:stylePaneFormatFilter w:val=&quot;0000&quot;/&gt;&lt;w:defaultTabStop w:val=&quot;708&quot;/&gt;&lt;w:hyphenationZone w:val=&quot;425&quot;/&gt;&lt;w:defaultTableStyle w:sti=&quot;0&quot; w:val=&quot;Normal&quot;/&gt;&lt;w:drawingGridHorizontalSpacing w:val=&quot;0&quot;/&gt;&lt;w:drawingGridVerticalSpacing w:val=&quot;0&quot;/&gt;&lt;w:displayHorizontalDrawingGridEvery w:val=&quot;0&quot;/&gt;&lt;w:displayVerticalDrawingGridEvery w:val=&quot;0&quot;/&gt;&lt;w:useMarginsForDrawingGridOrigin/&gt;&lt;w:drawingGridHorizontalOrigin w:val=&quot;0&quot;/&gt;&lt;w:drawingGridVerticalOrigin w:val=&quot;0&quot;/&gt;&lt;w:characterSpacingControl w:val=&quot;DontCompress&quot;/&gt;&lt;w:optimizeForBrowser/&gt;&lt;w:relyOnVML/&gt;&lt;w:allowPNG/&gt;&lt;w:validateAgainstSchema/&gt;&lt;w:saveInvalidXML w:val=&quot;off&quot;/&gt;&lt;w:ignoreMixedContent w:val=&quot;off&quot;/&gt;&lt;w:alwaysShowPlaceholderText w:val=&quot;off&quot;/&gt;&lt;w:compat&gt;&lt;w:breakWrappedTables/&gt;&lt;w:snapToGridInCell/&gt;&lt;w:wrapTextWithPunct/&gt;&lt;w:useAsianBreakRules/&gt;&lt;w:dontGrowAutofit/&gt;&lt;w:useFELayout/&gt;&lt;/w:compat&gt;&lt;wsp:rsids&gt;&lt;wsp:rsidRoot wsp:val=&quot;00A2300F&quot;/&gt;&lt;wsp:rsid wsp:val=&quot;000055B4&quot;/&gt;&lt;wsp:rsid wsp:val=&quot;000772C2&quot;/&gt;&lt;wsp:rsid wsp:val=&quot;000E2CD3&quot;/&gt;&lt;wsp:rsid wsp:val=&quot;0012642F&quot;/&gt;&lt;wsp:rsid wsp:val=&quot;00140223&quot;/&gt;&lt;wsp:rsid wsp:val=&quot;00146A1B&quot;/&gt;&lt;wsp:rsid wsp:val=&quot;0018110A&quot;/&gt;&lt;wsp:rsid wsp:val=&quot;00187BB1&quot;/&gt;&lt;wsp:rsid wsp:val=&quot;001A656F&quot;/&gt;&lt;wsp:rsid wsp:val=&quot;00241DF1&quot;/&gt;&lt;wsp:rsid wsp:val=&quot;00271702&quot;/&gt;&lt;wsp:rsid wsp:val=&quot;002D4FFE&quot;/&gt;&lt;wsp:rsid wsp:val=&quot;002D7A80&quot;/&gt;&lt;wsp:rsid wsp:val=&quot;0036125F&quot;/&gt;&lt;wsp:rsid wsp:val=&quot;003C3D56&quot;/&gt;&lt;wsp:rsid wsp:val=&quot;003F7B91&quot;/&gt;&lt;wsp:rsid wsp:val=&quot;00430A7E&quot;/&gt;&lt;wsp:rsid wsp:val=&quot;004530E2&quot;/&gt;&lt;wsp:rsid wsp:val=&quot;00461C0F&quot;/&gt;&lt;wsp:rsid wsp:val=&quot;0046415C&quot;/&gt;&lt;wsp:rsid wsp:val=&quot;004F5830&quot;/&gt;&lt;wsp:rsid wsp:val=&quot;00572A56&quot;/&gt;&lt;wsp:rsid wsp:val=&quot;0060502C&quot;/&gt;&lt;wsp:rsid wsp:val=&quot;006B2D4B&quot;/&gt;&lt;wsp:rsid wsp:val=&quot;006D627A&quot;/&gt;&lt;wsp:rsid wsp:val=&quot;006E663C&quot;/&gt;&lt;wsp:rsid wsp:val=&quot;00715657&quot;/&gt;&lt;wsp:rsid wsp:val=&quot;007165D2&quot;/&gt;&lt;wsp:rsid wsp:val=&quot;007C4633&quot;/&gt;&lt;wsp:rsid wsp:val=&quot;008D5DBD&quot;/&gt;&lt;wsp:rsid wsp:val=&quot;00A031B2&quot;/&gt;&lt;wsp:rsid wsp:val=&quot;00A2300F&quot;/&gt;&lt;wsp:rsid wsp:val=&quot;00A724E8&quot;/&gt;&lt;wsp:rsid wsp:val=&quot;00AB404C&quot;/&gt;&lt;wsp:rsid wsp:val=&quot;00B10E55&quot;/&gt;&lt;wsp:rsid wsp:val=&quot;00B93683&quot;/&gt;&lt;wsp:rsid wsp:val=&quot;00BA01A5&quot;/&gt;&lt;wsp:rsid wsp:val=&quot;00BE4767&quot;/&gt;&lt;wsp:rsid wsp:val=&quot;00C24920&quot;/&gt;&lt;wsp:rsid wsp:val=&quot;00D20C7B&quot;/&gt;&lt;wsp:rsid wsp:val=&quot;00DF0B66&quot;/&gt;&lt;wsp:rsid wsp:val=&quot;00DF5384&quot;/&gt;&lt;wsp:rsid wsp:val=&quot;00DF7B15&quot;/&gt;&lt;wsp:rsid wsp:val=&quot;00E047DC&quot;/&gt;&lt;wsp:rsid wsp:val=&quot;00E43BCE&quot;/&gt;&lt;wsp:rsid wsp:val=&quot;00EC3C7D&quot;/&gt;&lt;wsp:rsid wsp:val=&quot;00F10DF0&quot;/&gt;&lt;wsp:rsid wsp:val=&quot;00F458D6&quot;/&gt;&lt;wsp:rsid wsp:val=&quot;00F968B2&quot;/&gt;&lt;wsp:rsid wsp:val=&quot;00FC59BB&quot;/&gt;&lt;/wsp:rsids&gt;&lt;/w:docPr&gt;&lt;w:body&gt;&lt;w:p wsp:rsidR=&quot;00000000&quot; wsp:rsidRDefault=&quot;00461C0F&quot;&gt;&lt;m:oMathPara&gt;&lt;m:oMath&gt;&lt;m:sSub&gt;&lt;m:sSubPr&gt;&lt;m:ctrlPr&gt;&lt;w:rPr&gt;&lt;w:rFonts w:ascii=&quot;Cambria Math&quot; w:h-ansi=&quot;Cambria Math&quot;/&gt;&lt;wx:font wx:val=&quot;Cambria Math&quot;/&gt;&lt;w:i/&gt;&lt;w:sz w:val=&quot;22&quot;/&gt;&lt;w:sz-cs w:val=&quot;22&quot;/&gt;&lt;/w:rPr&gt;&lt;/m:ctrlPr&gt;&lt;/m:sSubPr&gt;&lt;m:e&gt;&lt;m:r&gt;&lt;w:rPr&gt;&lt;w:rFonts w:ascii=&quot;Cambria Math&quot; w:h-ansi=&quot;Cambria Math&quot;/&gt;&lt;wx:font wx:val=&quot;Cambria Math&quot;/&gt;&lt;w:i/&gt;&lt;w:sz w:val=&quot;22&quot;/&gt;&lt;w:sz-cs w:val=&quot;22&quot;/&gt;&lt;/w:rPr&gt;&lt;m:t&gt;G&lt;/m:t&gt;&lt;/m:r&gt;&lt;/m:e&gt;&lt;m:sub&gt;&lt;m:r&gt;&lt;w:rPr&gt;&lt;w:rFonts w:ascii=&quot;Cambria Math&quot; w:h-ansi=&quot;Cambria Math&quot;/&gt;&lt;wx:font wx:val=&quot;Cambria Math&quot;/&gt;&lt;w:i/&gt;&lt;w:sz w:val=&quot;22&quot;/&gt;&lt;w:sz-cs w:val=&quot;22&quot;/&gt;&lt;/w:rPr&gt;&lt;m:t&gt;m&lt;/m:t&gt;&lt;/m:r&gt;&lt;/m:sub&gt;&lt;/m:sSub&gt;&lt;m:d&gt;&lt;m:dPr&gt;&lt;m:ctrlPr&gt;&lt;w:rPr&gt;&lt;w:rFonts w:ascii=&quot;Cambria Math&quot; w:h-ansi=&quot;Cambria Math&quot;/&gt;&lt;wx:font wx:val=&quot;Cambria Math&quot;/&gt;&lt;w:i/&gt;&lt;w:sz w:val=&quot;22&quot;/&gt;&lt;w:sz-cs w:val=&quot;22&quot;/&gt;&lt;/w:rPr&gt;&lt;/m:ctrlPr&gt;&lt;/m:dPr&gt;&lt;m:e&gt;&lt;m:r&gt;&lt;w:rPr&gt;&lt;w:rFonts w:ascii=&quot;Cambria Math&quot; w:h-ansi=&quot;Cambria Math&quot;/&gt;&lt;wx:font wx:val=&quot;Cambria Math&quot;/&gt;&lt;w:i/&gt;&lt;w:sz w:val=&quot;22&quot;/&gt;&lt;w:sz-cs w:val=&quot;22&quot;/&gt;&lt;/w:rPr&gt;&lt;m:t&gt;s&lt;/m:t&gt;&lt;/m:r&gt;&lt;/m:e&gt;&lt;/m:d&gt;&lt;m:r&gt;&lt;w:rPr&gt;&lt;w:rFonts w:ascii=&quot;Cambria Math&quot; w:h-ansi=&quot;Cambria Math&quot;/&gt;&lt;wx:font wx:val=&quot;Cambria Math&quot;/&gt;&lt;w:i/&gt;&lt;w:sz w:val=&quot;22&quot;/&gt;&lt;w:sz-cs w:val=&quot;22&quot;/&gt;&lt;/w:rPr&gt;&lt;m:t&gt;=1,&lt;/m:t&gt;&lt;/m:r&gt;&lt;/m:oMath&gt;&lt;/m:oMathPara&gt;&lt;/w:p&gt;&lt;w:sectPr wsp:rsidR=&quot;00000000&quot;&gt;&lt;w:pgSz w:w=&quot;12240&quot; w:h=&quot;15840&quot;/&gt;&lt;w:pgMar w:top=&quot;1417&quot; w:right=&quot;1701&quot; w:bottom=&quot;1417&quot; w:left=&quot;1701&quot; w:header=&quot;720&quot; w:footer=&quot;720&quot; w:gutter=&quot;0&quot;/&gt;&lt;w:cols w:space=&quot;720&quot;/&gt;&lt;/w:sectPr&gt;&lt;/w:body&gt;&lt;/w:wordDocument&gt;">
+          <v:shape id="_x0000_i1038" type="#_x0000_t75" style="width:52.5pt;height:11.25pt" equationxml="&lt;?xml version=&quot;1.0&quot; encoding=&quot;UTF-8&quot; standalone=&quot;yes&quot;?&gt;&#10;&#10;&lt;?mso-application progid=&quot;Word.Document&quot;?&gt;&#10;&#10;&lt;w:wordDocument xmlns:aml=&quot;http://schemas.microsoft.com/aml/2001/core&quot; xmlns:dt=&quot;uuid:C2F41010-65B3-11d1-A29F-00AA00C14882&quot; xmlns:ve=&quot;http://schemas.openxmlformats.org/markup-compatibility/2006&quot; xmlns:o=&quot;urn:schemas-microsoft-com:office:office&quot; xmlns:m=&quot;http://schemas.openxmlformats.org/officeDocument/2006/math&quot; xmlns:v=&quot;urn:schemas-microsoft-com:vml&quot; xmlns:w10=&quot;urn:schemas-microsoft-com:office:word&quot; xmlns:w=&quot;http://schemas.microsoft.com/office/word/2003/wordml&quot; xmlns:wx=&quot;http://schemas.microsoft.com/office/word/2003/auxHint&quot; xmlns:wsp=&quot;http://schemas.microsoft.com/office/word/2003/wordml/sp2&quot; xmlns:sl=&quot;http://schemas.microsoft.com/schemaLibrary/2003/core&quot; w:macrosPresent=&quot;no&quot; w:embeddedObjPresent=&quot;no&quot; w:ocxPresent=&quot;no&quot; xml:space=&quot;preserve&quot;&gt;&lt;w:ignoreSubtree w:val=&quot;http://schemas.microsoft.com/office/word/2003/wordml/sp2&quot;/&gt;&lt;o:DocumentProperties&gt;&lt;o:Version&gt;12&lt;/o:Version&gt;&lt;/o:DocumentProperties&gt;&lt;w:docPr&gt;&lt;w:view w:val=&quot;print&quot;/&gt;&lt;w:zoom w:percent=&quot;100&quot;/&gt;&lt;w:displayBackgroundShape/&gt;&lt;w:stylePaneFormatFilter w:val=&quot;0000&quot;/&gt;&lt;w:defaultTabStop w:val=&quot;708&quot;/&gt;&lt;w:hyphenationZone w:val=&quot;425&quot;/&gt;&lt;w:defaultTableStyle w:sti=&quot;0&quot; w:val=&quot;Normal&quot;/&gt;&lt;w:drawingGridHorizontalSpacing w:val=&quot;0&quot;/&gt;&lt;w:drawingGridVerticalSpacing w:val=&quot;0&quot;/&gt;&lt;w:displayHorizontalDrawingGridEvery w:val=&quot;0&quot;/&gt;&lt;w:displayVerticalDrawingGridEvery w:val=&quot;0&quot;/&gt;&lt;w:useMarginsForDrawingGridOrigin/&gt;&lt;w:drawingGridHorizontalOrigin w:val=&quot;0&quot;/&gt;&lt;w:drawingGridVerticalOrigin w:val=&quot;0&quot;/&gt;&lt;w:characterSpacingControl w:val=&quot;DontCompress&quot;/&gt;&lt;w:optimizeForBrowser/&gt;&lt;w:relyOnVML/&gt;&lt;w:allowPNG/&gt;&lt;w:validateAgainstSchema/&gt;&lt;w:saveInvalidXML w:val=&quot;off&quot;/&gt;&lt;w:ignoreMixedContent w:val=&quot;off&quot;/&gt;&lt;w:alwaysShowPlaceholderText w:val=&quot;off&quot;/&gt;&lt;w:compat&gt;&lt;w:breakWrappedTables/&gt;&lt;w:snapToGridInCell/&gt;&lt;w:wrapTextWithPunct/&gt;&lt;w:useAsianBreakRules/&gt;&lt;w:dontGrowAutofit/&gt;&lt;w:useFELayout/&gt;&lt;/w:compat&gt;&lt;wsp:rsids&gt;&lt;wsp:rsidRoot wsp:val=&quot;00A2300F&quot;/&gt;&lt;wsp:rsid wsp:val=&quot;000055B4&quot;/&gt;&lt;wsp:rsid wsp:val=&quot;000772C2&quot;/&gt;&lt;wsp:rsid wsp:val=&quot;000E2CD3&quot;/&gt;&lt;wsp:rsid wsp:val=&quot;0012642F&quot;/&gt;&lt;wsp:rsid wsp:val=&quot;00140223&quot;/&gt;&lt;wsp:rsid wsp:val=&quot;00146A1B&quot;/&gt;&lt;wsp:rsid wsp:val=&quot;0018110A&quot;/&gt;&lt;wsp:rsid wsp:val=&quot;00187BB1&quot;/&gt;&lt;wsp:rsid wsp:val=&quot;001A656F&quot;/&gt;&lt;wsp:rsid wsp:val=&quot;00241DF1&quot;/&gt;&lt;wsp:rsid wsp:val=&quot;00271702&quot;/&gt;&lt;wsp:rsid wsp:val=&quot;002D4FFE&quot;/&gt;&lt;wsp:rsid wsp:val=&quot;002D7A80&quot;/&gt;&lt;wsp:rsid wsp:val=&quot;0036125F&quot;/&gt;&lt;wsp:rsid wsp:val=&quot;003C3D56&quot;/&gt;&lt;wsp:rsid wsp:val=&quot;003F7B91&quot;/&gt;&lt;wsp:rsid wsp:val=&quot;00430A7E&quot;/&gt;&lt;wsp:rsid wsp:val=&quot;004530E2&quot;/&gt;&lt;wsp:rsid wsp:val=&quot;00461C0F&quot;/&gt;&lt;wsp:rsid wsp:val=&quot;0046415C&quot;/&gt;&lt;wsp:rsid wsp:val=&quot;004F5830&quot;/&gt;&lt;wsp:rsid wsp:val=&quot;00572A56&quot;/&gt;&lt;wsp:rsid wsp:val=&quot;0060502C&quot;/&gt;&lt;wsp:rsid wsp:val=&quot;006B2D4B&quot;/&gt;&lt;wsp:rsid wsp:val=&quot;006D627A&quot;/&gt;&lt;wsp:rsid wsp:val=&quot;006E663C&quot;/&gt;&lt;wsp:rsid wsp:val=&quot;00715657&quot;/&gt;&lt;wsp:rsid wsp:val=&quot;007165D2&quot;/&gt;&lt;wsp:rsid wsp:val=&quot;007C4633&quot;/&gt;&lt;wsp:rsid wsp:val=&quot;008D5DBD&quot;/&gt;&lt;wsp:rsid wsp:val=&quot;00A031B2&quot;/&gt;&lt;wsp:rsid wsp:val=&quot;00A2300F&quot;/&gt;&lt;wsp:rsid wsp:val=&quot;00A724E8&quot;/&gt;&lt;wsp:rsid wsp:val=&quot;00AB404C&quot;/&gt;&lt;wsp:rsid wsp:val=&quot;00B10E55&quot;/&gt;&lt;wsp:rsid wsp:val=&quot;00B93683&quot;/&gt;&lt;wsp:rsid wsp:val=&quot;00BA01A5&quot;/&gt;&lt;wsp:rsid wsp:val=&quot;00BE4767&quot;/&gt;&lt;wsp:rsid wsp:val=&quot;00C24920&quot;/&gt;&lt;wsp:rsid wsp:val=&quot;00D20C7B&quot;/&gt;&lt;wsp:rsid wsp:val=&quot;00DF0B66&quot;/&gt;&lt;wsp:rsid wsp:val=&quot;00DF5384&quot;/&gt;&lt;wsp:rsid wsp:val=&quot;00DF7B15&quot;/&gt;&lt;wsp:rsid wsp:val=&quot;00E047DC&quot;/&gt;&lt;wsp:rsid wsp:val=&quot;00E43BCE&quot;/&gt;&lt;wsp:rsid wsp:val=&quot;00EC3C7D&quot;/&gt;&lt;wsp:rsid wsp:val=&quot;00F10DF0&quot;/&gt;&lt;wsp:rsid wsp:val=&quot;00F458D6&quot;/&gt;&lt;wsp:rsid wsp:val=&quot;00F968B2&quot;/&gt;&lt;wsp:rsid wsp:val=&quot;00FC59BB&quot;/&gt;&lt;/wsp:rsids&gt;&lt;/w:docPr&gt;&lt;w:body&gt;&lt;w:p wsp:rsidR=&quot;00000000&quot; wsp:rsidRDefault=&quot;00461C0F&quot;&gt;&lt;m:oMathPara&gt;&lt;m:oMath&gt;&lt;m:sSub&gt;&lt;m:sSubPr&gt;&lt;m:ctrlPr&gt;&lt;w:rPr&gt;&lt;w:rFonts w:ascii=&quot;Cambria Math&quot; w:h-ansi=&quot;Cambria Math&quot;/&gt;&lt;wx:font wx:val=&quot;Cambria Math&quot;/&gt;&lt;w:i/&gt;&lt;w:sz w:val=&quot;22&quot;/&gt;&lt;w:sz-cs w:val=&quot;22&quot;/&gt;&lt;/w:rPr&gt;&lt;/m:ctrlPr&gt;&lt;/m:sSubPr&gt;&lt;m:e&gt;&lt;m:r&gt;&lt;w:rPr&gt;&lt;w:rFonts w:ascii=&quot;Cambria Math&quot; w:h-ansi=&quot;Cambria Math&quot;/&gt;&lt;wx:font wx:val=&quot;Cambria Math&quot;/&gt;&lt;w:i/&gt;&lt;w:sz w:val=&quot;22&quot;/&gt;&lt;w:sz-cs w:val=&quot;22&quot;/&gt;&lt;/w:rPr&gt;&lt;m:t&gt;G&lt;/m:t&gt;&lt;/m:r&gt;&lt;/m:e&gt;&lt;m:sub&gt;&lt;m:r&gt;&lt;w:rPr&gt;&lt;w:rFonts w:ascii=&quot;Cambria Math&quot; w:h-ansi=&quot;Cambria Math&quot;/&gt;&lt;wx:font wx:val=&quot;Cambria Math&quot;/&gt;&lt;w:i/&gt;&lt;w:sz w:val=&quot;22&quot;/&gt;&lt;w:sz-cs w:val=&quot;22&quot;/&gt;&lt;/w:rPr&gt;&lt;m:t&gt;m&lt;/m:t&gt;&lt;/m:r&gt;&lt;/m:sub&gt;&lt;/m:sSub&gt;&lt;m:d&gt;&lt;m:dPr&gt;&lt;m:ctrlPr&gt;&lt;w:rPr&gt;&lt;w:rFonts w:ascii=&quot;Cambria Math&quot; w:h-ansi=&quot;Cambria Math&quot;/&gt;&lt;wx:font wx:val=&quot;Cambria Math&quot;/&gt;&lt;w:i/&gt;&lt;w:sz w:val=&quot;22&quot;/&gt;&lt;w:sz-cs w:val=&quot;22&quot;/&gt;&lt;/w:rPr&gt;&lt;/m:ctrlPr&gt;&lt;/m:dPr&gt;&lt;m:e&gt;&lt;m:r&gt;&lt;w:rPr&gt;&lt;w:rFonts w:ascii=&quot;Cambria Math&quot; w:h-ansi=&quot;Cambria Math&quot;/&gt;&lt;wx:font wx:val=&quot;Cambria Math&quot;/&gt;&lt;w:i/&gt;&lt;w:sz w:val=&quot;22&quot;/&gt;&lt;w:sz-cs w:val=&quot;22&quot;/&gt;&lt;/w:rPr&gt;&lt;m:t&gt;s&lt;/m:t&gt;&lt;/m:r&gt;&lt;/m:e&gt;&lt;/m:d&gt;&lt;m:r&gt;&lt;w:rPr&gt;&lt;w:rFonts w:ascii=&quot;Cambria Math&quot; w:h-ansi=&quot;Cambria Math&quot;/&gt;&lt;wx:font wx:val=&quot;Cambria Math&quot;/&gt;&lt;w:i/&gt;&lt;w:sz w:val=&quot;22&quot;/&gt;&lt;w:sz-cs w:val=&quot;22&quot;/&gt;&lt;/w:rPr&gt;&lt;m:t&gt;=1,&lt;/m:t&gt;&lt;/m:r&gt;&lt;/m:oMath&gt;&lt;/m:oMathPara&gt;&lt;/w:p&gt;&lt;w:sectPr wsp:rsidR=&quot;00000000&quot;&gt;&lt;w:pgSz w:w=&quot;12240&quot; w:h=&quot;15840&quot;/&gt;&lt;w:pgMar w:top=&quot;1417&quot; w:right=&quot;1701&quot; w:bottom=&quot;1417&quot; w:left=&quot;1701&quot; w:header=&quot;720&quot; w:footer=&quot;720&quot; w:gutter=&quot;0&quot;/&gt;&lt;w:cols w:space=&quot;720&quot;/&gt;&lt;/w:sectPr&gt;&lt;/w:body&gt;&lt;/w:wordDocument&gt;">
             <v:imagedata r:id="rId16" o:title="" chromakey="white"/>
           </v:shape>
         </w:pict>
@@ -3655,7 +3652,7 @@
       </w:r>
       <w:r>
         <w:pict>
-          <v:shape id="_x0000_i1039" type="#_x0000_t75" style="width:19.85pt;height:13.65pt" equationxml="&lt;?xml version=&quot;1.0&quot; encoding=&quot;UTF-8&quot; standalone=&quot;yes&quot;?&gt;&#10;&#10;&lt;?mso-application progid=&quot;Word.Document&quot;?&gt;&#10;&#10;&lt;w:wordDocument xmlns:aml=&quot;http://schemas.microsoft.com/aml/2001/core&quot; xmlns:dt=&quot;uuid:C2F41010-65B3-11d1-A29F-00AA00C14882&quot; xmlns:ve=&quot;http://schemas.openxmlformats.org/markup-compatibility/2006&quot; xmlns:o=&quot;urn:schemas-microsoft-com:office:office&quot; xmlns:m=&quot;http://schemas.openxmlformats.org/officeDocument/2006/math&quot; xmlns:v=&quot;urn:schemas-microsoft-com:vml&quot; xmlns:w10=&quot;urn:schemas-microsoft-com:office:word&quot; xmlns:w=&quot;http://schemas.microsoft.com/office/word/2003/wordml&quot; xmlns:wx=&quot;http://schemas.microsoft.com/office/word/2003/auxHint&quot; xmlns:wsp=&quot;http://schemas.microsoft.com/office/word/2003/wordml/sp2&quot; xmlns:sl=&quot;http://schemas.microsoft.com/schemaLibrary/2003/core&quot; w:macrosPresent=&quot;no&quot; w:embeddedObjPresent=&quot;no&quot; w:ocxPresent=&quot;no&quot; xml:space=&quot;preserve&quot;&gt;&lt;w:ignoreSubtree w:val=&quot;http://schemas.microsoft.com/office/word/2003/wordml/sp2&quot;/&gt;&lt;o:DocumentProperties&gt;&lt;o:Version&gt;12&lt;/o:Version&gt;&lt;/o:DocumentProperties&gt;&lt;w:docPr&gt;&lt;w:view w:val=&quot;print&quot;/&gt;&lt;w:zoom w:percent=&quot;100&quot;/&gt;&lt;w:displayBackgroundShape/&gt;&lt;w:stylePaneFormatFilter w:val=&quot;0000&quot;/&gt;&lt;w:defaultTabStop w:val=&quot;708&quot;/&gt;&lt;w:hyphenationZone w:val=&quot;425&quot;/&gt;&lt;w:defaultTableStyle w:sti=&quot;0&quot; w:val=&quot;Normal&quot;/&gt;&lt;w:drawingGridHorizontalSpacing w:val=&quot;0&quot;/&gt;&lt;w:drawingGridVerticalSpacing w:val=&quot;0&quot;/&gt;&lt;w:displayHorizontalDrawingGridEvery w:val=&quot;0&quot;/&gt;&lt;w:displayVerticalDrawingGridEvery w:val=&quot;0&quot;/&gt;&lt;w:useMarginsForDrawingGridOrigin/&gt;&lt;w:drawingGridHorizontalOrigin w:val=&quot;0&quot;/&gt;&lt;w:drawingGridVerticalOrigin w:val=&quot;0&quot;/&gt;&lt;w:characterSpacingControl w:val=&quot;DontCompress&quot;/&gt;&lt;w:optimizeForBrowser/&gt;&lt;w:relyOnVML/&gt;&lt;w:allowPNG/&gt;&lt;w:validateAgainstSchema/&gt;&lt;w:saveInvalidXML w:val=&quot;off&quot;/&gt;&lt;w:ignoreMixedContent w:val=&quot;off&quot;/&gt;&lt;w:alwaysShowPlaceholderText w:val=&quot;off&quot;/&gt;&lt;w:compat&gt;&lt;w:breakWrappedTables/&gt;&lt;w:snapToGridInCell/&gt;&lt;w:wrapTextWithPunct/&gt;&lt;w:useAsianBreakRules/&gt;&lt;w:dontGrowAutofit/&gt;&lt;w:useFELayout/&gt;&lt;/w:compat&gt;&lt;wsp:rsids&gt;&lt;wsp:rsidRoot wsp:val=&quot;00A2300F&quot;/&gt;&lt;wsp:rsid wsp:val=&quot;000055B4&quot;/&gt;&lt;wsp:rsid wsp:val=&quot;000772C2&quot;/&gt;&lt;wsp:rsid wsp:val=&quot;000E2CD3&quot;/&gt;&lt;wsp:rsid wsp:val=&quot;0012642F&quot;/&gt;&lt;wsp:rsid wsp:val=&quot;00140223&quot;/&gt;&lt;wsp:rsid wsp:val=&quot;00146A1B&quot;/&gt;&lt;wsp:rsid wsp:val=&quot;0018110A&quot;/&gt;&lt;wsp:rsid wsp:val=&quot;00187BB1&quot;/&gt;&lt;wsp:rsid wsp:val=&quot;001A656F&quot;/&gt;&lt;wsp:rsid wsp:val=&quot;00241DF1&quot;/&gt;&lt;wsp:rsid wsp:val=&quot;00271702&quot;/&gt;&lt;wsp:rsid wsp:val=&quot;002D4FFE&quot;/&gt;&lt;wsp:rsid wsp:val=&quot;002D7A80&quot;/&gt;&lt;wsp:rsid wsp:val=&quot;0036125F&quot;/&gt;&lt;wsp:rsid wsp:val=&quot;003C3D56&quot;/&gt;&lt;wsp:rsid wsp:val=&quot;003F7B91&quot;/&gt;&lt;wsp:rsid wsp:val=&quot;00430A7E&quot;/&gt;&lt;wsp:rsid wsp:val=&quot;004530E2&quot;/&gt;&lt;wsp:rsid wsp:val=&quot;0046415C&quot;/&gt;&lt;wsp:rsid wsp:val=&quot;004F5830&quot;/&gt;&lt;wsp:rsid wsp:val=&quot;00572A56&quot;/&gt;&lt;wsp:rsid wsp:val=&quot;0060502C&quot;/&gt;&lt;wsp:rsid wsp:val=&quot;006B2D4B&quot;/&gt;&lt;wsp:rsid wsp:val=&quot;006D627A&quot;/&gt;&lt;wsp:rsid wsp:val=&quot;006E663C&quot;/&gt;&lt;wsp:rsid wsp:val=&quot;00715657&quot;/&gt;&lt;wsp:rsid wsp:val=&quot;007165D2&quot;/&gt;&lt;wsp:rsid wsp:val=&quot;007C4633&quot;/&gt;&lt;wsp:rsid wsp:val=&quot;008D5DBD&quot;/&gt;&lt;wsp:rsid wsp:val=&quot;008E28E0&quot;/&gt;&lt;wsp:rsid wsp:val=&quot;00A031B2&quot;/&gt;&lt;wsp:rsid wsp:val=&quot;00A2300F&quot;/&gt;&lt;wsp:rsid wsp:val=&quot;00A724E8&quot;/&gt;&lt;wsp:rsid wsp:val=&quot;00AB404C&quot;/&gt;&lt;wsp:rsid wsp:val=&quot;00B10E55&quot;/&gt;&lt;wsp:rsid wsp:val=&quot;00B93683&quot;/&gt;&lt;wsp:rsid wsp:val=&quot;00BA01A5&quot;/&gt;&lt;wsp:rsid wsp:val=&quot;00BE4767&quot;/&gt;&lt;wsp:rsid wsp:val=&quot;00C24920&quot;/&gt;&lt;wsp:rsid wsp:val=&quot;00D20C7B&quot;/&gt;&lt;wsp:rsid wsp:val=&quot;00DF0B66&quot;/&gt;&lt;wsp:rsid wsp:val=&quot;00DF5384&quot;/&gt;&lt;wsp:rsid wsp:val=&quot;00DF7B15&quot;/&gt;&lt;wsp:rsid wsp:val=&quot;00E047DC&quot;/&gt;&lt;wsp:rsid wsp:val=&quot;00E43BCE&quot;/&gt;&lt;wsp:rsid wsp:val=&quot;00EC3C7D&quot;/&gt;&lt;wsp:rsid wsp:val=&quot;00F10DF0&quot;/&gt;&lt;wsp:rsid wsp:val=&quot;00F458D6&quot;/&gt;&lt;wsp:rsid wsp:val=&quot;00F968B2&quot;/&gt;&lt;wsp:rsid wsp:val=&quot;00FC59BB&quot;/&gt;&lt;/wsp:rsids&gt;&lt;/w:docPr&gt;&lt;w:body&gt;&lt;w:p wsp:rsidR=&quot;00000000&quot; wsp:rsidRDefault=&quot;008E28E0&quot;&gt;&lt;m:oMathPara&gt;&lt;m:oMath&gt;&lt;m:r&gt;&lt;w:rPr&gt;&lt;w:rFonts w:ascii=&quot;Cambria Math&quot; w:h-ansi=&quot;Cambria Math&quot;/&gt;&lt;wx:font wx:val=&quot;Cambria Math&quot;/&gt;&lt;w:i/&gt;&lt;w:sz w:val=&quot;22&quot;/&gt;&lt;w:sz-cs w:val=&quot;22&quot;/&gt;&lt;/w:rPr&gt;&lt;m:t&gt;S(s)&lt;/m:t&gt;&lt;/m:r&gt;&lt;/m:oMath&gt;&lt;/m:oMathPara&gt;&lt;/w:p&gt;&lt;w:sectPr wsp:rsidR=&quot;00000000&quot;&gt;&lt;w:pgSz w:w=&quot;12240&quot; w:h=&quot;15840&quot;/&gt;&lt;w:pgMar w:top=&quot;1417&quot; w:right=&quot;1701&quot; w:bottom=&quot;1417&quot; w:left=&quot;1701&quot; w:header=&quot;720&quot; w:footer=&quot;720&quot; w:gutter=&quot;0&quot;/&gt;&lt;w:cols w:space=&quot;720&quot;/&gt;&lt;/w:sectPr&gt;&lt;/w:body&gt;&lt;/w:wordDocument&gt;">
+          <v:shape id="_x0000_i1039" type="#_x0000_t75" style="width:19.5pt;height:13.5pt" equationxml="&lt;?xml version=&quot;1.0&quot; encoding=&quot;UTF-8&quot; standalone=&quot;yes&quot;?&gt;&#10;&#10;&lt;?mso-application progid=&quot;Word.Document&quot;?&gt;&#10;&#10;&lt;w:wordDocument xmlns:aml=&quot;http://schemas.microsoft.com/aml/2001/core&quot; xmlns:dt=&quot;uuid:C2F41010-65B3-11d1-A29F-00AA00C14882&quot; xmlns:ve=&quot;http://schemas.openxmlformats.org/markup-compatibility/2006&quot; xmlns:o=&quot;urn:schemas-microsoft-com:office:office&quot; xmlns:m=&quot;http://schemas.openxmlformats.org/officeDocument/2006/math&quot; xmlns:v=&quot;urn:schemas-microsoft-com:vml&quot; xmlns:w10=&quot;urn:schemas-microsoft-com:office:word&quot; xmlns:w=&quot;http://schemas.microsoft.com/office/word/2003/wordml&quot; xmlns:wx=&quot;http://schemas.microsoft.com/office/word/2003/auxHint&quot; xmlns:wsp=&quot;http://schemas.microsoft.com/office/word/2003/wordml/sp2&quot; xmlns:sl=&quot;http://schemas.microsoft.com/schemaLibrary/2003/core&quot; w:macrosPresent=&quot;no&quot; w:embeddedObjPresent=&quot;no&quot; w:ocxPresent=&quot;no&quot; xml:space=&quot;preserve&quot;&gt;&lt;w:ignoreSubtree w:val=&quot;http://schemas.microsoft.com/office/word/2003/wordml/sp2&quot;/&gt;&lt;o:DocumentProperties&gt;&lt;o:Version&gt;12&lt;/o:Version&gt;&lt;/o:DocumentProperties&gt;&lt;w:docPr&gt;&lt;w:view w:val=&quot;print&quot;/&gt;&lt;w:zoom w:percent=&quot;100&quot;/&gt;&lt;w:displayBackgroundShape/&gt;&lt;w:stylePaneFormatFilter w:val=&quot;0000&quot;/&gt;&lt;w:defaultTabStop w:val=&quot;708&quot;/&gt;&lt;w:hyphenationZone w:val=&quot;425&quot;/&gt;&lt;w:defaultTableStyle w:sti=&quot;0&quot; w:val=&quot;Normal&quot;/&gt;&lt;w:drawingGridHorizontalSpacing w:val=&quot;0&quot;/&gt;&lt;w:drawingGridVerticalSpacing w:val=&quot;0&quot;/&gt;&lt;w:displayHorizontalDrawingGridEvery w:val=&quot;0&quot;/&gt;&lt;w:displayVerticalDrawingGridEvery w:val=&quot;0&quot;/&gt;&lt;w:useMarginsForDrawingGridOrigin/&gt;&lt;w:drawingGridHorizontalOrigin w:val=&quot;0&quot;/&gt;&lt;w:drawingGridVerticalOrigin w:val=&quot;0&quot;/&gt;&lt;w:characterSpacingControl w:val=&quot;DontCompress&quot;/&gt;&lt;w:optimizeForBrowser/&gt;&lt;w:relyOnVML/&gt;&lt;w:allowPNG/&gt;&lt;w:validateAgainstSchema/&gt;&lt;w:saveInvalidXML w:val=&quot;off&quot;/&gt;&lt;w:ignoreMixedContent w:val=&quot;off&quot;/&gt;&lt;w:alwaysShowPlaceholderText w:val=&quot;off&quot;/&gt;&lt;w:compat&gt;&lt;w:breakWrappedTables/&gt;&lt;w:snapToGridInCell/&gt;&lt;w:wrapTextWithPunct/&gt;&lt;w:useAsianBreakRules/&gt;&lt;w:dontGrowAutofit/&gt;&lt;w:useFELayout/&gt;&lt;/w:compat&gt;&lt;wsp:rsids&gt;&lt;wsp:rsidRoot wsp:val=&quot;00A2300F&quot;/&gt;&lt;wsp:rsid wsp:val=&quot;000055B4&quot;/&gt;&lt;wsp:rsid wsp:val=&quot;000772C2&quot;/&gt;&lt;wsp:rsid wsp:val=&quot;000E2CD3&quot;/&gt;&lt;wsp:rsid wsp:val=&quot;0012642F&quot;/&gt;&lt;wsp:rsid wsp:val=&quot;00140223&quot;/&gt;&lt;wsp:rsid wsp:val=&quot;00146A1B&quot;/&gt;&lt;wsp:rsid wsp:val=&quot;0018110A&quot;/&gt;&lt;wsp:rsid wsp:val=&quot;00187BB1&quot;/&gt;&lt;wsp:rsid wsp:val=&quot;001A656F&quot;/&gt;&lt;wsp:rsid wsp:val=&quot;00241DF1&quot;/&gt;&lt;wsp:rsid wsp:val=&quot;00271702&quot;/&gt;&lt;wsp:rsid wsp:val=&quot;002D4FFE&quot;/&gt;&lt;wsp:rsid wsp:val=&quot;002D7A80&quot;/&gt;&lt;wsp:rsid wsp:val=&quot;0036125F&quot;/&gt;&lt;wsp:rsid wsp:val=&quot;003C3D56&quot;/&gt;&lt;wsp:rsid wsp:val=&quot;003F7B91&quot;/&gt;&lt;wsp:rsid wsp:val=&quot;00430A7E&quot;/&gt;&lt;wsp:rsid wsp:val=&quot;004530E2&quot;/&gt;&lt;wsp:rsid wsp:val=&quot;0046415C&quot;/&gt;&lt;wsp:rsid wsp:val=&quot;004F5830&quot;/&gt;&lt;wsp:rsid wsp:val=&quot;00572A56&quot;/&gt;&lt;wsp:rsid wsp:val=&quot;0060502C&quot;/&gt;&lt;wsp:rsid wsp:val=&quot;006B2D4B&quot;/&gt;&lt;wsp:rsid wsp:val=&quot;006D627A&quot;/&gt;&lt;wsp:rsid wsp:val=&quot;006E663C&quot;/&gt;&lt;wsp:rsid wsp:val=&quot;00715657&quot;/&gt;&lt;wsp:rsid wsp:val=&quot;007165D2&quot;/&gt;&lt;wsp:rsid wsp:val=&quot;007C4633&quot;/&gt;&lt;wsp:rsid wsp:val=&quot;008D5DBD&quot;/&gt;&lt;wsp:rsid wsp:val=&quot;008E28E0&quot;/&gt;&lt;wsp:rsid wsp:val=&quot;00A031B2&quot;/&gt;&lt;wsp:rsid wsp:val=&quot;00A2300F&quot;/&gt;&lt;wsp:rsid wsp:val=&quot;00A724E8&quot;/&gt;&lt;wsp:rsid wsp:val=&quot;00AB404C&quot;/&gt;&lt;wsp:rsid wsp:val=&quot;00B10E55&quot;/&gt;&lt;wsp:rsid wsp:val=&quot;00B93683&quot;/&gt;&lt;wsp:rsid wsp:val=&quot;00BA01A5&quot;/&gt;&lt;wsp:rsid wsp:val=&quot;00BE4767&quot;/&gt;&lt;wsp:rsid wsp:val=&quot;00C24920&quot;/&gt;&lt;wsp:rsid wsp:val=&quot;00D20C7B&quot;/&gt;&lt;wsp:rsid wsp:val=&quot;00DF0B66&quot;/&gt;&lt;wsp:rsid wsp:val=&quot;00DF5384&quot;/&gt;&lt;wsp:rsid wsp:val=&quot;00DF7B15&quot;/&gt;&lt;wsp:rsid wsp:val=&quot;00E047DC&quot;/&gt;&lt;wsp:rsid wsp:val=&quot;00E43BCE&quot;/&gt;&lt;wsp:rsid wsp:val=&quot;00EC3C7D&quot;/&gt;&lt;wsp:rsid wsp:val=&quot;00F10DF0&quot;/&gt;&lt;wsp:rsid wsp:val=&quot;00F458D6&quot;/&gt;&lt;wsp:rsid wsp:val=&quot;00F968B2&quot;/&gt;&lt;wsp:rsid wsp:val=&quot;00FC59BB&quot;/&gt;&lt;/wsp:rsids&gt;&lt;/w:docPr&gt;&lt;w:body&gt;&lt;w:p wsp:rsidR=&quot;00000000&quot; wsp:rsidRDefault=&quot;008E28E0&quot;&gt;&lt;m:oMathPara&gt;&lt;m:oMath&gt;&lt;m:r&gt;&lt;w:rPr&gt;&lt;w:rFonts w:ascii=&quot;Cambria Math&quot; w:h-ansi=&quot;Cambria Math&quot;/&gt;&lt;wx:font wx:val=&quot;Cambria Math&quot;/&gt;&lt;w:i/&gt;&lt;w:sz w:val=&quot;22&quot;/&gt;&lt;w:sz-cs w:val=&quot;22&quot;/&gt;&lt;/w:rPr&gt;&lt;m:t&gt;S(s)&lt;/m:t&gt;&lt;/m:r&gt;&lt;/m:oMath&gt;&lt;/m:oMathPara&gt;&lt;/w:p&gt;&lt;w:sectPr wsp:rsidR=&quot;00000000&quot;&gt;&lt;w:pgSz w:w=&quot;12240&quot; w:h=&quot;15840&quot;/&gt;&lt;w:pgMar w:top=&quot;1417&quot; w:right=&quot;1701&quot; w:bottom=&quot;1417&quot; w:left=&quot;1701&quot; w:header=&quot;720&quot; w:footer=&quot;720&quot; w:gutter=&quot;0&quot;/&gt;&lt;w:cols w:space=&quot;720&quot;/&gt;&lt;/w:sectPr&gt;&lt;/w:body&gt;&lt;/w:wordDocument&gt;">
             <v:imagedata r:id="rId17" o:title="" chromakey="white"/>
           </v:shape>
         </w:pict>
@@ -3676,7 +3673,7 @@
       </w:r>
       <w:r>
         <w:pict>
-          <v:shape id="_x0000_i1040" type="#_x0000_t75" style="width:19.85pt;height:13.65pt" equationxml="&lt;?xml version=&quot;1.0&quot; encoding=&quot;UTF-8&quot; standalone=&quot;yes&quot;?&gt;&#10;&#10;&lt;?mso-application progid=&quot;Word.Document&quot;?&gt;&#10;&#10;&lt;w:wordDocument xmlns:aml=&quot;http://schemas.microsoft.com/aml/2001/core&quot; xmlns:dt=&quot;uuid:C2F41010-65B3-11d1-A29F-00AA00C14882&quot; xmlns:ve=&quot;http://schemas.openxmlformats.org/markup-compatibility/2006&quot; xmlns:o=&quot;urn:schemas-microsoft-com:office:office&quot; xmlns:m=&quot;http://schemas.openxmlformats.org/officeDocument/2006/math&quot; xmlns:v=&quot;urn:schemas-microsoft-com:vml&quot; xmlns:w10=&quot;urn:schemas-microsoft-com:office:word&quot; xmlns:w=&quot;http://schemas.microsoft.com/office/word/2003/wordml&quot; xmlns:wx=&quot;http://schemas.microsoft.com/office/word/2003/auxHint&quot; xmlns:wsp=&quot;http://schemas.microsoft.com/office/word/2003/wordml/sp2&quot; xmlns:sl=&quot;http://schemas.microsoft.com/schemaLibrary/2003/core&quot; w:macrosPresent=&quot;no&quot; w:embeddedObjPresent=&quot;no&quot; w:ocxPresent=&quot;no&quot; xml:space=&quot;preserve&quot;&gt;&lt;w:ignoreSubtree w:val=&quot;http://schemas.microsoft.com/office/word/2003/wordml/sp2&quot;/&gt;&lt;o:DocumentProperties&gt;&lt;o:Version&gt;12&lt;/o:Version&gt;&lt;/o:DocumentProperties&gt;&lt;w:docPr&gt;&lt;w:view w:val=&quot;print&quot;/&gt;&lt;w:zoom w:percent=&quot;100&quot;/&gt;&lt;w:displayBackgroundShape/&gt;&lt;w:stylePaneFormatFilter w:val=&quot;0000&quot;/&gt;&lt;w:defaultTabStop w:val=&quot;708&quot;/&gt;&lt;w:hyphenationZone w:val=&quot;425&quot;/&gt;&lt;w:defaultTableStyle w:sti=&quot;0&quot; w:val=&quot;Normal&quot;/&gt;&lt;w:drawingGridHorizontalSpacing w:val=&quot;0&quot;/&gt;&lt;w:drawingGridVerticalSpacing w:val=&quot;0&quot;/&gt;&lt;w:displayHorizontalDrawingGridEvery w:val=&quot;0&quot;/&gt;&lt;w:displayVerticalDrawingGridEvery w:val=&quot;0&quot;/&gt;&lt;w:useMarginsForDrawingGridOrigin/&gt;&lt;w:drawingGridHorizontalOrigin w:val=&quot;0&quot;/&gt;&lt;w:drawingGridVerticalOrigin w:val=&quot;0&quot;/&gt;&lt;w:characterSpacingControl w:val=&quot;DontCompress&quot;/&gt;&lt;w:optimizeForBrowser/&gt;&lt;w:relyOnVML/&gt;&lt;w:allowPNG/&gt;&lt;w:validateAgainstSchema/&gt;&lt;w:saveInvalidXML w:val=&quot;off&quot;/&gt;&lt;w:ignoreMixedContent w:val=&quot;off&quot;/&gt;&lt;w:alwaysShowPlaceholderText w:val=&quot;off&quot;/&gt;&lt;w:compat&gt;&lt;w:breakWrappedTables/&gt;&lt;w:snapToGridInCell/&gt;&lt;w:wrapTextWithPunct/&gt;&lt;w:useAsianBreakRules/&gt;&lt;w:dontGrowAutofit/&gt;&lt;w:useFELayout/&gt;&lt;/w:compat&gt;&lt;wsp:rsids&gt;&lt;wsp:rsidRoot wsp:val=&quot;00A2300F&quot;/&gt;&lt;wsp:rsid wsp:val=&quot;000055B4&quot;/&gt;&lt;wsp:rsid wsp:val=&quot;000772C2&quot;/&gt;&lt;wsp:rsid wsp:val=&quot;000E2CD3&quot;/&gt;&lt;wsp:rsid wsp:val=&quot;0012642F&quot;/&gt;&lt;wsp:rsid wsp:val=&quot;00140223&quot;/&gt;&lt;wsp:rsid wsp:val=&quot;00146A1B&quot;/&gt;&lt;wsp:rsid wsp:val=&quot;0018110A&quot;/&gt;&lt;wsp:rsid wsp:val=&quot;00187BB1&quot;/&gt;&lt;wsp:rsid wsp:val=&quot;001A656F&quot;/&gt;&lt;wsp:rsid wsp:val=&quot;00241DF1&quot;/&gt;&lt;wsp:rsid wsp:val=&quot;00271702&quot;/&gt;&lt;wsp:rsid wsp:val=&quot;002D4FFE&quot;/&gt;&lt;wsp:rsid wsp:val=&quot;002D7A80&quot;/&gt;&lt;wsp:rsid wsp:val=&quot;0036125F&quot;/&gt;&lt;wsp:rsid wsp:val=&quot;003C3D56&quot;/&gt;&lt;wsp:rsid wsp:val=&quot;003F7B91&quot;/&gt;&lt;wsp:rsid wsp:val=&quot;00430A7E&quot;/&gt;&lt;wsp:rsid wsp:val=&quot;004530E2&quot;/&gt;&lt;wsp:rsid wsp:val=&quot;0046415C&quot;/&gt;&lt;wsp:rsid wsp:val=&quot;004F5830&quot;/&gt;&lt;wsp:rsid wsp:val=&quot;00572A56&quot;/&gt;&lt;wsp:rsid wsp:val=&quot;0060502C&quot;/&gt;&lt;wsp:rsid wsp:val=&quot;006B2D4B&quot;/&gt;&lt;wsp:rsid wsp:val=&quot;006D627A&quot;/&gt;&lt;wsp:rsid wsp:val=&quot;006E663C&quot;/&gt;&lt;wsp:rsid wsp:val=&quot;00715657&quot;/&gt;&lt;wsp:rsid wsp:val=&quot;007165D2&quot;/&gt;&lt;wsp:rsid wsp:val=&quot;007C4633&quot;/&gt;&lt;wsp:rsid wsp:val=&quot;008D5DBD&quot;/&gt;&lt;wsp:rsid wsp:val=&quot;008E28E0&quot;/&gt;&lt;wsp:rsid wsp:val=&quot;00A031B2&quot;/&gt;&lt;wsp:rsid wsp:val=&quot;00A2300F&quot;/&gt;&lt;wsp:rsid wsp:val=&quot;00A724E8&quot;/&gt;&lt;wsp:rsid wsp:val=&quot;00AB404C&quot;/&gt;&lt;wsp:rsid wsp:val=&quot;00B10E55&quot;/&gt;&lt;wsp:rsid wsp:val=&quot;00B93683&quot;/&gt;&lt;wsp:rsid wsp:val=&quot;00BA01A5&quot;/&gt;&lt;wsp:rsid wsp:val=&quot;00BE4767&quot;/&gt;&lt;wsp:rsid wsp:val=&quot;00C24920&quot;/&gt;&lt;wsp:rsid wsp:val=&quot;00D20C7B&quot;/&gt;&lt;wsp:rsid wsp:val=&quot;00DF0B66&quot;/&gt;&lt;wsp:rsid wsp:val=&quot;00DF5384&quot;/&gt;&lt;wsp:rsid wsp:val=&quot;00DF7B15&quot;/&gt;&lt;wsp:rsid wsp:val=&quot;00E047DC&quot;/&gt;&lt;wsp:rsid wsp:val=&quot;00E43BCE&quot;/&gt;&lt;wsp:rsid wsp:val=&quot;00EC3C7D&quot;/&gt;&lt;wsp:rsid wsp:val=&quot;00F10DF0&quot;/&gt;&lt;wsp:rsid wsp:val=&quot;00F458D6&quot;/&gt;&lt;wsp:rsid wsp:val=&quot;00F968B2&quot;/&gt;&lt;wsp:rsid wsp:val=&quot;00FC59BB&quot;/&gt;&lt;/wsp:rsids&gt;&lt;/w:docPr&gt;&lt;w:body&gt;&lt;w:p wsp:rsidR=&quot;00000000&quot; wsp:rsidRDefault=&quot;008E28E0&quot;&gt;&lt;m:oMathPara&gt;&lt;m:oMath&gt;&lt;m:r&gt;&lt;w:rPr&gt;&lt;w:rFonts w:ascii=&quot;Cambria Math&quot; w:h-ansi=&quot;Cambria Math&quot;/&gt;&lt;wx:font wx:val=&quot;Cambria Math&quot;/&gt;&lt;w:i/&gt;&lt;w:sz w:val=&quot;22&quot;/&gt;&lt;w:sz-cs w:val=&quot;22&quot;/&gt;&lt;/w:rPr&gt;&lt;m:t&gt;S(s)&lt;/m:t&gt;&lt;/m:r&gt;&lt;/m:oMath&gt;&lt;/m:oMathPara&gt;&lt;/w:p&gt;&lt;w:sectPr wsp:rsidR=&quot;00000000&quot;&gt;&lt;w:pgSz w:w=&quot;12240&quot; w:h=&quot;15840&quot;/&gt;&lt;w:pgMar w:top=&quot;1417&quot; w:right=&quot;1701&quot; w:bottom=&quot;1417&quot; w:left=&quot;1701&quot; w:header=&quot;720&quot; w:footer=&quot;720&quot; w:gutter=&quot;0&quot;/&gt;&lt;w:cols w:space=&quot;720&quot;/&gt;&lt;/w:sectPr&gt;&lt;/w:body&gt;&lt;/w:wordDocument&gt;">
+          <v:shape id="_x0000_i1040" type="#_x0000_t75" style="width:19.5pt;height:13.5pt" equationxml="&lt;?xml version=&quot;1.0&quot; encoding=&quot;UTF-8&quot; standalone=&quot;yes&quot;?&gt;&#10;&#10;&lt;?mso-application progid=&quot;Word.Document&quot;?&gt;&#10;&#10;&lt;w:wordDocument xmlns:aml=&quot;http://schemas.microsoft.com/aml/2001/core&quot; xmlns:dt=&quot;uuid:C2F41010-65B3-11d1-A29F-00AA00C14882&quot; xmlns:ve=&quot;http://schemas.openxmlformats.org/markup-compatibility/2006&quot; xmlns:o=&quot;urn:schemas-microsoft-com:office:office&quot; xmlns:m=&quot;http://schemas.openxmlformats.org/officeDocument/2006/math&quot; xmlns:v=&quot;urn:schemas-microsoft-com:vml&quot; xmlns:w10=&quot;urn:schemas-microsoft-com:office:word&quot; xmlns:w=&quot;http://schemas.microsoft.com/office/word/2003/wordml&quot; xmlns:wx=&quot;http://schemas.microsoft.com/office/word/2003/auxHint&quot; xmlns:wsp=&quot;http://schemas.microsoft.com/office/word/2003/wordml/sp2&quot; xmlns:sl=&quot;http://schemas.microsoft.com/schemaLibrary/2003/core&quot; w:macrosPresent=&quot;no&quot; w:embeddedObjPresent=&quot;no&quot; w:ocxPresent=&quot;no&quot; xml:space=&quot;preserve&quot;&gt;&lt;w:ignoreSubtree w:val=&quot;http://schemas.microsoft.com/office/word/2003/wordml/sp2&quot;/&gt;&lt;o:DocumentProperties&gt;&lt;o:Version&gt;12&lt;/o:Version&gt;&lt;/o:DocumentProperties&gt;&lt;w:docPr&gt;&lt;w:view w:val=&quot;print&quot;/&gt;&lt;w:zoom w:percent=&quot;100&quot;/&gt;&lt;w:displayBackgroundShape/&gt;&lt;w:stylePaneFormatFilter w:val=&quot;0000&quot;/&gt;&lt;w:defaultTabStop w:val=&quot;708&quot;/&gt;&lt;w:hyphenationZone w:val=&quot;425&quot;/&gt;&lt;w:defaultTableStyle w:sti=&quot;0&quot; w:val=&quot;Normal&quot;/&gt;&lt;w:drawingGridHorizontalSpacing w:val=&quot;0&quot;/&gt;&lt;w:drawingGridVerticalSpacing w:val=&quot;0&quot;/&gt;&lt;w:displayHorizontalDrawingGridEvery w:val=&quot;0&quot;/&gt;&lt;w:displayVerticalDrawingGridEvery w:val=&quot;0&quot;/&gt;&lt;w:useMarginsForDrawingGridOrigin/&gt;&lt;w:drawingGridHorizontalOrigin w:val=&quot;0&quot;/&gt;&lt;w:drawingGridVerticalOrigin w:val=&quot;0&quot;/&gt;&lt;w:characterSpacingControl w:val=&quot;DontCompress&quot;/&gt;&lt;w:optimizeForBrowser/&gt;&lt;w:relyOnVML/&gt;&lt;w:allowPNG/&gt;&lt;w:validateAgainstSchema/&gt;&lt;w:saveInvalidXML w:val=&quot;off&quot;/&gt;&lt;w:ignoreMixedContent w:val=&quot;off&quot;/&gt;&lt;w:alwaysShowPlaceholderText w:val=&quot;off&quot;/&gt;&lt;w:compat&gt;&lt;w:breakWrappedTables/&gt;&lt;w:snapToGridInCell/&gt;&lt;w:wrapTextWithPunct/&gt;&lt;w:useAsianBreakRules/&gt;&lt;w:dontGrowAutofit/&gt;&lt;w:useFELayout/&gt;&lt;/w:compat&gt;&lt;wsp:rsids&gt;&lt;wsp:rsidRoot wsp:val=&quot;00A2300F&quot;/&gt;&lt;wsp:rsid wsp:val=&quot;000055B4&quot;/&gt;&lt;wsp:rsid wsp:val=&quot;000772C2&quot;/&gt;&lt;wsp:rsid wsp:val=&quot;000E2CD3&quot;/&gt;&lt;wsp:rsid wsp:val=&quot;0012642F&quot;/&gt;&lt;wsp:rsid wsp:val=&quot;00140223&quot;/&gt;&lt;wsp:rsid wsp:val=&quot;00146A1B&quot;/&gt;&lt;wsp:rsid wsp:val=&quot;0018110A&quot;/&gt;&lt;wsp:rsid wsp:val=&quot;00187BB1&quot;/&gt;&lt;wsp:rsid wsp:val=&quot;001A656F&quot;/&gt;&lt;wsp:rsid wsp:val=&quot;00241DF1&quot;/&gt;&lt;wsp:rsid wsp:val=&quot;00271702&quot;/&gt;&lt;wsp:rsid wsp:val=&quot;002D4FFE&quot;/&gt;&lt;wsp:rsid wsp:val=&quot;002D7A80&quot;/&gt;&lt;wsp:rsid wsp:val=&quot;0036125F&quot;/&gt;&lt;wsp:rsid wsp:val=&quot;003C3D56&quot;/&gt;&lt;wsp:rsid wsp:val=&quot;003F7B91&quot;/&gt;&lt;wsp:rsid wsp:val=&quot;00430A7E&quot;/&gt;&lt;wsp:rsid wsp:val=&quot;004530E2&quot;/&gt;&lt;wsp:rsid wsp:val=&quot;0046415C&quot;/&gt;&lt;wsp:rsid wsp:val=&quot;004F5830&quot;/&gt;&lt;wsp:rsid wsp:val=&quot;00572A56&quot;/&gt;&lt;wsp:rsid wsp:val=&quot;0060502C&quot;/&gt;&lt;wsp:rsid wsp:val=&quot;006B2D4B&quot;/&gt;&lt;wsp:rsid wsp:val=&quot;006D627A&quot;/&gt;&lt;wsp:rsid wsp:val=&quot;006E663C&quot;/&gt;&lt;wsp:rsid wsp:val=&quot;00715657&quot;/&gt;&lt;wsp:rsid wsp:val=&quot;007165D2&quot;/&gt;&lt;wsp:rsid wsp:val=&quot;007C4633&quot;/&gt;&lt;wsp:rsid wsp:val=&quot;008D5DBD&quot;/&gt;&lt;wsp:rsid wsp:val=&quot;008E28E0&quot;/&gt;&lt;wsp:rsid wsp:val=&quot;00A031B2&quot;/&gt;&lt;wsp:rsid wsp:val=&quot;00A2300F&quot;/&gt;&lt;wsp:rsid wsp:val=&quot;00A724E8&quot;/&gt;&lt;wsp:rsid wsp:val=&quot;00AB404C&quot;/&gt;&lt;wsp:rsid wsp:val=&quot;00B10E55&quot;/&gt;&lt;wsp:rsid wsp:val=&quot;00B93683&quot;/&gt;&lt;wsp:rsid wsp:val=&quot;00BA01A5&quot;/&gt;&lt;wsp:rsid wsp:val=&quot;00BE4767&quot;/&gt;&lt;wsp:rsid wsp:val=&quot;00C24920&quot;/&gt;&lt;wsp:rsid wsp:val=&quot;00D20C7B&quot;/&gt;&lt;wsp:rsid wsp:val=&quot;00DF0B66&quot;/&gt;&lt;wsp:rsid wsp:val=&quot;00DF5384&quot;/&gt;&lt;wsp:rsid wsp:val=&quot;00DF7B15&quot;/&gt;&lt;wsp:rsid wsp:val=&quot;00E047DC&quot;/&gt;&lt;wsp:rsid wsp:val=&quot;00E43BCE&quot;/&gt;&lt;wsp:rsid wsp:val=&quot;00EC3C7D&quot;/&gt;&lt;wsp:rsid wsp:val=&quot;00F10DF0&quot;/&gt;&lt;wsp:rsid wsp:val=&quot;00F458D6&quot;/&gt;&lt;wsp:rsid wsp:val=&quot;00F968B2&quot;/&gt;&lt;wsp:rsid wsp:val=&quot;00FC59BB&quot;/&gt;&lt;/wsp:rsids&gt;&lt;/w:docPr&gt;&lt;w:body&gt;&lt;w:p wsp:rsidR=&quot;00000000&quot; wsp:rsidRDefault=&quot;008E28E0&quot;&gt;&lt;m:oMathPara&gt;&lt;m:oMath&gt;&lt;m:r&gt;&lt;w:rPr&gt;&lt;w:rFonts w:ascii=&quot;Cambria Math&quot; w:h-ansi=&quot;Cambria Math&quot;/&gt;&lt;wx:font wx:val=&quot;Cambria Math&quot;/&gt;&lt;w:i/&gt;&lt;w:sz w:val=&quot;22&quot;/&gt;&lt;w:sz-cs w:val=&quot;22&quot;/&gt;&lt;/w:rPr&gt;&lt;m:t&gt;S(s)&lt;/m:t&gt;&lt;/m:r&gt;&lt;/m:oMath&gt;&lt;/m:oMathPara&gt;&lt;/w:p&gt;&lt;w:sectPr wsp:rsidR=&quot;00000000&quot;&gt;&lt;w:pgSz w:w=&quot;12240&quot; w:h=&quot;15840&quot;/&gt;&lt;w:pgMar w:top=&quot;1417&quot; w:right=&quot;1701&quot; w:bottom=&quot;1417&quot; w:left=&quot;1701&quot; w:header=&quot;720&quot; w:footer=&quot;720&quot; w:gutter=&quot;0&quot;/&gt;&lt;w:cols w:space=&quot;720&quot;/&gt;&lt;/w:sectPr&gt;&lt;/w:body&gt;&lt;/w:wordDocument&gt;">
             <v:imagedata r:id="rId17" o:title="" chromakey="white"/>
           </v:shape>
         </w:pict>
@@ -3711,7 +3708,7 @@
       </w:r>
       <w:r>
         <w:pict>
-          <v:shape id="_x0000_i1041" type="#_x0000_t75" style="width:36pt;height:12.4pt" equationxml="&lt;?xml version=&quot;1.0&quot; encoding=&quot;UTF-8&quot; standalone=&quot;yes&quot;?&gt;&#10;&#10;&lt;?mso-application progid=&quot;Word.Document&quot;?&gt;&#10;&#10;&lt;w:wordDocument xmlns:aml=&quot;http://schemas.microsoft.com/aml/2001/core&quot; xmlns:dt=&quot;uuid:C2F41010-65B3-11d1-A29F-00AA00C14882&quot; xmlns:ve=&quot;http://schemas.openxmlformats.org/markup-compatibility/2006&quot; xmlns:o=&quot;urn:schemas-microsoft-com:office:office&quot; xmlns:m=&quot;http://schemas.openxmlformats.org/officeDocument/2006/math&quot; xmlns:v=&quot;urn:schemas-microsoft-com:vml&quot; xmlns:w10=&quot;urn:schemas-microsoft-com:office:word&quot; xmlns:w=&quot;http://schemas.microsoft.com/office/word/2003/wordml&quot; xmlns:wx=&quot;http://schemas.microsoft.com/office/word/2003/auxHint&quot; xmlns:wsp=&quot;http://schemas.microsoft.com/office/word/2003/wordml/sp2&quot; xmlns:sl=&quot;http://schemas.microsoft.com/schemaLibrary/2003/core&quot; w:macrosPresent=&quot;no&quot; w:embeddedObjPresent=&quot;no&quot; w:ocxPresent=&quot;no&quot; xml:space=&quot;preserve&quot;&gt;&lt;w:ignoreSubtree w:val=&quot;http://schemas.microsoft.com/office/word/2003/wordml/sp2&quot;/&gt;&lt;o:DocumentProperties&gt;&lt;o:Version&gt;12&lt;/o:Version&gt;&lt;/o:DocumentProperties&gt;&lt;w:docPr&gt;&lt;w:view w:val=&quot;print&quot;/&gt;&lt;w:zoom w:percent=&quot;100&quot;/&gt;&lt;w:displayBackgroundShape/&gt;&lt;w:stylePaneFormatFilter w:val=&quot;0000&quot;/&gt;&lt;w:defaultTabStop w:val=&quot;708&quot;/&gt;&lt;w:hyphenationZone w:val=&quot;425&quot;/&gt;&lt;w:defaultTableStyle w:sti=&quot;0&quot; w:val=&quot;Normal&quot;/&gt;&lt;w:drawingGridHorizontalSpacing w:val=&quot;0&quot;/&gt;&lt;w:drawingGridVerticalSpacing w:val=&quot;0&quot;/&gt;&lt;w:displayHorizontalDrawingGridEvery w:val=&quot;0&quot;/&gt;&lt;w:displayVerticalDrawingGridEvery w:val=&quot;0&quot;/&gt;&lt;w:useMarginsForDrawingGridOrigin/&gt;&lt;w:drawingGridHorizontalOrigin w:val=&quot;0&quot;/&gt;&lt;w:drawingGridVerticalOrigin w:val=&quot;0&quot;/&gt;&lt;w:characterSpacingControl w:val=&quot;DontCompress&quot;/&gt;&lt;w:optimizeForBrowser/&gt;&lt;w:relyOnVML/&gt;&lt;w:allowPNG/&gt;&lt;w:validateAgainstSchema/&gt;&lt;w:saveInvalidXML w:val=&quot;off&quot;/&gt;&lt;w:ignoreMixedContent w:val=&quot;off&quot;/&gt;&lt;w:alwaysShowPlaceholderText w:val=&quot;off&quot;/&gt;&lt;w:compat&gt;&lt;w:breakWrappedTables/&gt;&lt;w:snapToGridInCell/&gt;&lt;w:wrapTextWithPunct/&gt;&lt;w:useAsianBreakRules/&gt;&lt;w:dontGrowAutofit/&gt;&lt;w:useFELayout/&gt;&lt;/w:compat&gt;&lt;wsp:rsids&gt;&lt;wsp:rsidRoot wsp:val=&quot;00A2300F&quot;/&gt;&lt;wsp:rsid wsp:val=&quot;000055B4&quot;/&gt;&lt;wsp:rsid wsp:val=&quot;000772C2&quot;/&gt;&lt;wsp:rsid wsp:val=&quot;000E2CD3&quot;/&gt;&lt;wsp:rsid wsp:val=&quot;0012642F&quot;/&gt;&lt;wsp:rsid wsp:val=&quot;00140223&quot;/&gt;&lt;wsp:rsid wsp:val=&quot;00146A1B&quot;/&gt;&lt;wsp:rsid wsp:val=&quot;0018110A&quot;/&gt;&lt;wsp:rsid wsp:val=&quot;00187BB1&quot;/&gt;&lt;wsp:rsid wsp:val=&quot;001A656F&quot;/&gt;&lt;wsp:rsid wsp:val=&quot;00241DF1&quot;/&gt;&lt;wsp:rsid wsp:val=&quot;00271702&quot;/&gt;&lt;wsp:rsid wsp:val=&quot;002D4FFE&quot;/&gt;&lt;wsp:rsid wsp:val=&quot;002D7A80&quot;/&gt;&lt;wsp:rsid wsp:val=&quot;0036125F&quot;/&gt;&lt;wsp:rsid wsp:val=&quot;003C3D56&quot;/&gt;&lt;wsp:rsid wsp:val=&quot;003F7B91&quot;/&gt;&lt;wsp:rsid wsp:val=&quot;00430A7E&quot;/&gt;&lt;wsp:rsid wsp:val=&quot;00442861&quot;/&gt;&lt;wsp:rsid wsp:val=&quot;004530E2&quot;/&gt;&lt;wsp:rsid wsp:val=&quot;0046415C&quot;/&gt;&lt;wsp:rsid wsp:val=&quot;004F5830&quot;/&gt;&lt;wsp:rsid wsp:val=&quot;00572A56&quot;/&gt;&lt;wsp:rsid wsp:val=&quot;0060502C&quot;/&gt;&lt;wsp:rsid wsp:val=&quot;006B2D4B&quot;/&gt;&lt;wsp:rsid wsp:val=&quot;006D627A&quot;/&gt;&lt;wsp:rsid wsp:val=&quot;006E663C&quot;/&gt;&lt;wsp:rsid wsp:val=&quot;00715657&quot;/&gt;&lt;wsp:rsid wsp:val=&quot;007165D2&quot;/&gt;&lt;wsp:rsid wsp:val=&quot;007C4633&quot;/&gt;&lt;wsp:rsid wsp:val=&quot;008D5DBD&quot;/&gt;&lt;wsp:rsid wsp:val=&quot;00A031B2&quot;/&gt;&lt;wsp:rsid wsp:val=&quot;00A2300F&quot;/&gt;&lt;wsp:rsid wsp:val=&quot;00A724E8&quot;/&gt;&lt;wsp:rsid wsp:val=&quot;00AB404C&quot;/&gt;&lt;wsp:rsid wsp:val=&quot;00B10E55&quot;/&gt;&lt;wsp:rsid wsp:val=&quot;00B93683&quot;/&gt;&lt;wsp:rsid wsp:val=&quot;00BA01A5&quot;/&gt;&lt;wsp:rsid wsp:val=&quot;00BE4767&quot;/&gt;&lt;wsp:rsid wsp:val=&quot;00C24920&quot;/&gt;&lt;wsp:rsid wsp:val=&quot;00D20C7B&quot;/&gt;&lt;wsp:rsid wsp:val=&quot;00DF0B66&quot;/&gt;&lt;wsp:rsid wsp:val=&quot;00DF5384&quot;/&gt;&lt;wsp:rsid wsp:val=&quot;00DF7B15&quot;/&gt;&lt;wsp:rsid wsp:val=&quot;00E047DC&quot;/&gt;&lt;wsp:rsid wsp:val=&quot;00E43BCE&quot;/&gt;&lt;wsp:rsid wsp:val=&quot;00EC3C7D&quot;/&gt;&lt;wsp:rsid wsp:val=&quot;00F10DF0&quot;/&gt;&lt;wsp:rsid wsp:val=&quot;00F458D6&quot;/&gt;&lt;wsp:rsid wsp:val=&quot;00F968B2&quot;/&gt;&lt;wsp:rsid wsp:val=&quot;00FC59BB&quot;/&gt;&lt;/wsp:rsids&gt;&lt;/w:docPr&gt;&lt;w:body&gt;&lt;w:p wsp:rsidR=&quot;00000000&quot; wsp:rsidRDefault=&quot;00442861&quot;&gt;&lt;m:oMathPara&gt;&lt;m:oMath&gt;&lt;m:sSub&gt;&lt;m:sSubPr&gt;&lt;m:ctrlPr&gt;&lt;w:rPr&gt;&lt;w:rFonts w:ascii=&quot;Cambria Math&quot; w:h-ansi=&quot;Cambria Math&quot;/&gt;&lt;wx:font wx:val=&quot;Cambria Math&quot;/&gt;&lt;w:i/&gt;&lt;w:sz w:val=&quot;22&quot;/&gt;&lt;w:sz-cs w:val=&quot;22&quot;/&gt;&lt;/w:rPr&gt;&lt;/m:ctrlPr&gt;&lt;/m:sSubPr&gt;&lt;m:e&gt;&lt;m:r&gt;&lt;w:rPr&gt;&lt;w:rFonts w:ascii=&quot;Cambria Math&quot; w:h-ansi=&quot;Cambria Math&quot;/&gt;&lt;wx:font wx:val=&quot;Cambria Math&quot;/&gt;&lt;w:i/&gt;&lt;w:sz w:val=&quot;22&quot;/&gt;&lt;w:sz-cs w:val=&quot;22&quot;/&gt;&lt;/w:rPr&gt;&lt;m:t&gt;S&lt;/m:t&gt;&lt;/m:r&gt;&lt;/m:e&gt;&lt;m:sub&gt;&lt;m:r&gt;&lt;w:rPr&gt;&lt;w:rFonts w:ascii=&quot;Cambria Math&quot; w:h-ansi=&quot;Cambria Math&quot;/&gt;&lt;wx:font wx:val=&quot;Cambria Math&quot;/&gt;&lt;w:i/&gt;&lt;w:sz w:val=&quot;22&quot;/&gt;&lt;w:sz-cs w:val=&quot;22&quot;/&gt;&lt;/w:rPr&gt;&lt;m:t&gt;ref&lt;/m:t&gt;&lt;/m:r&gt;&lt;/m:sub&gt;&lt;/m:sSub&gt;&lt;m:r&gt;&lt;w:rPr&gt;&lt;w:rFonts w:ascii=&quot;Cambria Math&quot; w:h-ansi=&quot;Cambria Math&quot;/&gt;&lt;wx:font wx:val=&quot;Cambria Math&quot;/&gt;&lt;w:i/&gt;&lt;w:sz w:val=&quot;22&quot;/&gt;&lt;w:sz-cs w:val=&quot;22&quot;/&gt;&lt;/w:rPr&gt;&lt;m:t&gt;(s)&lt;/m:t&gt;&lt;/m:r&gt;&lt;/m:oMath&gt;&lt;/m:oMathPara&gt;&lt;/w:p&gt;&lt;w:sectPr wsp:rsidR=&quot;00000000&quot;&gt;&lt;w:pgSz w:w=&quot;12240&quot; w:h=&quot;15840&quot;/&gt;&lt;w:pgMar w:top=&quot;1417&quot; w:right=&quot;1701&quot; w:bottom=&quot;1417&quot; w:left=&quot;1701&quot; w:header=&quot;720&quot; w:footer=&quot;720&quot; w:gutter=&quot;0&quot;/&gt;&lt;w:cols w:space=&quot;720&quot;/&gt;&lt;/w:sectPr&gt;&lt;/w:body&gt;&lt;/w:wordDocument&gt;">
+          <v:shape id="_x0000_i1041" type="#_x0000_t75" style="width:36pt;height:12.75pt" equationxml="&lt;?xml version=&quot;1.0&quot; encoding=&quot;UTF-8&quot; standalone=&quot;yes&quot;?&gt;&#10;&#10;&lt;?mso-application progid=&quot;Word.Document&quot;?&gt;&#10;&#10;&lt;w:wordDocument xmlns:aml=&quot;http://schemas.microsoft.com/aml/2001/core&quot; xmlns:dt=&quot;uuid:C2F41010-65B3-11d1-A29F-00AA00C14882&quot; xmlns:ve=&quot;http://schemas.openxmlformats.org/markup-compatibility/2006&quot; xmlns:o=&quot;urn:schemas-microsoft-com:office:office&quot; xmlns:m=&quot;http://schemas.openxmlformats.org/officeDocument/2006/math&quot; xmlns:v=&quot;urn:schemas-microsoft-com:vml&quot; xmlns:w10=&quot;urn:schemas-microsoft-com:office:word&quot; xmlns:w=&quot;http://schemas.microsoft.com/office/word/2003/wordml&quot; xmlns:wx=&quot;http://schemas.microsoft.com/office/word/2003/auxHint&quot; xmlns:wsp=&quot;http://schemas.microsoft.com/office/word/2003/wordml/sp2&quot; xmlns:sl=&quot;http://schemas.microsoft.com/schemaLibrary/2003/core&quot; w:macrosPresent=&quot;no&quot; w:embeddedObjPresent=&quot;no&quot; w:ocxPresent=&quot;no&quot; xml:space=&quot;preserve&quot;&gt;&lt;w:ignoreSubtree w:val=&quot;http://schemas.microsoft.com/office/word/2003/wordml/sp2&quot;/&gt;&lt;o:DocumentProperties&gt;&lt;o:Version&gt;12&lt;/o:Version&gt;&lt;/o:DocumentProperties&gt;&lt;w:docPr&gt;&lt;w:view w:val=&quot;print&quot;/&gt;&lt;w:zoom w:percent=&quot;100&quot;/&gt;&lt;w:displayBackgroundShape/&gt;&lt;w:stylePaneFormatFilter w:val=&quot;0000&quot;/&gt;&lt;w:defaultTabStop w:val=&quot;708&quot;/&gt;&lt;w:hyphenationZone w:val=&quot;425&quot;/&gt;&lt;w:defaultTableStyle w:sti=&quot;0&quot; w:val=&quot;Normal&quot;/&gt;&lt;w:drawingGridHorizontalSpacing w:val=&quot;0&quot;/&gt;&lt;w:drawingGridVerticalSpacing w:val=&quot;0&quot;/&gt;&lt;w:displayHorizontalDrawingGridEvery w:val=&quot;0&quot;/&gt;&lt;w:displayVerticalDrawingGridEvery w:val=&quot;0&quot;/&gt;&lt;w:useMarginsForDrawingGridOrigin/&gt;&lt;w:drawingGridHorizontalOrigin w:val=&quot;0&quot;/&gt;&lt;w:drawingGridVerticalOrigin w:val=&quot;0&quot;/&gt;&lt;w:characterSpacingControl w:val=&quot;DontCompress&quot;/&gt;&lt;w:optimizeForBrowser/&gt;&lt;w:relyOnVML/&gt;&lt;w:allowPNG/&gt;&lt;w:validateAgainstSchema/&gt;&lt;w:saveInvalidXML w:val=&quot;off&quot;/&gt;&lt;w:ignoreMixedContent w:val=&quot;off&quot;/&gt;&lt;w:alwaysShowPlaceholderText w:val=&quot;off&quot;/&gt;&lt;w:compat&gt;&lt;w:breakWrappedTables/&gt;&lt;w:snapToGridInCell/&gt;&lt;w:wrapTextWithPunct/&gt;&lt;w:useAsianBreakRules/&gt;&lt;w:dontGrowAutofit/&gt;&lt;w:useFELayout/&gt;&lt;/w:compat&gt;&lt;wsp:rsids&gt;&lt;wsp:rsidRoot wsp:val=&quot;00A2300F&quot;/&gt;&lt;wsp:rsid wsp:val=&quot;000055B4&quot;/&gt;&lt;wsp:rsid wsp:val=&quot;000772C2&quot;/&gt;&lt;wsp:rsid wsp:val=&quot;000E2CD3&quot;/&gt;&lt;wsp:rsid wsp:val=&quot;0012642F&quot;/&gt;&lt;wsp:rsid wsp:val=&quot;00140223&quot;/&gt;&lt;wsp:rsid wsp:val=&quot;00146A1B&quot;/&gt;&lt;wsp:rsid wsp:val=&quot;0018110A&quot;/&gt;&lt;wsp:rsid wsp:val=&quot;00187BB1&quot;/&gt;&lt;wsp:rsid wsp:val=&quot;001A656F&quot;/&gt;&lt;wsp:rsid wsp:val=&quot;00241DF1&quot;/&gt;&lt;wsp:rsid wsp:val=&quot;00271702&quot;/&gt;&lt;wsp:rsid wsp:val=&quot;002D4FFE&quot;/&gt;&lt;wsp:rsid wsp:val=&quot;002D7A80&quot;/&gt;&lt;wsp:rsid wsp:val=&quot;0036125F&quot;/&gt;&lt;wsp:rsid wsp:val=&quot;003C3D56&quot;/&gt;&lt;wsp:rsid wsp:val=&quot;003F7B91&quot;/&gt;&lt;wsp:rsid wsp:val=&quot;00430A7E&quot;/&gt;&lt;wsp:rsid wsp:val=&quot;00442861&quot;/&gt;&lt;wsp:rsid wsp:val=&quot;004530E2&quot;/&gt;&lt;wsp:rsid wsp:val=&quot;0046415C&quot;/&gt;&lt;wsp:rsid wsp:val=&quot;004F5830&quot;/&gt;&lt;wsp:rsid wsp:val=&quot;00572A56&quot;/&gt;&lt;wsp:rsid wsp:val=&quot;0060502C&quot;/&gt;&lt;wsp:rsid wsp:val=&quot;006B2D4B&quot;/&gt;&lt;wsp:rsid wsp:val=&quot;006D627A&quot;/&gt;&lt;wsp:rsid wsp:val=&quot;006E663C&quot;/&gt;&lt;wsp:rsid wsp:val=&quot;00715657&quot;/&gt;&lt;wsp:rsid wsp:val=&quot;007165D2&quot;/&gt;&lt;wsp:rsid wsp:val=&quot;007C4633&quot;/&gt;&lt;wsp:rsid wsp:val=&quot;008D5DBD&quot;/&gt;&lt;wsp:rsid wsp:val=&quot;00A031B2&quot;/&gt;&lt;wsp:rsid wsp:val=&quot;00A2300F&quot;/&gt;&lt;wsp:rsid wsp:val=&quot;00A724E8&quot;/&gt;&lt;wsp:rsid wsp:val=&quot;00AB404C&quot;/&gt;&lt;wsp:rsid wsp:val=&quot;00B10E55&quot;/&gt;&lt;wsp:rsid wsp:val=&quot;00B93683&quot;/&gt;&lt;wsp:rsid wsp:val=&quot;00BA01A5&quot;/&gt;&lt;wsp:rsid wsp:val=&quot;00BE4767&quot;/&gt;&lt;wsp:rsid wsp:val=&quot;00C24920&quot;/&gt;&lt;wsp:rsid wsp:val=&quot;00D20C7B&quot;/&gt;&lt;wsp:rsid wsp:val=&quot;00DF0B66&quot;/&gt;&lt;wsp:rsid wsp:val=&quot;00DF5384&quot;/&gt;&lt;wsp:rsid wsp:val=&quot;00DF7B15&quot;/&gt;&lt;wsp:rsid wsp:val=&quot;00E047DC&quot;/&gt;&lt;wsp:rsid wsp:val=&quot;00E43BCE&quot;/&gt;&lt;wsp:rsid wsp:val=&quot;00EC3C7D&quot;/&gt;&lt;wsp:rsid wsp:val=&quot;00F10DF0&quot;/&gt;&lt;wsp:rsid wsp:val=&quot;00F458D6&quot;/&gt;&lt;wsp:rsid wsp:val=&quot;00F968B2&quot;/&gt;&lt;wsp:rsid wsp:val=&quot;00FC59BB&quot;/&gt;&lt;/wsp:rsids&gt;&lt;/w:docPr&gt;&lt;w:body&gt;&lt;w:p wsp:rsidR=&quot;00000000&quot; wsp:rsidRDefault=&quot;00442861&quot;&gt;&lt;m:oMathPara&gt;&lt;m:oMath&gt;&lt;m:sSub&gt;&lt;m:sSubPr&gt;&lt;m:ctrlPr&gt;&lt;w:rPr&gt;&lt;w:rFonts w:ascii=&quot;Cambria Math&quot; w:h-ansi=&quot;Cambria Math&quot;/&gt;&lt;wx:font wx:val=&quot;Cambria Math&quot;/&gt;&lt;w:i/&gt;&lt;w:sz w:val=&quot;22&quot;/&gt;&lt;w:sz-cs w:val=&quot;22&quot;/&gt;&lt;/w:rPr&gt;&lt;/m:ctrlPr&gt;&lt;/m:sSubPr&gt;&lt;m:e&gt;&lt;m:r&gt;&lt;w:rPr&gt;&lt;w:rFonts w:ascii=&quot;Cambria Math&quot; w:h-ansi=&quot;Cambria Math&quot;/&gt;&lt;wx:font wx:val=&quot;Cambria Math&quot;/&gt;&lt;w:i/&gt;&lt;w:sz w:val=&quot;22&quot;/&gt;&lt;w:sz-cs w:val=&quot;22&quot;/&gt;&lt;/w:rPr&gt;&lt;m:t&gt;S&lt;/m:t&gt;&lt;/m:r&gt;&lt;/m:e&gt;&lt;m:sub&gt;&lt;m:r&gt;&lt;w:rPr&gt;&lt;w:rFonts w:ascii=&quot;Cambria Math&quot; w:h-ansi=&quot;Cambria Math&quot;/&gt;&lt;wx:font wx:val=&quot;Cambria Math&quot;/&gt;&lt;w:i/&gt;&lt;w:sz w:val=&quot;22&quot;/&gt;&lt;w:sz-cs w:val=&quot;22&quot;/&gt;&lt;/w:rPr&gt;&lt;m:t&gt;ref&lt;/m:t&gt;&lt;/m:r&gt;&lt;/m:sub&gt;&lt;/m:sSub&gt;&lt;m:r&gt;&lt;w:rPr&gt;&lt;w:rFonts w:ascii=&quot;Cambria Math&quot; w:h-ansi=&quot;Cambria Math&quot;/&gt;&lt;wx:font wx:val=&quot;Cambria Math&quot;/&gt;&lt;w:i/&gt;&lt;w:sz w:val=&quot;22&quot;/&gt;&lt;w:sz-cs w:val=&quot;22&quot;/&gt;&lt;/w:rPr&gt;&lt;m:t&gt;(s)&lt;/m:t&gt;&lt;/m:r&gt;&lt;/m:oMath&gt;&lt;/m:oMathPara&gt;&lt;/w:p&gt;&lt;w:sectPr wsp:rsidR=&quot;00000000&quot;&gt;&lt;w:pgSz w:w=&quot;12240&quot; w:h=&quot;15840&quot;/&gt;&lt;w:pgMar w:top=&quot;1417&quot; w:right=&quot;1701&quot; w:bottom=&quot;1417&quot; w:left=&quot;1701&quot; w:header=&quot;720&quot; w:footer=&quot;720&quot; w:gutter=&quot;0&quot;/&gt;&lt;w:cols w:space=&quot;720&quot;/&gt;&lt;/w:sectPr&gt;&lt;/w:body&gt;&lt;/w:wordDocument&gt;">
             <v:imagedata r:id="rId18" o:title="" chromakey="white"/>
           </v:shape>
         </w:pict>
@@ -3732,7 +3729,7 @@
       </w:r>
       <w:r>
         <w:pict>
-          <v:shape id="_x0000_i1042" type="#_x0000_t75" style="width:36pt;height:12.4pt" equationxml="&lt;?xml version=&quot;1.0&quot; encoding=&quot;UTF-8&quot; standalone=&quot;yes&quot;?&gt;&#10;&#10;&lt;?mso-application progid=&quot;Word.Document&quot;?&gt;&#10;&#10;&lt;w:wordDocument xmlns:aml=&quot;http://schemas.microsoft.com/aml/2001/core&quot; xmlns:dt=&quot;uuid:C2F41010-65B3-11d1-A29F-00AA00C14882&quot; xmlns:ve=&quot;http://schemas.openxmlformats.org/markup-compatibility/2006&quot; xmlns:o=&quot;urn:schemas-microsoft-com:office:office&quot; xmlns:m=&quot;http://schemas.openxmlformats.org/officeDocument/2006/math&quot; xmlns:v=&quot;urn:schemas-microsoft-com:vml&quot; xmlns:w10=&quot;urn:schemas-microsoft-com:office:word&quot; xmlns:w=&quot;http://schemas.microsoft.com/office/word/2003/wordml&quot; xmlns:wx=&quot;http://schemas.microsoft.com/office/word/2003/auxHint&quot; xmlns:wsp=&quot;http://schemas.microsoft.com/office/word/2003/wordml/sp2&quot; xmlns:sl=&quot;http://schemas.microsoft.com/schemaLibrary/2003/core&quot; w:macrosPresent=&quot;no&quot; w:embeddedObjPresent=&quot;no&quot; w:ocxPresent=&quot;no&quot; xml:space=&quot;preserve&quot;&gt;&lt;w:ignoreSubtree w:val=&quot;http://schemas.microsoft.com/office/word/2003/wordml/sp2&quot;/&gt;&lt;o:DocumentProperties&gt;&lt;o:Version&gt;12&lt;/o:Version&gt;&lt;/o:DocumentProperties&gt;&lt;w:docPr&gt;&lt;w:view w:val=&quot;print&quot;/&gt;&lt;w:zoom w:percent=&quot;100&quot;/&gt;&lt;w:displayBackgroundShape/&gt;&lt;w:stylePaneFormatFilter w:val=&quot;0000&quot;/&gt;&lt;w:defaultTabStop w:val=&quot;708&quot;/&gt;&lt;w:hyphenationZone w:val=&quot;425&quot;/&gt;&lt;w:defaultTableStyle w:sti=&quot;0&quot; w:val=&quot;Normal&quot;/&gt;&lt;w:drawingGridHorizontalSpacing w:val=&quot;0&quot;/&gt;&lt;w:drawingGridVerticalSpacing w:val=&quot;0&quot;/&gt;&lt;w:displayHorizontalDrawingGridEvery w:val=&quot;0&quot;/&gt;&lt;w:displayVerticalDrawingGridEvery w:val=&quot;0&quot;/&gt;&lt;w:useMarginsForDrawingGridOrigin/&gt;&lt;w:drawingGridHorizontalOrigin w:val=&quot;0&quot;/&gt;&lt;w:drawingGridVerticalOrigin w:val=&quot;0&quot;/&gt;&lt;w:characterSpacingControl w:val=&quot;DontCompress&quot;/&gt;&lt;w:optimizeForBrowser/&gt;&lt;w:relyOnVML/&gt;&lt;w:allowPNG/&gt;&lt;w:validateAgainstSchema/&gt;&lt;w:saveInvalidXML w:val=&quot;off&quot;/&gt;&lt;w:ignoreMixedContent w:val=&quot;off&quot;/&gt;&lt;w:alwaysShowPlaceholderText w:val=&quot;off&quot;/&gt;&lt;w:compat&gt;&lt;w:breakWrappedTables/&gt;&lt;w:snapToGridInCell/&gt;&lt;w:wrapTextWithPunct/&gt;&lt;w:useAsianBreakRules/&gt;&lt;w:dontGrowAutofit/&gt;&lt;w:useFELayout/&gt;&lt;/w:compat&gt;&lt;wsp:rsids&gt;&lt;wsp:rsidRoot wsp:val=&quot;00A2300F&quot;/&gt;&lt;wsp:rsid wsp:val=&quot;000055B4&quot;/&gt;&lt;wsp:rsid wsp:val=&quot;000772C2&quot;/&gt;&lt;wsp:rsid wsp:val=&quot;000E2CD3&quot;/&gt;&lt;wsp:rsid wsp:val=&quot;0012642F&quot;/&gt;&lt;wsp:rsid wsp:val=&quot;00140223&quot;/&gt;&lt;wsp:rsid wsp:val=&quot;00146A1B&quot;/&gt;&lt;wsp:rsid wsp:val=&quot;0018110A&quot;/&gt;&lt;wsp:rsid wsp:val=&quot;00187BB1&quot;/&gt;&lt;wsp:rsid wsp:val=&quot;001A656F&quot;/&gt;&lt;wsp:rsid wsp:val=&quot;00241DF1&quot;/&gt;&lt;wsp:rsid wsp:val=&quot;00271702&quot;/&gt;&lt;wsp:rsid wsp:val=&quot;002D4FFE&quot;/&gt;&lt;wsp:rsid wsp:val=&quot;002D7A80&quot;/&gt;&lt;wsp:rsid wsp:val=&quot;0036125F&quot;/&gt;&lt;wsp:rsid wsp:val=&quot;003C3D56&quot;/&gt;&lt;wsp:rsid wsp:val=&quot;003F7B91&quot;/&gt;&lt;wsp:rsid wsp:val=&quot;00430A7E&quot;/&gt;&lt;wsp:rsid wsp:val=&quot;00442861&quot;/&gt;&lt;wsp:rsid wsp:val=&quot;004530E2&quot;/&gt;&lt;wsp:rsid wsp:val=&quot;0046415C&quot;/&gt;&lt;wsp:rsid wsp:val=&quot;004F5830&quot;/&gt;&lt;wsp:rsid wsp:val=&quot;00572A56&quot;/&gt;&lt;wsp:rsid wsp:val=&quot;0060502C&quot;/&gt;&lt;wsp:rsid wsp:val=&quot;006B2D4B&quot;/&gt;&lt;wsp:rsid wsp:val=&quot;006D627A&quot;/&gt;&lt;wsp:rsid wsp:val=&quot;006E663C&quot;/&gt;&lt;wsp:rsid wsp:val=&quot;00715657&quot;/&gt;&lt;wsp:rsid wsp:val=&quot;007165D2&quot;/&gt;&lt;wsp:rsid wsp:val=&quot;007C4633&quot;/&gt;&lt;wsp:rsid wsp:val=&quot;008D5DBD&quot;/&gt;&lt;wsp:rsid wsp:val=&quot;00A031B2&quot;/&gt;&lt;wsp:rsid wsp:val=&quot;00A2300F&quot;/&gt;&lt;wsp:rsid wsp:val=&quot;00A724E8&quot;/&gt;&lt;wsp:rsid wsp:val=&quot;00AB404C&quot;/&gt;&lt;wsp:rsid wsp:val=&quot;00B10E55&quot;/&gt;&lt;wsp:rsid wsp:val=&quot;00B93683&quot;/&gt;&lt;wsp:rsid wsp:val=&quot;00BA01A5&quot;/&gt;&lt;wsp:rsid wsp:val=&quot;00BE4767&quot;/&gt;&lt;wsp:rsid wsp:val=&quot;00C24920&quot;/&gt;&lt;wsp:rsid wsp:val=&quot;00D20C7B&quot;/&gt;&lt;wsp:rsid wsp:val=&quot;00DF0B66&quot;/&gt;&lt;wsp:rsid wsp:val=&quot;00DF5384&quot;/&gt;&lt;wsp:rsid wsp:val=&quot;00DF7B15&quot;/&gt;&lt;wsp:rsid wsp:val=&quot;00E047DC&quot;/&gt;&lt;wsp:rsid wsp:val=&quot;00E43BCE&quot;/&gt;&lt;wsp:rsid wsp:val=&quot;00EC3C7D&quot;/&gt;&lt;wsp:rsid wsp:val=&quot;00F10DF0&quot;/&gt;&lt;wsp:rsid wsp:val=&quot;00F458D6&quot;/&gt;&lt;wsp:rsid wsp:val=&quot;00F968B2&quot;/&gt;&lt;wsp:rsid wsp:val=&quot;00FC59BB&quot;/&gt;&lt;/wsp:rsids&gt;&lt;/w:docPr&gt;&lt;w:body&gt;&lt;w:p wsp:rsidR=&quot;00000000&quot; wsp:rsidRDefault=&quot;00442861&quot;&gt;&lt;m:oMathPara&gt;&lt;m:oMath&gt;&lt;m:sSub&gt;&lt;m:sSubPr&gt;&lt;m:ctrlPr&gt;&lt;w:rPr&gt;&lt;w:rFonts w:ascii=&quot;Cambria Math&quot; w:h-ansi=&quot;Cambria Math&quot;/&gt;&lt;wx:font wx:val=&quot;Cambria Math&quot;/&gt;&lt;w:i/&gt;&lt;w:sz w:val=&quot;22&quot;/&gt;&lt;w:sz-cs w:val=&quot;22&quot;/&gt;&lt;/w:rPr&gt;&lt;/m:ctrlPr&gt;&lt;/m:sSubPr&gt;&lt;m:e&gt;&lt;m:r&gt;&lt;w:rPr&gt;&lt;w:rFonts w:ascii=&quot;Cambria Math&quot; w:h-ansi=&quot;Cambria Math&quot;/&gt;&lt;wx:font wx:val=&quot;Cambria Math&quot;/&gt;&lt;w:i/&gt;&lt;w:sz w:val=&quot;22&quot;/&gt;&lt;w:sz-cs w:val=&quot;22&quot;/&gt;&lt;/w:rPr&gt;&lt;m:t&gt;S&lt;/m:t&gt;&lt;/m:r&gt;&lt;/m:e&gt;&lt;m:sub&gt;&lt;m:r&gt;&lt;w:rPr&gt;&lt;w:rFonts w:ascii=&quot;Cambria Math&quot; w:h-ansi=&quot;Cambria Math&quot;/&gt;&lt;wx:font wx:val=&quot;Cambria Math&quot;/&gt;&lt;w:i/&gt;&lt;w:sz w:val=&quot;22&quot;/&gt;&lt;w:sz-cs w:val=&quot;22&quot;/&gt;&lt;/w:rPr&gt;&lt;m:t&gt;ref&lt;/m:t&gt;&lt;/m:r&gt;&lt;/m:sub&gt;&lt;/m:sSub&gt;&lt;m:r&gt;&lt;w:rPr&gt;&lt;w:rFonts w:ascii=&quot;Cambria Math&quot; w:h-ansi=&quot;Cambria Math&quot;/&gt;&lt;wx:font wx:val=&quot;Cambria Math&quot;/&gt;&lt;w:i/&gt;&lt;w:sz w:val=&quot;22&quot;/&gt;&lt;w:sz-cs w:val=&quot;22&quot;/&gt;&lt;/w:rPr&gt;&lt;m:t&gt;(s)&lt;/m:t&gt;&lt;/m:r&gt;&lt;/m:oMath&gt;&lt;/m:oMathPara&gt;&lt;/w:p&gt;&lt;w:sectPr wsp:rsidR=&quot;00000000&quot;&gt;&lt;w:pgSz w:w=&quot;12240&quot; w:h=&quot;15840&quot;/&gt;&lt;w:pgMar w:top=&quot;1417&quot; w:right=&quot;1701&quot; w:bottom=&quot;1417&quot; w:left=&quot;1701&quot; w:header=&quot;720&quot; w:footer=&quot;720&quot; w:gutter=&quot;0&quot;/&gt;&lt;w:cols w:space=&quot;720&quot;/&gt;&lt;/w:sectPr&gt;&lt;/w:body&gt;&lt;/w:wordDocument&gt;">
+          <v:shape id="_x0000_i1042" type="#_x0000_t75" style="width:36pt;height:12.75pt" equationxml="&lt;?xml version=&quot;1.0&quot; encoding=&quot;UTF-8&quot; standalone=&quot;yes&quot;?&gt;&#10;&#10;&lt;?mso-application progid=&quot;Word.Document&quot;?&gt;&#10;&#10;&lt;w:wordDocument xmlns:aml=&quot;http://schemas.microsoft.com/aml/2001/core&quot; xmlns:dt=&quot;uuid:C2F41010-65B3-11d1-A29F-00AA00C14882&quot; xmlns:ve=&quot;http://schemas.openxmlformats.org/markup-compatibility/2006&quot; xmlns:o=&quot;urn:schemas-microsoft-com:office:office&quot; xmlns:m=&quot;http://schemas.openxmlformats.org/officeDocument/2006/math&quot; xmlns:v=&quot;urn:schemas-microsoft-com:vml&quot; xmlns:w10=&quot;urn:schemas-microsoft-com:office:word&quot; xmlns:w=&quot;http://schemas.microsoft.com/office/word/2003/wordml&quot; xmlns:wx=&quot;http://schemas.microsoft.com/office/word/2003/auxHint&quot; xmlns:wsp=&quot;http://schemas.microsoft.com/office/word/2003/wordml/sp2&quot; xmlns:sl=&quot;http://schemas.microsoft.com/schemaLibrary/2003/core&quot; w:macrosPresent=&quot;no&quot; w:embeddedObjPresent=&quot;no&quot; w:ocxPresent=&quot;no&quot; xml:space=&quot;preserve&quot;&gt;&lt;w:ignoreSubtree w:val=&quot;http://schemas.microsoft.com/office/word/2003/wordml/sp2&quot;/&gt;&lt;o:DocumentProperties&gt;&lt;o:Version&gt;12&lt;/o:Version&gt;&lt;/o:DocumentProperties&gt;&lt;w:docPr&gt;&lt;w:view w:val=&quot;print&quot;/&gt;&lt;w:zoom w:percent=&quot;100&quot;/&gt;&lt;w:displayBackgroundShape/&gt;&lt;w:stylePaneFormatFilter w:val=&quot;0000&quot;/&gt;&lt;w:defaultTabStop w:val=&quot;708&quot;/&gt;&lt;w:hyphenationZone w:val=&quot;425&quot;/&gt;&lt;w:defaultTableStyle w:sti=&quot;0&quot; w:val=&quot;Normal&quot;/&gt;&lt;w:drawingGridHorizontalSpacing w:val=&quot;0&quot;/&gt;&lt;w:drawingGridVerticalSpacing w:val=&quot;0&quot;/&gt;&lt;w:displayHorizontalDrawingGridEvery w:val=&quot;0&quot;/&gt;&lt;w:displayVerticalDrawingGridEvery w:val=&quot;0&quot;/&gt;&lt;w:useMarginsForDrawingGridOrigin/&gt;&lt;w:drawingGridHorizontalOrigin w:val=&quot;0&quot;/&gt;&lt;w:drawingGridVerticalOrigin w:val=&quot;0&quot;/&gt;&lt;w:characterSpacingControl w:val=&quot;DontCompress&quot;/&gt;&lt;w:optimizeForBrowser/&gt;&lt;w:relyOnVML/&gt;&lt;w:allowPNG/&gt;&lt;w:validateAgainstSchema/&gt;&lt;w:saveInvalidXML w:val=&quot;off&quot;/&gt;&lt;w:ignoreMixedContent w:val=&quot;off&quot;/&gt;&lt;w:alwaysShowPlaceholderText w:val=&quot;off&quot;/&gt;&lt;w:compat&gt;&lt;w:breakWrappedTables/&gt;&lt;w:snapToGridInCell/&gt;&lt;w:wrapTextWithPunct/&gt;&lt;w:useAsianBreakRules/&gt;&lt;w:dontGrowAutofit/&gt;&lt;w:useFELayout/&gt;&lt;/w:compat&gt;&lt;wsp:rsids&gt;&lt;wsp:rsidRoot wsp:val=&quot;00A2300F&quot;/&gt;&lt;wsp:rsid wsp:val=&quot;000055B4&quot;/&gt;&lt;wsp:rsid wsp:val=&quot;000772C2&quot;/&gt;&lt;wsp:rsid wsp:val=&quot;000E2CD3&quot;/&gt;&lt;wsp:rsid wsp:val=&quot;0012642F&quot;/&gt;&lt;wsp:rsid wsp:val=&quot;00140223&quot;/&gt;&lt;wsp:rsid wsp:val=&quot;00146A1B&quot;/&gt;&lt;wsp:rsid wsp:val=&quot;0018110A&quot;/&gt;&lt;wsp:rsid wsp:val=&quot;00187BB1&quot;/&gt;&lt;wsp:rsid wsp:val=&quot;001A656F&quot;/&gt;&lt;wsp:rsid wsp:val=&quot;00241DF1&quot;/&gt;&lt;wsp:rsid wsp:val=&quot;00271702&quot;/&gt;&lt;wsp:rsid wsp:val=&quot;002D4FFE&quot;/&gt;&lt;wsp:rsid wsp:val=&quot;002D7A80&quot;/&gt;&lt;wsp:rsid wsp:val=&quot;0036125F&quot;/&gt;&lt;wsp:rsid wsp:val=&quot;003C3D56&quot;/&gt;&lt;wsp:rsid wsp:val=&quot;003F7B91&quot;/&gt;&lt;wsp:rsid wsp:val=&quot;00430A7E&quot;/&gt;&lt;wsp:rsid wsp:val=&quot;00442861&quot;/&gt;&lt;wsp:rsid wsp:val=&quot;004530E2&quot;/&gt;&lt;wsp:rsid wsp:val=&quot;0046415C&quot;/&gt;&lt;wsp:rsid wsp:val=&quot;004F5830&quot;/&gt;&lt;wsp:rsid wsp:val=&quot;00572A56&quot;/&gt;&lt;wsp:rsid wsp:val=&quot;0060502C&quot;/&gt;&lt;wsp:rsid wsp:val=&quot;006B2D4B&quot;/&gt;&lt;wsp:rsid wsp:val=&quot;006D627A&quot;/&gt;&lt;wsp:rsid wsp:val=&quot;006E663C&quot;/&gt;&lt;wsp:rsid wsp:val=&quot;00715657&quot;/&gt;&lt;wsp:rsid wsp:val=&quot;007165D2&quot;/&gt;&lt;wsp:rsid wsp:val=&quot;007C4633&quot;/&gt;&lt;wsp:rsid wsp:val=&quot;008D5DBD&quot;/&gt;&lt;wsp:rsid wsp:val=&quot;00A031B2&quot;/&gt;&lt;wsp:rsid wsp:val=&quot;00A2300F&quot;/&gt;&lt;wsp:rsid wsp:val=&quot;00A724E8&quot;/&gt;&lt;wsp:rsid wsp:val=&quot;00AB404C&quot;/&gt;&lt;wsp:rsid wsp:val=&quot;00B10E55&quot;/&gt;&lt;wsp:rsid wsp:val=&quot;00B93683&quot;/&gt;&lt;wsp:rsid wsp:val=&quot;00BA01A5&quot;/&gt;&lt;wsp:rsid wsp:val=&quot;00BE4767&quot;/&gt;&lt;wsp:rsid wsp:val=&quot;00C24920&quot;/&gt;&lt;wsp:rsid wsp:val=&quot;00D20C7B&quot;/&gt;&lt;wsp:rsid wsp:val=&quot;00DF0B66&quot;/&gt;&lt;wsp:rsid wsp:val=&quot;00DF5384&quot;/&gt;&lt;wsp:rsid wsp:val=&quot;00DF7B15&quot;/&gt;&lt;wsp:rsid wsp:val=&quot;00E047DC&quot;/&gt;&lt;wsp:rsid wsp:val=&quot;00E43BCE&quot;/&gt;&lt;wsp:rsid wsp:val=&quot;00EC3C7D&quot;/&gt;&lt;wsp:rsid wsp:val=&quot;00F10DF0&quot;/&gt;&lt;wsp:rsid wsp:val=&quot;00F458D6&quot;/&gt;&lt;wsp:rsid wsp:val=&quot;00F968B2&quot;/&gt;&lt;wsp:rsid wsp:val=&quot;00FC59BB&quot;/&gt;&lt;/wsp:rsids&gt;&lt;/w:docPr&gt;&lt;w:body&gt;&lt;w:p wsp:rsidR=&quot;00000000&quot; wsp:rsidRDefault=&quot;00442861&quot;&gt;&lt;m:oMathPara&gt;&lt;m:oMath&gt;&lt;m:sSub&gt;&lt;m:sSubPr&gt;&lt;m:ctrlPr&gt;&lt;w:rPr&gt;&lt;w:rFonts w:ascii=&quot;Cambria Math&quot; w:h-ansi=&quot;Cambria Math&quot;/&gt;&lt;wx:font wx:val=&quot;Cambria Math&quot;/&gt;&lt;w:i/&gt;&lt;w:sz w:val=&quot;22&quot;/&gt;&lt;w:sz-cs w:val=&quot;22&quot;/&gt;&lt;/w:rPr&gt;&lt;/m:ctrlPr&gt;&lt;/m:sSubPr&gt;&lt;m:e&gt;&lt;m:r&gt;&lt;w:rPr&gt;&lt;w:rFonts w:ascii=&quot;Cambria Math&quot; w:h-ansi=&quot;Cambria Math&quot;/&gt;&lt;wx:font wx:val=&quot;Cambria Math&quot;/&gt;&lt;w:i/&gt;&lt;w:sz w:val=&quot;22&quot;/&gt;&lt;w:sz-cs w:val=&quot;22&quot;/&gt;&lt;/w:rPr&gt;&lt;m:t&gt;S&lt;/m:t&gt;&lt;/m:r&gt;&lt;/m:e&gt;&lt;m:sub&gt;&lt;m:r&gt;&lt;w:rPr&gt;&lt;w:rFonts w:ascii=&quot;Cambria Math&quot; w:h-ansi=&quot;Cambria Math&quot;/&gt;&lt;wx:font wx:val=&quot;Cambria Math&quot;/&gt;&lt;w:i/&gt;&lt;w:sz w:val=&quot;22&quot;/&gt;&lt;w:sz-cs w:val=&quot;22&quot;/&gt;&lt;/w:rPr&gt;&lt;m:t&gt;ref&lt;/m:t&gt;&lt;/m:r&gt;&lt;/m:sub&gt;&lt;/m:sSub&gt;&lt;m:r&gt;&lt;w:rPr&gt;&lt;w:rFonts w:ascii=&quot;Cambria Math&quot; w:h-ansi=&quot;Cambria Math&quot;/&gt;&lt;wx:font wx:val=&quot;Cambria Math&quot;/&gt;&lt;w:i/&gt;&lt;w:sz w:val=&quot;22&quot;/&gt;&lt;w:sz-cs w:val=&quot;22&quot;/&gt;&lt;/w:rPr&gt;&lt;m:t&gt;(s)&lt;/m:t&gt;&lt;/m:r&gt;&lt;/m:oMath&gt;&lt;/m:oMathPara&gt;&lt;/w:p&gt;&lt;w:sectPr wsp:rsidR=&quot;00000000&quot;&gt;&lt;w:pgSz w:w=&quot;12240&quot; w:h=&quot;15840&quot;/&gt;&lt;w:pgMar w:top=&quot;1417&quot; w:right=&quot;1701&quot; w:bottom=&quot;1417&quot; w:left=&quot;1701&quot; w:header=&quot;720&quot; w:footer=&quot;720&quot; w:gutter=&quot;0&quot;/&gt;&lt;w:cols w:space=&quot;720&quot;/&gt;&lt;/w:sectPr&gt;&lt;/w:body&gt;&lt;/w:wordDocument&gt;">
             <v:imagedata r:id="rId18" o:title="" chromakey="white"/>
           </v:shape>
         </w:pict>
@@ -3767,7 +3764,7 @@
       </w:r>
       <w:r>
         <w:pict>
-          <v:shape id="_x0000_i1043" type="#_x0000_t75" style="width:27.3pt;height:12.4pt" equationxml="&lt;?xml version=&quot;1.0&quot; encoding=&quot;UTF-8&quot; standalone=&quot;yes&quot;?&gt;&#10;&#10;&lt;?mso-application progid=&quot;Word.Document&quot;?&gt;&#10;&#10;&lt;w:wordDocument xmlns:aml=&quot;http://schemas.microsoft.com/aml/2001/core&quot; xmlns:dt=&quot;uuid:C2F41010-65B3-11d1-A29F-00AA00C14882&quot; xmlns:ve=&quot;http://schemas.openxmlformats.org/markup-compatibility/2006&quot; xmlns:o=&quot;urn:schemas-microsoft-com:office:office&quot; xmlns:m=&quot;http://schemas.openxmlformats.org/officeDocument/2006/math&quot; xmlns:v=&quot;urn:schemas-microsoft-com:vml&quot; xmlns:w10=&quot;urn:schemas-microsoft-com:office:word&quot; xmlns:w=&quot;http://schemas.microsoft.com/office/word/2003/wordml&quot; xmlns:wx=&quot;http://schemas.microsoft.com/office/word/2003/auxHint&quot; xmlns:wsp=&quot;http://schemas.microsoft.com/office/word/2003/wordml/sp2&quot; xmlns:sl=&quot;http://schemas.microsoft.com/schemaLibrary/2003/core&quot; w:macrosPresent=&quot;no&quot; w:embeddedObjPresent=&quot;no&quot; w:ocxPresent=&quot;no&quot; xml:space=&quot;preserve&quot;&gt;&lt;w:ignoreSubtree w:val=&quot;http://schemas.microsoft.com/office/word/2003/wordml/sp2&quot;/&gt;&lt;o:DocumentProperties&gt;&lt;o:Version&gt;12&lt;/o:Version&gt;&lt;/o:DocumentProperties&gt;&lt;w:docPr&gt;&lt;w:view w:val=&quot;print&quot;/&gt;&lt;w:zoom w:percent=&quot;100&quot;/&gt;&lt;w:displayBackgroundShape/&gt;&lt;w:stylePaneFormatFilter w:val=&quot;0000&quot;/&gt;&lt;w:defaultTabStop w:val=&quot;708&quot;/&gt;&lt;w:hyphenationZone w:val=&quot;425&quot;/&gt;&lt;w:defaultTableStyle w:sti=&quot;0&quot; w:val=&quot;Normal&quot;/&gt;&lt;w:drawingGridHorizontalSpacing w:val=&quot;0&quot;/&gt;&lt;w:drawingGridVerticalSpacing w:val=&quot;0&quot;/&gt;&lt;w:displayHorizontalDrawingGridEvery w:val=&quot;0&quot;/&gt;&lt;w:displayVerticalDrawingGridEvery w:val=&quot;0&quot;/&gt;&lt;w:useMarginsForDrawingGridOrigin/&gt;&lt;w:drawingGridHorizontalOrigin w:val=&quot;0&quot;/&gt;&lt;w:drawingGridVerticalOrigin w:val=&quot;0&quot;/&gt;&lt;w:characterSpacingControl w:val=&quot;DontCompress&quot;/&gt;&lt;w:optimizeForBrowser/&gt;&lt;w:relyOnVML/&gt;&lt;w:allowPNG/&gt;&lt;w:validateAgainstSchema/&gt;&lt;w:saveInvalidXML w:val=&quot;off&quot;/&gt;&lt;w:ignoreMixedContent w:val=&quot;off&quot;/&gt;&lt;w:alwaysShowPlaceholderText w:val=&quot;off&quot;/&gt;&lt;w:compat&gt;&lt;w:breakWrappedTables/&gt;&lt;w:snapToGridInCell/&gt;&lt;w:wrapTextWithPunct/&gt;&lt;w:useAsianBreakRules/&gt;&lt;w:dontGrowAutofit/&gt;&lt;w:useFELayout/&gt;&lt;/w:compat&gt;&lt;wsp:rsids&gt;&lt;wsp:rsidRoot wsp:val=&quot;00A2300F&quot;/&gt;&lt;wsp:rsid wsp:val=&quot;000055B4&quot;/&gt;&lt;wsp:rsid wsp:val=&quot;000772C2&quot;/&gt;&lt;wsp:rsid wsp:val=&quot;000E2CD3&quot;/&gt;&lt;wsp:rsid wsp:val=&quot;0012642F&quot;/&gt;&lt;wsp:rsid wsp:val=&quot;00140223&quot;/&gt;&lt;wsp:rsid wsp:val=&quot;00146A1B&quot;/&gt;&lt;wsp:rsid wsp:val=&quot;0018110A&quot;/&gt;&lt;wsp:rsid wsp:val=&quot;00187BB1&quot;/&gt;&lt;wsp:rsid wsp:val=&quot;001A656F&quot;/&gt;&lt;wsp:rsid wsp:val=&quot;00241DF1&quot;/&gt;&lt;wsp:rsid wsp:val=&quot;00271702&quot;/&gt;&lt;wsp:rsid wsp:val=&quot;002D4FFE&quot;/&gt;&lt;wsp:rsid wsp:val=&quot;002D7A80&quot;/&gt;&lt;wsp:rsid wsp:val=&quot;0036125F&quot;/&gt;&lt;wsp:rsid wsp:val=&quot;003C3D56&quot;/&gt;&lt;wsp:rsid wsp:val=&quot;003F7B91&quot;/&gt;&lt;wsp:rsid wsp:val=&quot;00430A7E&quot;/&gt;&lt;wsp:rsid wsp:val=&quot;004530E2&quot;/&gt;&lt;wsp:rsid wsp:val=&quot;0046415C&quot;/&gt;&lt;wsp:rsid wsp:val=&quot;004F5830&quot;/&gt;&lt;wsp:rsid wsp:val=&quot;00572A56&quot;/&gt;&lt;wsp:rsid wsp:val=&quot;0060502C&quot;/&gt;&lt;wsp:rsid wsp:val=&quot;006B2D4B&quot;/&gt;&lt;wsp:rsid wsp:val=&quot;006D627A&quot;/&gt;&lt;wsp:rsid wsp:val=&quot;006E663C&quot;/&gt;&lt;wsp:rsid wsp:val=&quot;00715657&quot;/&gt;&lt;wsp:rsid wsp:val=&quot;007165D2&quot;/&gt;&lt;wsp:rsid wsp:val=&quot;007C4633&quot;/&gt;&lt;wsp:rsid wsp:val=&quot;008D5DBD&quot;/&gt;&lt;wsp:rsid wsp:val=&quot;009A341E&quot;/&gt;&lt;wsp:rsid wsp:val=&quot;00A031B2&quot;/&gt;&lt;wsp:rsid wsp:val=&quot;00A2300F&quot;/&gt;&lt;wsp:rsid wsp:val=&quot;00A724E8&quot;/&gt;&lt;wsp:rsid wsp:val=&quot;00AB404C&quot;/&gt;&lt;wsp:rsid wsp:val=&quot;00B10E55&quot;/&gt;&lt;wsp:rsid wsp:val=&quot;00B93683&quot;/&gt;&lt;wsp:rsid wsp:val=&quot;00BA01A5&quot;/&gt;&lt;wsp:rsid wsp:val=&quot;00BE4767&quot;/&gt;&lt;wsp:rsid wsp:val=&quot;00C24920&quot;/&gt;&lt;wsp:rsid wsp:val=&quot;00D20C7B&quot;/&gt;&lt;wsp:rsid wsp:val=&quot;00DF0B66&quot;/&gt;&lt;wsp:rsid wsp:val=&quot;00DF5384&quot;/&gt;&lt;wsp:rsid wsp:val=&quot;00DF7B15&quot;/&gt;&lt;wsp:rsid wsp:val=&quot;00E047DC&quot;/&gt;&lt;wsp:rsid wsp:val=&quot;00E43BCE&quot;/&gt;&lt;wsp:rsid wsp:val=&quot;00EC3C7D&quot;/&gt;&lt;wsp:rsid wsp:val=&quot;00F10DF0&quot;/&gt;&lt;wsp:rsid wsp:val=&quot;00F458D6&quot;/&gt;&lt;wsp:rsid wsp:val=&quot;00F968B2&quot;/&gt;&lt;wsp:rsid wsp:val=&quot;00FC59BB&quot;/&gt;&lt;/wsp:rsids&gt;&lt;/w:docPr&gt;&lt;w:body&gt;&lt;w:p wsp:rsidR=&quot;00000000&quot; wsp:rsidRDefault=&quot;009A341E&quot;&gt;&lt;m:oMathPara&gt;&lt;m:oMath&gt;&lt;m:sSub&gt;&lt;m:sSubPr&gt;&lt;m:ctrlPr&gt;&lt;w:rPr&gt;&lt;w:rFonts w:ascii=&quot;Cambria Math&quot; w:h-ansi=&quot;Cambria Math&quot;/&gt;&lt;wx:font wx:val=&quot;Cambria Math&quot;/&gt;&lt;w:i/&gt;&lt;w:sz w:val=&quot;22&quot;/&gt;&lt;w:sz-cs w:val=&quot;22&quot;/&gt;&lt;/w:rPr&gt;&lt;/m:ctrlPr&gt;&lt;/m:sSubPr&gt;&lt;m:e&gt;&lt;m:r&gt;&lt;w:rPr&gt;&lt;w:rFonts w:ascii=&quot;Cambria Math&quot; w:h-ansi=&quot;Cambria Math&quot;/&gt;&lt;wx:font wx:val=&quot;Cambria Math&quot;/&gt;&lt;w:i/&gt;&lt;w:sz w:val=&quot;22&quot;/&gt;&lt;w:sz-cs w:val=&quot;22&quot;/&gt;&lt;/w:rPr&gt;&lt;m:t&gt;G&lt;/m:t&gt;&lt;/m:r&gt;&lt;/m:e&gt;&lt;m:sub&gt;&lt;m:r&gt;&lt;w:rPr&gt;&lt;w:rFonts w:ascii=&quot;Cambria Math&quot; w:h-ansi=&quot;Cambria Math&quot;/&gt;&lt;wx:font wx:val=&quot;Cambria Math&quot;/&gt;&lt;w:i/&gt;&lt;w:sz w:val=&quot;22&quot;/&gt;&lt;w:sz-cs w:val=&quot;22&quot;/&gt;&lt;/w:rPr&gt;&lt;m:t&gt;p&lt;/m:t&gt;&lt;/m:r&gt;&lt;/m:sub&gt;&lt;/m:sSub&gt;&lt;m:r&gt;&lt;w:rPr&gt;&lt;w:rFonts w:ascii=&quot;Cambria Math&quot; w:h-ansi=&quot;Cambria Math&quot;/&gt;&lt;wx:font wx:val=&quot;Cambria Math&quot;/&gt;&lt;w:i/&gt;&lt;w:sz w:val=&quot;22&quot;/&gt;&lt;w:sz-cs w:val=&quot;22&quot;/&gt;&lt;/w:rPr&gt;&lt;m:t&gt;(s)&lt;/m:t&gt;&lt;/m:r&gt;&lt;/m:oMath&gt;&lt;/m:oMathPara&gt;&lt;/w:p&gt;&lt;w:sectPr wsp:rsidR=&quot;00000000&quot;&gt;&lt;w:pgSz w:w=&quot;12240&quot; w:h=&quot;15840&quot;/&gt;&lt;w:pgMar w:top=&quot;1417&quot; w:right=&quot;1701&quot; w:bottom=&quot;1417&quot; w:left=&quot;1701&quot; w:header=&quot;720&quot; w:footer=&quot;720&quot; w:gutter=&quot;0&quot;/&gt;&lt;w:cols w:space=&quot;720&quot;/&gt;&lt;/w:sectPr&gt;&lt;/w:body&gt;&lt;/w:wordDocument&gt;">
+          <v:shape id="_x0000_i1043" type="#_x0000_t75" style="width:27pt;height:12.75pt" equationxml="&lt;?xml version=&quot;1.0&quot; encoding=&quot;UTF-8&quot; standalone=&quot;yes&quot;?&gt;&#10;&#10;&lt;?mso-application progid=&quot;Word.Document&quot;?&gt;&#10;&#10;&lt;w:wordDocument xmlns:aml=&quot;http://schemas.microsoft.com/aml/2001/core&quot; xmlns:dt=&quot;uuid:C2F41010-65B3-11d1-A29F-00AA00C14882&quot; xmlns:ve=&quot;http://schemas.openxmlformats.org/markup-compatibility/2006&quot; xmlns:o=&quot;urn:schemas-microsoft-com:office:office&quot; xmlns:m=&quot;http://schemas.openxmlformats.org/officeDocument/2006/math&quot; xmlns:v=&quot;urn:schemas-microsoft-com:vml&quot; xmlns:w10=&quot;urn:schemas-microsoft-com:office:word&quot; xmlns:w=&quot;http://schemas.microsoft.com/office/word/2003/wordml&quot; xmlns:wx=&quot;http://schemas.microsoft.com/office/word/2003/auxHint&quot; xmlns:wsp=&quot;http://schemas.microsoft.com/office/word/2003/wordml/sp2&quot; xmlns:sl=&quot;http://schemas.microsoft.com/schemaLibrary/2003/core&quot; w:macrosPresent=&quot;no&quot; w:embeddedObjPresent=&quot;no&quot; w:ocxPresent=&quot;no&quot; xml:space=&quot;preserve&quot;&gt;&lt;w:ignoreSubtree w:val=&quot;http://schemas.microsoft.com/office/word/2003/wordml/sp2&quot;/&gt;&lt;o:DocumentProperties&gt;&lt;o:Version&gt;12&lt;/o:Version&gt;&lt;/o:DocumentProperties&gt;&lt;w:docPr&gt;&lt;w:view w:val=&quot;print&quot;/&gt;&lt;w:zoom w:percent=&quot;100&quot;/&gt;&lt;w:displayBackgroundShape/&gt;&lt;w:stylePaneFormatFilter w:val=&quot;0000&quot;/&gt;&lt;w:defaultTabStop w:val=&quot;708&quot;/&gt;&lt;w:hyphenationZone w:val=&quot;425&quot;/&gt;&lt;w:defaultTableStyle w:sti=&quot;0&quot; w:val=&quot;Normal&quot;/&gt;&lt;w:drawingGridHorizontalSpacing w:val=&quot;0&quot;/&gt;&lt;w:drawingGridVerticalSpacing w:val=&quot;0&quot;/&gt;&lt;w:displayHorizontalDrawingGridEvery w:val=&quot;0&quot;/&gt;&lt;w:displayVerticalDrawingGridEvery w:val=&quot;0&quot;/&gt;&lt;w:useMarginsForDrawingGridOrigin/&gt;&lt;w:drawingGridHorizontalOrigin w:val=&quot;0&quot;/&gt;&lt;w:drawingGridVerticalOrigin w:val=&quot;0&quot;/&gt;&lt;w:characterSpacingControl w:val=&quot;DontCompress&quot;/&gt;&lt;w:optimizeForBrowser/&gt;&lt;w:relyOnVML/&gt;&lt;w:allowPNG/&gt;&lt;w:validateAgainstSchema/&gt;&lt;w:saveInvalidXML w:val=&quot;off&quot;/&gt;&lt;w:ignoreMixedContent w:val=&quot;off&quot;/&gt;&lt;w:alwaysShowPlaceholderText w:val=&quot;off&quot;/&gt;&lt;w:compat&gt;&lt;w:breakWrappedTables/&gt;&lt;w:snapToGridInCell/&gt;&lt;w:wrapTextWithPunct/&gt;&lt;w:useAsianBreakRules/&gt;&lt;w:dontGrowAutofit/&gt;&lt;w:useFELayout/&gt;&lt;/w:compat&gt;&lt;wsp:rsids&gt;&lt;wsp:rsidRoot wsp:val=&quot;00A2300F&quot;/&gt;&lt;wsp:rsid wsp:val=&quot;000055B4&quot;/&gt;&lt;wsp:rsid wsp:val=&quot;000772C2&quot;/&gt;&lt;wsp:rsid wsp:val=&quot;000E2CD3&quot;/&gt;&lt;wsp:rsid wsp:val=&quot;0012642F&quot;/&gt;&lt;wsp:rsid wsp:val=&quot;00140223&quot;/&gt;&lt;wsp:rsid wsp:val=&quot;00146A1B&quot;/&gt;&lt;wsp:rsid wsp:val=&quot;0018110A&quot;/&gt;&lt;wsp:rsid wsp:val=&quot;00187BB1&quot;/&gt;&lt;wsp:rsid wsp:val=&quot;001A656F&quot;/&gt;&lt;wsp:rsid wsp:val=&quot;00241DF1&quot;/&gt;&lt;wsp:rsid wsp:val=&quot;00271702&quot;/&gt;&lt;wsp:rsid wsp:val=&quot;002D4FFE&quot;/&gt;&lt;wsp:rsid wsp:val=&quot;002D7A80&quot;/&gt;&lt;wsp:rsid wsp:val=&quot;0036125F&quot;/&gt;&lt;wsp:rsid wsp:val=&quot;003C3D56&quot;/&gt;&lt;wsp:rsid wsp:val=&quot;003F7B91&quot;/&gt;&lt;wsp:rsid wsp:val=&quot;00430A7E&quot;/&gt;&lt;wsp:rsid wsp:val=&quot;004530E2&quot;/&gt;&lt;wsp:rsid wsp:val=&quot;0046415C&quot;/&gt;&lt;wsp:rsid wsp:val=&quot;004F5830&quot;/&gt;&lt;wsp:rsid wsp:val=&quot;00572A56&quot;/&gt;&lt;wsp:rsid wsp:val=&quot;0060502C&quot;/&gt;&lt;wsp:rsid wsp:val=&quot;006B2D4B&quot;/&gt;&lt;wsp:rsid wsp:val=&quot;006D627A&quot;/&gt;&lt;wsp:rsid wsp:val=&quot;006E663C&quot;/&gt;&lt;wsp:rsid wsp:val=&quot;00715657&quot;/&gt;&lt;wsp:rsid wsp:val=&quot;007165D2&quot;/&gt;&lt;wsp:rsid wsp:val=&quot;007C4633&quot;/&gt;&lt;wsp:rsid wsp:val=&quot;008D5DBD&quot;/&gt;&lt;wsp:rsid wsp:val=&quot;009A341E&quot;/&gt;&lt;wsp:rsid wsp:val=&quot;00A031B2&quot;/&gt;&lt;wsp:rsid wsp:val=&quot;00A2300F&quot;/&gt;&lt;wsp:rsid wsp:val=&quot;00A724E8&quot;/&gt;&lt;wsp:rsid wsp:val=&quot;00AB404C&quot;/&gt;&lt;wsp:rsid wsp:val=&quot;00B10E55&quot;/&gt;&lt;wsp:rsid wsp:val=&quot;00B93683&quot;/&gt;&lt;wsp:rsid wsp:val=&quot;00BA01A5&quot;/&gt;&lt;wsp:rsid wsp:val=&quot;00BE4767&quot;/&gt;&lt;wsp:rsid wsp:val=&quot;00C24920&quot;/&gt;&lt;wsp:rsid wsp:val=&quot;00D20C7B&quot;/&gt;&lt;wsp:rsid wsp:val=&quot;00DF0B66&quot;/&gt;&lt;wsp:rsid wsp:val=&quot;00DF5384&quot;/&gt;&lt;wsp:rsid wsp:val=&quot;00DF7B15&quot;/&gt;&lt;wsp:rsid wsp:val=&quot;00E047DC&quot;/&gt;&lt;wsp:rsid wsp:val=&quot;00E43BCE&quot;/&gt;&lt;wsp:rsid wsp:val=&quot;00EC3C7D&quot;/&gt;&lt;wsp:rsid wsp:val=&quot;00F10DF0&quot;/&gt;&lt;wsp:rsid wsp:val=&quot;00F458D6&quot;/&gt;&lt;wsp:rsid wsp:val=&quot;00F968B2&quot;/&gt;&lt;wsp:rsid wsp:val=&quot;00FC59BB&quot;/&gt;&lt;/wsp:rsids&gt;&lt;/w:docPr&gt;&lt;w:body&gt;&lt;w:p wsp:rsidR=&quot;00000000&quot; wsp:rsidRDefault=&quot;009A341E&quot;&gt;&lt;m:oMathPara&gt;&lt;m:oMath&gt;&lt;m:sSub&gt;&lt;m:sSubPr&gt;&lt;m:ctrlPr&gt;&lt;w:rPr&gt;&lt;w:rFonts w:ascii=&quot;Cambria Math&quot; w:h-ansi=&quot;Cambria Math&quot;/&gt;&lt;wx:font wx:val=&quot;Cambria Math&quot;/&gt;&lt;w:i/&gt;&lt;w:sz w:val=&quot;22&quot;/&gt;&lt;w:sz-cs w:val=&quot;22&quot;/&gt;&lt;/w:rPr&gt;&lt;/m:ctrlPr&gt;&lt;/m:sSubPr&gt;&lt;m:e&gt;&lt;m:r&gt;&lt;w:rPr&gt;&lt;w:rFonts w:ascii=&quot;Cambria Math&quot; w:h-ansi=&quot;Cambria Math&quot;/&gt;&lt;wx:font wx:val=&quot;Cambria Math&quot;/&gt;&lt;w:i/&gt;&lt;w:sz w:val=&quot;22&quot;/&gt;&lt;w:sz-cs w:val=&quot;22&quot;/&gt;&lt;/w:rPr&gt;&lt;m:t&gt;G&lt;/m:t&gt;&lt;/m:r&gt;&lt;/m:e&gt;&lt;m:sub&gt;&lt;m:r&gt;&lt;w:rPr&gt;&lt;w:rFonts w:ascii=&quot;Cambria Math&quot; w:h-ansi=&quot;Cambria Math&quot;/&gt;&lt;wx:font wx:val=&quot;Cambria Math&quot;/&gt;&lt;w:i/&gt;&lt;w:sz w:val=&quot;22&quot;/&gt;&lt;w:sz-cs w:val=&quot;22&quot;/&gt;&lt;/w:rPr&gt;&lt;m:t&gt;p&lt;/m:t&gt;&lt;/m:r&gt;&lt;/m:sub&gt;&lt;/m:sSub&gt;&lt;m:r&gt;&lt;w:rPr&gt;&lt;w:rFonts w:ascii=&quot;Cambria Math&quot; w:h-ansi=&quot;Cambria Math&quot;/&gt;&lt;wx:font wx:val=&quot;Cambria Math&quot;/&gt;&lt;w:i/&gt;&lt;w:sz w:val=&quot;22&quot;/&gt;&lt;w:sz-cs w:val=&quot;22&quot;/&gt;&lt;/w:rPr&gt;&lt;m:t&gt;(s)&lt;/m:t&gt;&lt;/m:r&gt;&lt;/m:oMath&gt;&lt;/m:oMathPara&gt;&lt;/w:p&gt;&lt;w:sectPr wsp:rsidR=&quot;00000000&quot;&gt;&lt;w:pgSz w:w=&quot;12240&quot; w:h=&quot;15840&quot;/&gt;&lt;w:pgMar w:top=&quot;1417&quot; w:right=&quot;1701&quot; w:bottom=&quot;1417&quot; w:left=&quot;1701&quot; w:header=&quot;720&quot; w:footer=&quot;720&quot; w:gutter=&quot;0&quot;/&gt;&lt;w:cols w:space=&quot;720&quot;/&gt;&lt;/w:sectPr&gt;&lt;/w:body&gt;&lt;/w:wordDocument&gt;">
             <v:imagedata r:id="rId19" o:title="" chromakey="white"/>
           </v:shape>
         </w:pict>
@@ -3788,7 +3785,7 @@
       </w:r>
       <w:r>
         <w:pict>
-          <v:shape id="_x0000_i1044" type="#_x0000_t75" style="width:27.3pt;height:12.4pt" equationxml="&lt;?xml version=&quot;1.0&quot; encoding=&quot;UTF-8&quot; standalone=&quot;yes&quot;?&gt;&#10;&#10;&lt;?mso-application progid=&quot;Word.Document&quot;?&gt;&#10;&#10;&lt;w:wordDocument xmlns:aml=&quot;http://schemas.microsoft.com/aml/2001/core&quot; xmlns:dt=&quot;uuid:C2F41010-65B3-11d1-A29F-00AA00C14882&quot; xmlns:ve=&quot;http://schemas.openxmlformats.org/markup-compatibility/2006&quot; xmlns:o=&quot;urn:schemas-microsoft-com:office:office&quot; xmlns:m=&quot;http://schemas.openxmlformats.org/officeDocument/2006/math&quot; xmlns:v=&quot;urn:schemas-microsoft-com:vml&quot; xmlns:w10=&quot;urn:schemas-microsoft-com:office:word&quot; xmlns:w=&quot;http://schemas.microsoft.com/office/word/2003/wordml&quot; xmlns:wx=&quot;http://schemas.microsoft.com/office/word/2003/auxHint&quot; xmlns:wsp=&quot;http://schemas.microsoft.com/office/word/2003/wordml/sp2&quot; xmlns:sl=&quot;http://schemas.microsoft.com/schemaLibrary/2003/core&quot; w:macrosPresent=&quot;no&quot; w:embeddedObjPresent=&quot;no&quot; w:ocxPresent=&quot;no&quot; xml:space=&quot;preserve&quot;&gt;&lt;w:ignoreSubtree w:val=&quot;http://schemas.microsoft.com/office/word/2003/wordml/sp2&quot;/&gt;&lt;o:DocumentProperties&gt;&lt;o:Version&gt;12&lt;/o:Version&gt;&lt;/o:DocumentProperties&gt;&lt;w:docPr&gt;&lt;w:view w:val=&quot;print&quot;/&gt;&lt;w:zoom w:percent=&quot;100&quot;/&gt;&lt;w:displayBackgroundShape/&gt;&lt;w:stylePaneFormatFilter w:val=&quot;0000&quot;/&gt;&lt;w:defaultTabStop w:val=&quot;708&quot;/&gt;&lt;w:hyphenationZone w:val=&quot;425&quot;/&gt;&lt;w:defaultTableStyle w:sti=&quot;0&quot; w:val=&quot;Normal&quot;/&gt;&lt;w:drawingGridHorizontalSpacing w:val=&quot;0&quot;/&gt;&lt;w:drawingGridVerticalSpacing w:val=&quot;0&quot;/&gt;&lt;w:displayHorizontalDrawingGridEvery w:val=&quot;0&quot;/&gt;&lt;w:displayVerticalDrawingGridEvery w:val=&quot;0&quot;/&gt;&lt;w:useMarginsForDrawingGridOrigin/&gt;&lt;w:drawingGridHorizontalOrigin w:val=&quot;0&quot;/&gt;&lt;w:drawingGridVerticalOrigin w:val=&quot;0&quot;/&gt;&lt;w:characterSpacingControl w:val=&quot;DontCompress&quot;/&gt;&lt;w:optimizeForBrowser/&gt;&lt;w:relyOnVML/&gt;&lt;w:allowPNG/&gt;&lt;w:validateAgainstSchema/&gt;&lt;w:saveInvalidXML w:val=&quot;off&quot;/&gt;&lt;w:ignoreMixedContent w:val=&quot;off&quot;/&gt;&lt;w:alwaysShowPlaceholderText w:val=&quot;off&quot;/&gt;&lt;w:compat&gt;&lt;w:breakWrappedTables/&gt;&lt;w:snapToGridInCell/&gt;&lt;w:wrapTextWithPunct/&gt;&lt;w:useAsianBreakRules/&gt;&lt;w:dontGrowAutofit/&gt;&lt;w:useFELayout/&gt;&lt;/w:compat&gt;&lt;wsp:rsids&gt;&lt;wsp:rsidRoot wsp:val=&quot;00A2300F&quot;/&gt;&lt;wsp:rsid wsp:val=&quot;000055B4&quot;/&gt;&lt;wsp:rsid wsp:val=&quot;000772C2&quot;/&gt;&lt;wsp:rsid wsp:val=&quot;000E2CD3&quot;/&gt;&lt;wsp:rsid wsp:val=&quot;0012642F&quot;/&gt;&lt;wsp:rsid wsp:val=&quot;00140223&quot;/&gt;&lt;wsp:rsid wsp:val=&quot;00146A1B&quot;/&gt;&lt;wsp:rsid wsp:val=&quot;0018110A&quot;/&gt;&lt;wsp:rsid wsp:val=&quot;00187BB1&quot;/&gt;&lt;wsp:rsid wsp:val=&quot;001A656F&quot;/&gt;&lt;wsp:rsid wsp:val=&quot;00241DF1&quot;/&gt;&lt;wsp:rsid wsp:val=&quot;00271702&quot;/&gt;&lt;wsp:rsid wsp:val=&quot;002D4FFE&quot;/&gt;&lt;wsp:rsid wsp:val=&quot;002D7A80&quot;/&gt;&lt;wsp:rsid wsp:val=&quot;0036125F&quot;/&gt;&lt;wsp:rsid wsp:val=&quot;003C3D56&quot;/&gt;&lt;wsp:rsid wsp:val=&quot;003F7B91&quot;/&gt;&lt;wsp:rsid wsp:val=&quot;00430A7E&quot;/&gt;&lt;wsp:rsid wsp:val=&quot;004530E2&quot;/&gt;&lt;wsp:rsid wsp:val=&quot;0046415C&quot;/&gt;&lt;wsp:rsid wsp:val=&quot;004F5830&quot;/&gt;&lt;wsp:rsid wsp:val=&quot;00572A56&quot;/&gt;&lt;wsp:rsid wsp:val=&quot;0060502C&quot;/&gt;&lt;wsp:rsid wsp:val=&quot;006B2D4B&quot;/&gt;&lt;wsp:rsid wsp:val=&quot;006D627A&quot;/&gt;&lt;wsp:rsid wsp:val=&quot;006E663C&quot;/&gt;&lt;wsp:rsid wsp:val=&quot;00715657&quot;/&gt;&lt;wsp:rsid wsp:val=&quot;007165D2&quot;/&gt;&lt;wsp:rsid wsp:val=&quot;007C4633&quot;/&gt;&lt;wsp:rsid wsp:val=&quot;008D5DBD&quot;/&gt;&lt;wsp:rsid wsp:val=&quot;009A341E&quot;/&gt;&lt;wsp:rsid wsp:val=&quot;00A031B2&quot;/&gt;&lt;wsp:rsid wsp:val=&quot;00A2300F&quot;/&gt;&lt;wsp:rsid wsp:val=&quot;00A724E8&quot;/&gt;&lt;wsp:rsid wsp:val=&quot;00AB404C&quot;/&gt;&lt;wsp:rsid wsp:val=&quot;00B10E55&quot;/&gt;&lt;wsp:rsid wsp:val=&quot;00B93683&quot;/&gt;&lt;wsp:rsid wsp:val=&quot;00BA01A5&quot;/&gt;&lt;wsp:rsid wsp:val=&quot;00BE4767&quot;/&gt;&lt;wsp:rsid wsp:val=&quot;00C24920&quot;/&gt;&lt;wsp:rsid wsp:val=&quot;00D20C7B&quot;/&gt;&lt;wsp:rsid wsp:val=&quot;00DF0B66&quot;/&gt;&lt;wsp:rsid wsp:val=&quot;00DF5384&quot;/&gt;&lt;wsp:rsid wsp:val=&quot;00DF7B15&quot;/&gt;&lt;wsp:rsid wsp:val=&quot;00E047DC&quot;/&gt;&lt;wsp:rsid wsp:val=&quot;00E43BCE&quot;/&gt;&lt;wsp:rsid wsp:val=&quot;00EC3C7D&quot;/&gt;&lt;wsp:rsid wsp:val=&quot;00F10DF0&quot;/&gt;&lt;wsp:rsid wsp:val=&quot;00F458D6&quot;/&gt;&lt;wsp:rsid wsp:val=&quot;00F968B2&quot;/&gt;&lt;wsp:rsid wsp:val=&quot;00FC59BB&quot;/&gt;&lt;/wsp:rsids&gt;&lt;/w:docPr&gt;&lt;w:body&gt;&lt;w:p wsp:rsidR=&quot;00000000&quot; wsp:rsidRDefault=&quot;009A341E&quot;&gt;&lt;m:oMathPara&gt;&lt;m:oMath&gt;&lt;m:sSub&gt;&lt;m:sSubPr&gt;&lt;m:ctrlPr&gt;&lt;w:rPr&gt;&lt;w:rFonts w:ascii=&quot;Cambria Math&quot; w:h-ansi=&quot;Cambria Math&quot;/&gt;&lt;wx:font wx:val=&quot;Cambria Math&quot;/&gt;&lt;w:i/&gt;&lt;w:sz w:val=&quot;22&quot;/&gt;&lt;w:sz-cs w:val=&quot;22&quot;/&gt;&lt;/w:rPr&gt;&lt;/m:ctrlPr&gt;&lt;/m:sSubPr&gt;&lt;m:e&gt;&lt;m:r&gt;&lt;w:rPr&gt;&lt;w:rFonts w:ascii=&quot;Cambria Math&quot; w:h-ansi=&quot;Cambria Math&quot;/&gt;&lt;wx:font wx:val=&quot;Cambria Math&quot;/&gt;&lt;w:i/&gt;&lt;w:sz w:val=&quot;22&quot;/&gt;&lt;w:sz-cs w:val=&quot;22&quot;/&gt;&lt;/w:rPr&gt;&lt;m:t&gt;G&lt;/m:t&gt;&lt;/m:r&gt;&lt;/m:e&gt;&lt;m:sub&gt;&lt;m:r&gt;&lt;w:rPr&gt;&lt;w:rFonts w:ascii=&quot;Cambria Math&quot; w:h-ansi=&quot;Cambria Math&quot;/&gt;&lt;wx:font wx:val=&quot;Cambria Math&quot;/&gt;&lt;w:i/&gt;&lt;w:sz w:val=&quot;22&quot;/&gt;&lt;w:sz-cs w:val=&quot;22&quot;/&gt;&lt;/w:rPr&gt;&lt;m:t&gt;p&lt;/m:t&gt;&lt;/m:r&gt;&lt;/m:sub&gt;&lt;/m:sSub&gt;&lt;m:r&gt;&lt;w:rPr&gt;&lt;w:rFonts w:ascii=&quot;Cambria Math&quot; w:h-ansi=&quot;Cambria Math&quot;/&gt;&lt;wx:font wx:val=&quot;Cambria Math&quot;/&gt;&lt;w:i/&gt;&lt;w:sz w:val=&quot;22&quot;/&gt;&lt;w:sz-cs w:val=&quot;22&quot;/&gt;&lt;/w:rPr&gt;&lt;m:t&gt;(s)&lt;/m:t&gt;&lt;/m:r&gt;&lt;/m:oMath&gt;&lt;/m:oMathPara&gt;&lt;/w:p&gt;&lt;w:sectPr wsp:rsidR=&quot;00000000&quot;&gt;&lt;w:pgSz w:w=&quot;12240&quot; w:h=&quot;15840&quot;/&gt;&lt;w:pgMar w:top=&quot;1417&quot; w:right=&quot;1701&quot; w:bottom=&quot;1417&quot; w:left=&quot;1701&quot; w:header=&quot;720&quot; w:footer=&quot;720&quot; w:gutter=&quot;0&quot;/&gt;&lt;w:cols w:space=&quot;720&quot;/&gt;&lt;/w:sectPr&gt;&lt;/w:body&gt;&lt;/w:wordDocument&gt;">
+          <v:shape id="_x0000_i1044" type="#_x0000_t75" style="width:27pt;height:12.75pt" equationxml="&lt;?xml version=&quot;1.0&quot; encoding=&quot;UTF-8&quot; standalone=&quot;yes&quot;?&gt;&#10;&#10;&lt;?mso-application progid=&quot;Word.Document&quot;?&gt;&#10;&#10;&lt;w:wordDocument xmlns:aml=&quot;http://schemas.microsoft.com/aml/2001/core&quot; xmlns:dt=&quot;uuid:C2F41010-65B3-11d1-A29F-00AA00C14882&quot; xmlns:ve=&quot;http://schemas.openxmlformats.org/markup-compatibility/2006&quot; xmlns:o=&quot;urn:schemas-microsoft-com:office:office&quot; xmlns:m=&quot;http://schemas.openxmlformats.org/officeDocument/2006/math&quot; xmlns:v=&quot;urn:schemas-microsoft-com:vml&quot; xmlns:w10=&quot;urn:schemas-microsoft-com:office:word&quot; xmlns:w=&quot;http://schemas.microsoft.com/office/word/2003/wordml&quot; xmlns:wx=&quot;http://schemas.microsoft.com/office/word/2003/auxHint&quot; xmlns:wsp=&quot;http://schemas.microsoft.com/office/word/2003/wordml/sp2&quot; xmlns:sl=&quot;http://schemas.microsoft.com/schemaLibrary/2003/core&quot; w:macrosPresent=&quot;no&quot; w:embeddedObjPresent=&quot;no&quot; w:ocxPresent=&quot;no&quot; xml:space=&quot;preserve&quot;&gt;&lt;w:ignoreSubtree w:val=&quot;http://schemas.microsoft.com/office/word/2003/wordml/sp2&quot;/&gt;&lt;o:DocumentProperties&gt;&lt;o:Version&gt;12&lt;/o:Version&gt;&lt;/o:DocumentProperties&gt;&lt;w:docPr&gt;&lt;w:view w:val=&quot;print&quot;/&gt;&lt;w:zoom w:percent=&quot;100&quot;/&gt;&lt;w:displayBackgroundShape/&gt;&lt;w:stylePaneFormatFilter w:val=&quot;0000&quot;/&gt;&lt;w:defaultTabStop w:val=&quot;708&quot;/&gt;&lt;w:hyphenationZone w:val=&quot;425&quot;/&gt;&lt;w:defaultTableStyle w:sti=&quot;0&quot; w:val=&quot;Normal&quot;/&gt;&lt;w:drawingGridHorizontalSpacing w:val=&quot;0&quot;/&gt;&lt;w:drawingGridVerticalSpacing w:val=&quot;0&quot;/&gt;&lt;w:displayHorizontalDrawingGridEvery w:val=&quot;0&quot;/&gt;&lt;w:displayVerticalDrawingGridEvery w:val=&quot;0&quot;/&gt;&lt;w:useMarginsForDrawingGridOrigin/&gt;&lt;w:drawingGridHorizontalOrigin w:val=&quot;0&quot;/&gt;&lt;w:drawingGridVerticalOrigin w:val=&quot;0&quot;/&gt;&lt;w:characterSpacingControl w:val=&quot;DontCompress&quot;/&gt;&lt;w:optimizeForBrowser/&gt;&lt;w:relyOnVML/&gt;&lt;w:allowPNG/&gt;&lt;w:validateAgainstSchema/&gt;&lt;w:saveInvalidXML w:val=&quot;off&quot;/&gt;&lt;w:ignoreMixedContent w:val=&quot;off&quot;/&gt;&lt;w:alwaysShowPlaceholderText w:val=&quot;off&quot;/&gt;&lt;w:compat&gt;&lt;w:breakWrappedTables/&gt;&lt;w:snapToGridInCell/&gt;&lt;w:wrapTextWithPunct/&gt;&lt;w:useAsianBreakRules/&gt;&lt;w:dontGrowAutofit/&gt;&lt;w:useFELayout/&gt;&lt;/w:compat&gt;&lt;wsp:rsids&gt;&lt;wsp:rsidRoot wsp:val=&quot;00A2300F&quot;/&gt;&lt;wsp:rsid wsp:val=&quot;000055B4&quot;/&gt;&lt;wsp:rsid wsp:val=&quot;000772C2&quot;/&gt;&lt;wsp:rsid wsp:val=&quot;000E2CD3&quot;/&gt;&lt;wsp:rsid wsp:val=&quot;0012642F&quot;/&gt;&lt;wsp:rsid wsp:val=&quot;00140223&quot;/&gt;&lt;wsp:rsid wsp:val=&quot;00146A1B&quot;/&gt;&lt;wsp:rsid wsp:val=&quot;0018110A&quot;/&gt;&lt;wsp:rsid wsp:val=&quot;00187BB1&quot;/&gt;&lt;wsp:rsid wsp:val=&quot;001A656F&quot;/&gt;&lt;wsp:rsid wsp:val=&quot;00241DF1&quot;/&gt;&lt;wsp:rsid wsp:val=&quot;00271702&quot;/&gt;&lt;wsp:rsid wsp:val=&quot;002D4FFE&quot;/&gt;&lt;wsp:rsid wsp:val=&quot;002D7A80&quot;/&gt;&lt;wsp:rsid wsp:val=&quot;0036125F&quot;/&gt;&lt;wsp:rsid wsp:val=&quot;003C3D56&quot;/&gt;&lt;wsp:rsid wsp:val=&quot;003F7B91&quot;/&gt;&lt;wsp:rsid wsp:val=&quot;00430A7E&quot;/&gt;&lt;wsp:rsid wsp:val=&quot;004530E2&quot;/&gt;&lt;wsp:rsid wsp:val=&quot;0046415C&quot;/&gt;&lt;wsp:rsid wsp:val=&quot;004F5830&quot;/&gt;&lt;wsp:rsid wsp:val=&quot;00572A56&quot;/&gt;&lt;wsp:rsid wsp:val=&quot;0060502C&quot;/&gt;&lt;wsp:rsid wsp:val=&quot;006B2D4B&quot;/&gt;&lt;wsp:rsid wsp:val=&quot;006D627A&quot;/&gt;&lt;wsp:rsid wsp:val=&quot;006E663C&quot;/&gt;&lt;wsp:rsid wsp:val=&quot;00715657&quot;/&gt;&lt;wsp:rsid wsp:val=&quot;007165D2&quot;/&gt;&lt;wsp:rsid wsp:val=&quot;007C4633&quot;/&gt;&lt;wsp:rsid wsp:val=&quot;008D5DBD&quot;/&gt;&lt;wsp:rsid wsp:val=&quot;009A341E&quot;/&gt;&lt;wsp:rsid wsp:val=&quot;00A031B2&quot;/&gt;&lt;wsp:rsid wsp:val=&quot;00A2300F&quot;/&gt;&lt;wsp:rsid wsp:val=&quot;00A724E8&quot;/&gt;&lt;wsp:rsid wsp:val=&quot;00AB404C&quot;/&gt;&lt;wsp:rsid wsp:val=&quot;00B10E55&quot;/&gt;&lt;wsp:rsid wsp:val=&quot;00B93683&quot;/&gt;&lt;wsp:rsid wsp:val=&quot;00BA01A5&quot;/&gt;&lt;wsp:rsid wsp:val=&quot;00BE4767&quot;/&gt;&lt;wsp:rsid wsp:val=&quot;00C24920&quot;/&gt;&lt;wsp:rsid wsp:val=&quot;00D20C7B&quot;/&gt;&lt;wsp:rsid wsp:val=&quot;00DF0B66&quot;/&gt;&lt;wsp:rsid wsp:val=&quot;00DF5384&quot;/&gt;&lt;wsp:rsid wsp:val=&quot;00DF7B15&quot;/&gt;&lt;wsp:rsid wsp:val=&quot;00E047DC&quot;/&gt;&lt;wsp:rsid wsp:val=&quot;00E43BCE&quot;/&gt;&lt;wsp:rsid wsp:val=&quot;00EC3C7D&quot;/&gt;&lt;wsp:rsid wsp:val=&quot;00F10DF0&quot;/&gt;&lt;wsp:rsid wsp:val=&quot;00F458D6&quot;/&gt;&lt;wsp:rsid wsp:val=&quot;00F968B2&quot;/&gt;&lt;wsp:rsid wsp:val=&quot;00FC59BB&quot;/&gt;&lt;/wsp:rsids&gt;&lt;/w:docPr&gt;&lt;w:body&gt;&lt;w:p wsp:rsidR=&quot;00000000&quot; wsp:rsidRDefault=&quot;009A341E&quot;&gt;&lt;m:oMathPara&gt;&lt;m:oMath&gt;&lt;m:sSub&gt;&lt;m:sSubPr&gt;&lt;m:ctrlPr&gt;&lt;w:rPr&gt;&lt;w:rFonts w:ascii=&quot;Cambria Math&quot; w:h-ansi=&quot;Cambria Math&quot;/&gt;&lt;wx:font wx:val=&quot;Cambria Math&quot;/&gt;&lt;w:i/&gt;&lt;w:sz w:val=&quot;22&quot;/&gt;&lt;w:sz-cs w:val=&quot;22&quot;/&gt;&lt;/w:rPr&gt;&lt;/m:ctrlPr&gt;&lt;/m:sSubPr&gt;&lt;m:e&gt;&lt;m:r&gt;&lt;w:rPr&gt;&lt;w:rFonts w:ascii=&quot;Cambria Math&quot; w:h-ansi=&quot;Cambria Math&quot;/&gt;&lt;wx:font wx:val=&quot;Cambria Math&quot;/&gt;&lt;w:i/&gt;&lt;w:sz w:val=&quot;22&quot;/&gt;&lt;w:sz-cs w:val=&quot;22&quot;/&gt;&lt;/w:rPr&gt;&lt;m:t&gt;G&lt;/m:t&gt;&lt;/m:r&gt;&lt;/m:e&gt;&lt;m:sub&gt;&lt;m:r&gt;&lt;w:rPr&gt;&lt;w:rFonts w:ascii=&quot;Cambria Math&quot; w:h-ansi=&quot;Cambria Math&quot;/&gt;&lt;wx:font wx:val=&quot;Cambria Math&quot;/&gt;&lt;w:i/&gt;&lt;w:sz w:val=&quot;22&quot;/&gt;&lt;w:sz-cs w:val=&quot;22&quot;/&gt;&lt;/w:rPr&gt;&lt;m:t&gt;p&lt;/m:t&gt;&lt;/m:r&gt;&lt;/m:sub&gt;&lt;/m:sSub&gt;&lt;m:r&gt;&lt;w:rPr&gt;&lt;w:rFonts w:ascii=&quot;Cambria Math&quot; w:h-ansi=&quot;Cambria Math&quot;/&gt;&lt;wx:font wx:val=&quot;Cambria Math&quot;/&gt;&lt;w:i/&gt;&lt;w:sz w:val=&quot;22&quot;/&gt;&lt;w:sz-cs w:val=&quot;22&quot;/&gt;&lt;/w:rPr&gt;&lt;m:t&gt;(s)&lt;/m:t&gt;&lt;/m:r&gt;&lt;/m:oMath&gt;&lt;/m:oMathPara&gt;&lt;/w:p&gt;&lt;w:sectPr wsp:rsidR=&quot;00000000&quot;&gt;&lt;w:pgSz w:w=&quot;12240&quot; w:h=&quot;15840&quot;/&gt;&lt;w:pgMar w:top=&quot;1417&quot; w:right=&quot;1701&quot; w:bottom=&quot;1417&quot; w:left=&quot;1701&quot; w:header=&quot;720&quot; w:footer=&quot;720&quot; w:gutter=&quot;0&quot;/&gt;&lt;w:cols w:space=&quot;720&quot;/&gt;&lt;/w:sectPr&gt;&lt;/w:body&gt;&lt;/w:wordDocument&gt;">
             <v:imagedata r:id="rId19" o:title="" chromakey="white"/>
           </v:shape>
         </w:pict>
@@ -3831,7 +3828,6 @@
           <w:sz w:val="22"/>
           <w:szCs w:val="22"/>
         </w:rPr>
-        <w:lastRenderedPageBreak/>
         <w:t xml:space="preserve">Tabla 4. </w:t>
       </w:r>
       <w:r>
@@ -4633,7 +4629,7 @@
             </w:pPr>
             <w:r>
               <w:pict>
-                <v:shape id="_x0000_i1047" type="#_x0000_t75" style="width:425.8pt;height:228.4pt">
+                <v:shape id="_x0000_i1045" type="#_x0000_t75" style="width:426pt;height:228.75pt">
                   <v:imagedata r:id="rId20" o:title="" croptop="2433f" cropbottom="2612f" cropleft="5480f" cropright="5650f"/>
                 </v:shape>
               </w:pict>
@@ -4650,6 +4646,7 @@
         <w:rPr>
           <w:b/>
         </w:rPr>
+        <w:lastRenderedPageBreak/>
         <w:t xml:space="preserve">Figura </w:t>
       </w:r>
       <w:r>
@@ -4937,7 +4934,7 @@
             </w:r>
             <w:r>
               <w:pict>
-                <v:shape id="_x0000_i1045" type="#_x0000_t75" style="width:12.4pt;height:13.65pt" equationxml="&lt;?xml version=&quot;1.0&quot; encoding=&quot;UTF-8&quot; standalone=&quot;yes&quot;?&gt;&#10;&#10;&lt;?mso-application progid=&quot;Word.Document&quot;?&gt;&#10;&#10;&lt;w:wordDocument xmlns:aml=&quot;http://schemas.microsoft.com/aml/2001/core&quot; xmlns:dt=&quot;uuid:C2F41010-65B3-11d1-A29F-00AA00C14882&quot; xmlns:ve=&quot;http://schemas.openxmlformats.org/markup-compatibility/2006&quot; xmlns:o=&quot;urn:schemas-microsoft-com:office:office&quot; xmlns:m=&quot;http://schemas.openxmlformats.org/officeDocument/2006/math&quot; xmlns:v=&quot;urn:schemas-microsoft-com:vml&quot; xmlns:w10=&quot;urn:schemas-microsoft-com:office:word&quot; xmlns:w=&quot;http://schemas.microsoft.com/office/word/2003/wordml&quot; xmlns:wx=&quot;http://schemas.microsoft.com/office/word/2003/auxHint&quot; xmlns:wsp=&quot;http://schemas.microsoft.com/office/word/2003/wordml/sp2&quot; xmlns:sl=&quot;http://schemas.microsoft.com/schemaLibrary/2003/core&quot; w:macrosPresent=&quot;no&quot; w:embeddedObjPresent=&quot;no&quot; w:ocxPresent=&quot;no&quot; xml:space=&quot;preserve&quot;&gt;&lt;w:ignoreSubtree w:val=&quot;http://schemas.microsoft.com/office/word/2003/wordml/sp2&quot;/&gt;&lt;o:DocumentProperties&gt;&lt;o:Version&gt;12&lt;/o:Version&gt;&lt;/o:DocumentProperties&gt;&lt;w:docPr&gt;&lt;w:view w:val=&quot;print&quot;/&gt;&lt;w:zoom w:percent=&quot;100&quot;/&gt;&lt;w:displayBackgroundShape/&gt;&lt;w:stylePaneFormatFilter w:val=&quot;0000&quot;/&gt;&lt;w:defaultTabStop w:val=&quot;708&quot;/&gt;&lt;w:hyphenationZone w:val=&quot;425&quot;/&gt;&lt;w:defaultTableStyle w:sti=&quot;0&quot; w:val=&quot;Normal&quot;/&gt;&lt;w:drawingGridHorizontalSpacing w:val=&quot;0&quot;/&gt;&lt;w:drawingGridVerticalSpacing w:val=&quot;0&quot;/&gt;&lt;w:displayHorizontalDrawingGridEvery w:val=&quot;0&quot;/&gt;&lt;w:displayVerticalDrawingGridEvery w:val=&quot;0&quot;/&gt;&lt;w:useMarginsForDrawingGridOrigin/&gt;&lt;w:drawingGridHorizontalOrigin w:val=&quot;0&quot;/&gt;&lt;w:drawingGridVerticalOrigin w:val=&quot;0&quot;/&gt;&lt;w:characterSpacingControl w:val=&quot;DontCompress&quot;/&gt;&lt;w:optimizeForBrowser/&gt;&lt;w:relyOnVML/&gt;&lt;w:allowPNG/&gt;&lt;w:validateAgainstSchema/&gt;&lt;w:saveInvalidXML w:val=&quot;off&quot;/&gt;&lt;w:ignoreMixedContent w:val=&quot;off&quot;/&gt;&lt;w:alwaysShowPlaceholderText w:val=&quot;off&quot;/&gt;&lt;w:compat&gt;&lt;w:breakWrappedTables/&gt;&lt;w:snapToGridInCell/&gt;&lt;w:wrapTextWithPunct/&gt;&lt;w:useAsianBreakRules/&gt;&lt;w:dontGrowAutofit/&gt;&lt;w:useFELayout/&gt;&lt;/w:compat&gt;&lt;wsp:rsids&gt;&lt;wsp:rsidRoot wsp:val=&quot;00A2300F&quot;/&gt;&lt;wsp:rsid wsp:val=&quot;000055B4&quot;/&gt;&lt;wsp:rsid wsp:val=&quot;000772C2&quot;/&gt;&lt;wsp:rsid wsp:val=&quot;000E2CD3&quot;/&gt;&lt;wsp:rsid wsp:val=&quot;0012642F&quot;/&gt;&lt;wsp:rsid wsp:val=&quot;00140223&quot;/&gt;&lt;wsp:rsid wsp:val=&quot;00146A1B&quot;/&gt;&lt;wsp:rsid wsp:val=&quot;0018110A&quot;/&gt;&lt;wsp:rsid wsp:val=&quot;00187BB1&quot;/&gt;&lt;wsp:rsid wsp:val=&quot;001A656F&quot;/&gt;&lt;wsp:rsid wsp:val=&quot;001E04C0&quot;/&gt;&lt;wsp:rsid wsp:val=&quot;00241DF1&quot;/&gt;&lt;wsp:rsid wsp:val=&quot;00271702&quot;/&gt;&lt;wsp:rsid wsp:val=&quot;002D4FFE&quot;/&gt;&lt;wsp:rsid wsp:val=&quot;002D7A80&quot;/&gt;&lt;wsp:rsid wsp:val=&quot;0036125F&quot;/&gt;&lt;wsp:rsid wsp:val=&quot;003C3D56&quot;/&gt;&lt;wsp:rsid wsp:val=&quot;003F7B91&quot;/&gt;&lt;wsp:rsid wsp:val=&quot;00430A7E&quot;/&gt;&lt;wsp:rsid wsp:val=&quot;004530E2&quot;/&gt;&lt;wsp:rsid wsp:val=&quot;0046415C&quot;/&gt;&lt;wsp:rsid wsp:val=&quot;004F5830&quot;/&gt;&lt;wsp:rsid wsp:val=&quot;00572A56&quot;/&gt;&lt;wsp:rsid wsp:val=&quot;0060502C&quot;/&gt;&lt;wsp:rsid wsp:val=&quot;006B2D4B&quot;/&gt;&lt;wsp:rsid wsp:val=&quot;006D627A&quot;/&gt;&lt;wsp:rsid wsp:val=&quot;006E663C&quot;/&gt;&lt;wsp:rsid wsp:val=&quot;00715657&quot;/&gt;&lt;wsp:rsid wsp:val=&quot;007165D2&quot;/&gt;&lt;wsp:rsid wsp:val=&quot;007C4633&quot;/&gt;&lt;wsp:rsid wsp:val=&quot;008D5DBD&quot;/&gt;&lt;wsp:rsid wsp:val=&quot;00A031B2&quot;/&gt;&lt;wsp:rsid wsp:val=&quot;00A2300F&quot;/&gt;&lt;wsp:rsid wsp:val=&quot;00A724E8&quot;/&gt;&lt;wsp:rsid wsp:val=&quot;00AB404C&quot;/&gt;&lt;wsp:rsid wsp:val=&quot;00B10E55&quot;/&gt;&lt;wsp:rsid wsp:val=&quot;00B93683&quot;/&gt;&lt;wsp:rsid wsp:val=&quot;00BA01A5&quot;/&gt;&lt;wsp:rsid wsp:val=&quot;00BE4767&quot;/&gt;&lt;wsp:rsid wsp:val=&quot;00C24920&quot;/&gt;&lt;wsp:rsid wsp:val=&quot;00D20C7B&quot;/&gt;&lt;wsp:rsid wsp:val=&quot;00DF0B66&quot;/&gt;&lt;wsp:rsid wsp:val=&quot;00DF5384&quot;/&gt;&lt;wsp:rsid wsp:val=&quot;00DF7B15&quot;/&gt;&lt;wsp:rsid wsp:val=&quot;00E047DC&quot;/&gt;&lt;wsp:rsid wsp:val=&quot;00E43BCE&quot;/&gt;&lt;wsp:rsid wsp:val=&quot;00EC3C7D&quot;/&gt;&lt;wsp:rsid wsp:val=&quot;00F10DF0&quot;/&gt;&lt;wsp:rsid wsp:val=&quot;00F458D6&quot;/&gt;&lt;wsp:rsid wsp:val=&quot;00F968B2&quot;/&gt;&lt;wsp:rsid wsp:val=&quot;00FC59BB&quot;/&gt;&lt;/wsp:rsids&gt;&lt;/w:docPr&gt;&lt;w:body&gt;&lt;w:p wsp:rsidR=&quot;00000000&quot; wsp:rsidRDefault=&quot;001E04C0&quot;&gt;&lt;m:oMathPara&gt;&lt;m:oMath&gt;&lt;m:r&gt;&lt;w:rPr&gt;&lt;w:rFonts w:ascii=&quot;Cambria Math&quot; w:fareast=&quot;PMingLiU&quot; w:h-ansi=&quot;Cambria Math&quot;/&gt;&lt;wx:font wx:val=&quot;Cambria Math&quot;/&gt;&lt;w:i/&gt;&lt;/w:rPr&gt;&lt;m:t&gt;Ï‰&lt;/m:t&gt;&lt;/m:r&gt;&lt;/m:oMath&gt;&lt;/m:oMathPara&gt;&lt;/w:p&gt;&lt;w:sectPr wsp:rsidR=&quot;00000000&quot;&gt;&lt;w:pgSz w:w=&quot;12240&quot; w:h=&quot;15840&quot;/&gt;&lt;w:pgMar w:top=&quot;1417&quot; w:right=&quot;1701&quot; w:bottom=&quot;1417&quot; w:left=&quot;1701&quot; w:header=&quot;720&quot; w:footer=&quot;720&quot; w:gutter=&quot;0&quot;/&gt;&lt;w:cols w:space=&quot;720&quot;/&gt;&lt;/w:sectPr&gt;&lt;/w:body&gt;&lt;/w:wordDocument&gt;">
+                <v:shape id="_x0000_i1046" type="#_x0000_t75" style="width:12.75pt;height:13.5pt" equationxml="&lt;?xml version=&quot;1.0&quot; encoding=&quot;UTF-8&quot; standalone=&quot;yes&quot;?&gt;&#10;&#10;&lt;?mso-application progid=&quot;Word.Document&quot;?&gt;&#10;&#10;&lt;w:wordDocument xmlns:aml=&quot;http://schemas.microsoft.com/aml/2001/core&quot; xmlns:dt=&quot;uuid:C2F41010-65B3-11d1-A29F-00AA00C14882&quot; xmlns:ve=&quot;http://schemas.openxmlformats.org/markup-compatibility/2006&quot; xmlns:o=&quot;urn:schemas-microsoft-com:office:office&quot; xmlns:m=&quot;http://schemas.openxmlformats.org/officeDocument/2006/math&quot; xmlns:v=&quot;urn:schemas-microsoft-com:vml&quot; xmlns:w10=&quot;urn:schemas-microsoft-com:office:word&quot; xmlns:w=&quot;http://schemas.microsoft.com/office/word/2003/wordml&quot; xmlns:wx=&quot;http://schemas.microsoft.com/office/word/2003/auxHint&quot; xmlns:wsp=&quot;http://schemas.microsoft.com/office/word/2003/wordml/sp2&quot; xmlns:sl=&quot;http://schemas.microsoft.com/schemaLibrary/2003/core&quot; w:macrosPresent=&quot;no&quot; w:embeddedObjPresent=&quot;no&quot; w:ocxPresent=&quot;no&quot; xml:space=&quot;preserve&quot;&gt;&lt;w:ignoreSubtree w:val=&quot;http://schemas.microsoft.com/office/word/2003/wordml/sp2&quot;/&gt;&lt;o:DocumentProperties&gt;&lt;o:Version&gt;12&lt;/o:Version&gt;&lt;/o:DocumentProperties&gt;&lt;w:docPr&gt;&lt;w:view w:val=&quot;print&quot;/&gt;&lt;w:zoom w:percent=&quot;100&quot;/&gt;&lt;w:displayBackgroundShape/&gt;&lt;w:stylePaneFormatFilter w:val=&quot;0000&quot;/&gt;&lt;w:defaultTabStop w:val=&quot;708&quot;/&gt;&lt;w:hyphenationZone w:val=&quot;425&quot;/&gt;&lt;w:defaultTableStyle w:sti=&quot;0&quot; w:val=&quot;Normal&quot;/&gt;&lt;w:drawingGridHorizontalSpacing w:val=&quot;0&quot;/&gt;&lt;w:drawingGridVerticalSpacing w:val=&quot;0&quot;/&gt;&lt;w:displayHorizontalDrawingGridEvery w:val=&quot;0&quot;/&gt;&lt;w:displayVerticalDrawingGridEvery w:val=&quot;0&quot;/&gt;&lt;w:useMarginsForDrawingGridOrigin/&gt;&lt;w:drawingGridHorizontalOrigin w:val=&quot;0&quot;/&gt;&lt;w:drawingGridVerticalOrigin w:val=&quot;0&quot;/&gt;&lt;w:characterSpacingControl w:val=&quot;DontCompress&quot;/&gt;&lt;w:optimizeForBrowser/&gt;&lt;w:relyOnVML/&gt;&lt;w:allowPNG/&gt;&lt;w:validateAgainstSchema/&gt;&lt;w:saveInvalidXML w:val=&quot;off&quot;/&gt;&lt;w:ignoreMixedContent w:val=&quot;off&quot;/&gt;&lt;w:alwaysShowPlaceholderText w:val=&quot;off&quot;/&gt;&lt;w:compat&gt;&lt;w:breakWrappedTables/&gt;&lt;w:snapToGridInCell/&gt;&lt;w:wrapTextWithPunct/&gt;&lt;w:useAsianBreakRules/&gt;&lt;w:dontGrowAutofit/&gt;&lt;w:useFELayout/&gt;&lt;/w:compat&gt;&lt;wsp:rsids&gt;&lt;wsp:rsidRoot wsp:val=&quot;00A2300F&quot;/&gt;&lt;wsp:rsid wsp:val=&quot;000055B4&quot;/&gt;&lt;wsp:rsid wsp:val=&quot;000772C2&quot;/&gt;&lt;wsp:rsid wsp:val=&quot;000E2CD3&quot;/&gt;&lt;wsp:rsid wsp:val=&quot;0012642F&quot;/&gt;&lt;wsp:rsid wsp:val=&quot;00140223&quot;/&gt;&lt;wsp:rsid wsp:val=&quot;00146A1B&quot;/&gt;&lt;wsp:rsid wsp:val=&quot;0018110A&quot;/&gt;&lt;wsp:rsid wsp:val=&quot;00187BB1&quot;/&gt;&lt;wsp:rsid wsp:val=&quot;001A656F&quot;/&gt;&lt;wsp:rsid wsp:val=&quot;001E04C0&quot;/&gt;&lt;wsp:rsid wsp:val=&quot;00241DF1&quot;/&gt;&lt;wsp:rsid wsp:val=&quot;00271702&quot;/&gt;&lt;wsp:rsid wsp:val=&quot;002D4FFE&quot;/&gt;&lt;wsp:rsid wsp:val=&quot;002D7A80&quot;/&gt;&lt;wsp:rsid wsp:val=&quot;0036125F&quot;/&gt;&lt;wsp:rsid wsp:val=&quot;003C3D56&quot;/&gt;&lt;wsp:rsid wsp:val=&quot;003F7B91&quot;/&gt;&lt;wsp:rsid wsp:val=&quot;00430A7E&quot;/&gt;&lt;wsp:rsid wsp:val=&quot;004530E2&quot;/&gt;&lt;wsp:rsid wsp:val=&quot;0046415C&quot;/&gt;&lt;wsp:rsid wsp:val=&quot;004F5830&quot;/&gt;&lt;wsp:rsid wsp:val=&quot;00572A56&quot;/&gt;&lt;wsp:rsid wsp:val=&quot;0060502C&quot;/&gt;&lt;wsp:rsid wsp:val=&quot;006B2D4B&quot;/&gt;&lt;wsp:rsid wsp:val=&quot;006D627A&quot;/&gt;&lt;wsp:rsid wsp:val=&quot;006E663C&quot;/&gt;&lt;wsp:rsid wsp:val=&quot;00715657&quot;/&gt;&lt;wsp:rsid wsp:val=&quot;007165D2&quot;/&gt;&lt;wsp:rsid wsp:val=&quot;007C4633&quot;/&gt;&lt;wsp:rsid wsp:val=&quot;008D5DBD&quot;/&gt;&lt;wsp:rsid wsp:val=&quot;00A031B2&quot;/&gt;&lt;wsp:rsid wsp:val=&quot;00A2300F&quot;/&gt;&lt;wsp:rsid wsp:val=&quot;00A724E8&quot;/&gt;&lt;wsp:rsid wsp:val=&quot;00AB404C&quot;/&gt;&lt;wsp:rsid wsp:val=&quot;00B10E55&quot;/&gt;&lt;wsp:rsid wsp:val=&quot;00B93683&quot;/&gt;&lt;wsp:rsid wsp:val=&quot;00BA01A5&quot;/&gt;&lt;wsp:rsid wsp:val=&quot;00BE4767&quot;/&gt;&lt;wsp:rsid wsp:val=&quot;00C24920&quot;/&gt;&lt;wsp:rsid wsp:val=&quot;00D20C7B&quot;/&gt;&lt;wsp:rsid wsp:val=&quot;00DF0B66&quot;/&gt;&lt;wsp:rsid wsp:val=&quot;00DF5384&quot;/&gt;&lt;wsp:rsid wsp:val=&quot;00DF7B15&quot;/&gt;&lt;wsp:rsid wsp:val=&quot;00E047DC&quot;/&gt;&lt;wsp:rsid wsp:val=&quot;00E43BCE&quot;/&gt;&lt;wsp:rsid wsp:val=&quot;00EC3C7D&quot;/&gt;&lt;wsp:rsid wsp:val=&quot;00F10DF0&quot;/&gt;&lt;wsp:rsid wsp:val=&quot;00F458D6&quot;/&gt;&lt;wsp:rsid wsp:val=&quot;00F968B2&quot;/&gt;&lt;wsp:rsid wsp:val=&quot;00FC59BB&quot;/&gt;&lt;/wsp:rsids&gt;&lt;/w:docPr&gt;&lt;w:body&gt;&lt;w:p wsp:rsidR=&quot;00000000&quot; wsp:rsidRDefault=&quot;001E04C0&quot;&gt;&lt;m:oMathPara&gt;&lt;m:oMath&gt;&lt;m:r&gt;&lt;w:rPr&gt;&lt;w:rFonts w:ascii=&quot;Cambria Math&quot; w:fareast=&quot;PMingLiU&quot; w:h-ansi=&quot;Cambria Math&quot;/&gt;&lt;wx:font wx:val=&quot;Cambria Math&quot;/&gt;&lt;w:i/&gt;&lt;/w:rPr&gt;&lt;m:t&gt;Ï‰&lt;/m:t&gt;&lt;/m:r&gt;&lt;/m:oMath&gt;&lt;/m:oMathPara&gt;&lt;/w:p&gt;&lt;w:sectPr wsp:rsidR=&quot;00000000&quot;&gt;&lt;w:pgSz w:w=&quot;12240&quot; w:h=&quot;15840&quot;/&gt;&lt;w:pgMar w:top=&quot;1417&quot; w:right=&quot;1701&quot; w:bottom=&quot;1417&quot; w:left=&quot;1701&quot; w:header=&quot;720&quot; w:footer=&quot;720&quot; w:gutter=&quot;0&quot;/&gt;&lt;w:cols w:space=&quot;720&quot;/&gt;&lt;/w:sectPr&gt;&lt;/w:body&gt;&lt;/w:wordDocument&gt;">
                   <v:imagedata r:id="rId21" o:title="" chromakey="white"/>
                 </v:shape>
               </w:pict>
@@ -4956,7 +4953,7 @@
             </w:r>
             <w:r>
               <w:pict>
-                <v:shape id="_x0000_i1046" type="#_x0000_t75" style="width:12.4pt;height:13.65pt" equationxml="&lt;?xml version=&quot;1.0&quot; encoding=&quot;UTF-8&quot; standalone=&quot;yes&quot;?&gt;&#10;&#10;&lt;?mso-application progid=&quot;Word.Document&quot;?&gt;&#10;&#10;&lt;w:wordDocument xmlns:aml=&quot;http://schemas.microsoft.com/aml/2001/core&quot; xmlns:dt=&quot;uuid:C2F41010-65B3-11d1-A29F-00AA00C14882&quot; xmlns:ve=&quot;http://schemas.openxmlformats.org/markup-compatibility/2006&quot; xmlns:o=&quot;urn:schemas-microsoft-com:office:office&quot; xmlns:m=&quot;http://schemas.openxmlformats.org/officeDocument/2006/math&quot; xmlns:v=&quot;urn:schemas-microsoft-com:vml&quot; xmlns:w10=&quot;urn:schemas-microsoft-com:office:word&quot; xmlns:w=&quot;http://schemas.microsoft.com/office/word/2003/wordml&quot; xmlns:wx=&quot;http://schemas.microsoft.com/office/word/2003/auxHint&quot; xmlns:wsp=&quot;http://schemas.microsoft.com/office/word/2003/wordml/sp2&quot; xmlns:sl=&quot;http://schemas.microsoft.com/schemaLibrary/2003/core&quot; w:macrosPresent=&quot;no&quot; w:embeddedObjPresent=&quot;no&quot; w:ocxPresent=&quot;no&quot; xml:space=&quot;preserve&quot;&gt;&lt;w:ignoreSubtree w:val=&quot;http://schemas.microsoft.com/office/word/2003/wordml/sp2&quot;/&gt;&lt;o:DocumentProperties&gt;&lt;o:Version&gt;12&lt;/o:Version&gt;&lt;/o:DocumentProperties&gt;&lt;w:docPr&gt;&lt;w:view w:val=&quot;print&quot;/&gt;&lt;w:zoom w:percent=&quot;100&quot;/&gt;&lt;w:displayBackgroundShape/&gt;&lt;w:stylePaneFormatFilter w:val=&quot;0000&quot;/&gt;&lt;w:defaultTabStop w:val=&quot;708&quot;/&gt;&lt;w:hyphenationZone w:val=&quot;425&quot;/&gt;&lt;w:defaultTableStyle w:sti=&quot;0&quot; w:val=&quot;Normal&quot;/&gt;&lt;w:drawingGridHorizontalSpacing w:val=&quot;0&quot;/&gt;&lt;w:drawingGridVerticalSpacing w:val=&quot;0&quot;/&gt;&lt;w:displayHorizontalDrawingGridEvery w:val=&quot;0&quot;/&gt;&lt;w:displayVerticalDrawingGridEvery w:val=&quot;0&quot;/&gt;&lt;w:useMarginsForDrawingGridOrigin/&gt;&lt;w:drawingGridHorizontalOrigin w:val=&quot;0&quot;/&gt;&lt;w:drawingGridVerticalOrigin w:val=&quot;0&quot;/&gt;&lt;w:characterSpacingControl w:val=&quot;DontCompress&quot;/&gt;&lt;w:optimizeForBrowser/&gt;&lt;w:relyOnVML/&gt;&lt;w:allowPNG/&gt;&lt;w:validateAgainstSchema/&gt;&lt;w:saveInvalidXML w:val=&quot;off&quot;/&gt;&lt;w:ignoreMixedContent w:val=&quot;off&quot;/&gt;&lt;w:alwaysShowPlaceholderText w:val=&quot;off&quot;/&gt;&lt;w:compat&gt;&lt;w:breakWrappedTables/&gt;&lt;w:snapToGridInCell/&gt;&lt;w:wrapTextWithPunct/&gt;&lt;w:useAsianBreakRules/&gt;&lt;w:dontGrowAutofit/&gt;&lt;w:useFELayout/&gt;&lt;/w:compat&gt;&lt;wsp:rsids&gt;&lt;wsp:rsidRoot wsp:val=&quot;00A2300F&quot;/&gt;&lt;wsp:rsid wsp:val=&quot;000055B4&quot;/&gt;&lt;wsp:rsid wsp:val=&quot;000772C2&quot;/&gt;&lt;wsp:rsid wsp:val=&quot;000E2CD3&quot;/&gt;&lt;wsp:rsid wsp:val=&quot;0012642F&quot;/&gt;&lt;wsp:rsid wsp:val=&quot;00140223&quot;/&gt;&lt;wsp:rsid wsp:val=&quot;00146A1B&quot;/&gt;&lt;wsp:rsid wsp:val=&quot;0018110A&quot;/&gt;&lt;wsp:rsid wsp:val=&quot;00187BB1&quot;/&gt;&lt;wsp:rsid wsp:val=&quot;001A656F&quot;/&gt;&lt;wsp:rsid wsp:val=&quot;001E04C0&quot;/&gt;&lt;wsp:rsid wsp:val=&quot;00241DF1&quot;/&gt;&lt;wsp:rsid wsp:val=&quot;00271702&quot;/&gt;&lt;wsp:rsid wsp:val=&quot;002D4FFE&quot;/&gt;&lt;wsp:rsid wsp:val=&quot;002D7A80&quot;/&gt;&lt;wsp:rsid wsp:val=&quot;0036125F&quot;/&gt;&lt;wsp:rsid wsp:val=&quot;003C3D56&quot;/&gt;&lt;wsp:rsid wsp:val=&quot;003F7B91&quot;/&gt;&lt;wsp:rsid wsp:val=&quot;00430A7E&quot;/&gt;&lt;wsp:rsid wsp:val=&quot;004530E2&quot;/&gt;&lt;wsp:rsid wsp:val=&quot;0046415C&quot;/&gt;&lt;wsp:rsid wsp:val=&quot;004F5830&quot;/&gt;&lt;wsp:rsid wsp:val=&quot;00572A56&quot;/&gt;&lt;wsp:rsid wsp:val=&quot;0060502C&quot;/&gt;&lt;wsp:rsid wsp:val=&quot;006B2D4B&quot;/&gt;&lt;wsp:rsid wsp:val=&quot;006D627A&quot;/&gt;&lt;wsp:rsid wsp:val=&quot;006E663C&quot;/&gt;&lt;wsp:rsid wsp:val=&quot;00715657&quot;/&gt;&lt;wsp:rsid wsp:val=&quot;007165D2&quot;/&gt;&lt;wsp:rsid wsp:val=&quot;007C4633&quot;/&gt;&lt;wsp:rsid wsp:val=&quot;008D5DBD&quot;/&gt;&lt;wsp:rsid wsp:val=&quot;00A031B2&quot;/&gt;&lt;wsp:rsid wsp:val=&quot;00A2300F&quot;/&gt;&lt;wsp:rsid wsp:val=&quot;00A724E8&quot;/&gt;&lt;wsp:rsid wsp:val=&quot;00AB404C&quot;/&gt;&lt;wsp:rsid wsp:val=&quot;00B10E55&quot;/&gt;&lt;wsp:rsid wsp:val=&quot;00B93683&quot;/&gt;&lt;wsp:rsid wsp:val=&quot;00BA01A5&quot;/&gt;&lt;wsp:rsid wsp:val=&quot;00BE4767&quot;/&gt;&lt;wsp:rsid wsp:val=&quot;00C24920&quot;/&gt;&lt;wsp:rsid wsp:val=&quot;00D20C7B&quot;/&gt;&lt;wsp:rsid wsp:val=&quot;00DF0B66&quot;/&gt;&lt;wsp:rsid wsp:val=&quot;00DF5384&quot;/&gt;&lt;wsp:rsid wsp:val=&quot;00DF7B15&quot;/&gt;&lt;wsp:rsid wsp:val=&quot;00E047DC&quot;/&gt;&lt;wsp:rsid wsp:val=&quot;00E43BCE&quot;/&gt;&lt;wsp:rsid wsp:val=&quot;00EC3C7D&quot;/&gt;&lt;wsp:rsid wsp:val=&quot;00F10DF0&quot;/&gt;&lt;wsp:rsid wsp:val=&quot;00F458D6&quot;/&gt;&lt;wsp:rsid wsp:val=&quot;00F968B2&quot;/&gt;&lt;wsp:rsid wsp:val=&quot;00FC59BB&quot;/&gt;&lt;/wsp:rsids&gt;&lt;/w:docPr&gt;&lt;w:body&gt;&lt;w:p wsp:rsidR=&quot;00000000&quot; wsp:rsidRDefault=&quot;001E04C0&quot;&gt;&lt;m:oMathPara&gt;&lt;m:oMath&gt;&lt;m:r&gt;&lt;w:rPr&gt;&lt;w:rFonts w:ascii=&quot;Cambria Math&quot; w:fareast=&quot;PMingLiU&quot; w:h-ansi=&quot;Cambria Math&quot;/&gt;&lt;wx:font wx:val=&quot;Cambria Math&quot;/&gt;&lt;w:i/&gt;&lt;/w:rPr&gt;&lt;m:t&gt;Ï‰&lt;/m:t&gt;&lt;/m:r&gt;&lt;/m:oMath&gt;&lt;/m:oMathPara&gt;&lt;/w:p&gt;&lt;w:sectPr wsp:rsidR=&quot;00000000&quot;&gt;&lt;w:pgSz w:w=&quot;12240&quot; w:h=&quot;15840&quot;/&gt;&lt;w:pgMar w:top=&quot;1417&quot; w:right=&quot;1701&quot; w:bottom=&quot;1417&quot; w:left=&quot;1701&quot; w:header=&quot;720&quot; w:footer=&quot;720&quot; w:gutter=&quot;0&quot;/&gt;&lt;w:cols w:space=&quot;720&quot;/&gt;&lt;/w:sectPr&gt;&lt;/w:body&gt;&lt;/w:wordDocument&gt;">
+                <v:shape id="_x0000_i1047" type="#_x0000_t75" style="width:12.75pt;height:13.5pt" equationxml="&lt;?xml version=&quot;1.0&quot; encoding=&quot;UTF-8&quot; standalone=&quot;yes&quot;?&gt;&#10;&#10;&lt;?mso-application progid=&quot;Word.Document&quot;?&gt;&#10;&#10;&lt;w:wordDocument xmlns:aml=&quot;http://schemas.microsoft.com/aml/2001/core&quot; xmlns:dt=&quot;uuid:C2F41010-65B3-11d1-A29F-00AA00C14882&quot; xmlns:ve=&quot;http://schemas.openxmlformats.org/markup-compatibility/2006&quot; xmlns:o=&quot;urn:schemas-microsoft-com:office:office&quot; xmlns:m=&quot;http://schemas.openxmlformats.org/officeDocument/2006/math&quot; xmlns:v=&quot;urn:schemas-microsoft-com:vml&quot; xmlns:w10=&quot;urn:schemas-microsoft-com:office:word&quot; xmlns:w=&quot;http://schemas.microsoft.com/office/word/2003/wordml&quot; xmlns:wx=&quot;http://schemas.microsoft.com/office/word/2003/auxHint&quot; xmlns:wsp=&quot;http://schemas.microsoft.com/office/word/2003/wordml/sp2&quot; xmlns:sl=&quot;http://schemas.microsoft.com/schemaLibrary/2003/core&quot; w:macrosPresent=&quot;no&quot; w:embeddedObjPresent=&quot;no&quot; w:ocxPresent=&quot;no&quot; xml:space=&quot;preserve&quot;&gt;&lt;w:ignoreSubtree w:val=&quot;http://schemas.microsoft.com/office/word/2003/wordml/sp2&quot;/&gt;&lt;o:DocumentProperties&gt;&lt;o:Version&gt;12&lt;/o:Version&gt;&lt;/o:DocumentProperties&gt;&lt;w:docPr&gt;&lt;w:view w:val=&quot;print&quot;/&gt;&lt;w:zoom w:percent=&quot;100&quot;/&gt;&lt;w:displayBackgroundShape/&gt;&lt;w:stylePaneFormatFilter w:val=&quot;0000&quot;/&gt;&lt;w:defaultTabStop w:val=&quot;708&quot;/&gt;&lt;w:hyphenationZone w:val=&quot;425&quot;/&gt;&lt;w:defaultTableStyle w:sti=&quot;0&quot; w:val=&quot;Normal&quot;/&gt;&lt;w:drawingGridHorizontalSpacing w:val=&quot;0&quot;/&gt;&lt;w:drawingGridVerticalSpacing w:val=&quot;0&quot;/&gt;&lt;w:displayHorizontalDrawingGridEvery w:val=&quot;0&quot;/&gt;&lt;w:displayVerticalDrawingGridEvery w:val=&quot;0&quot;/&gt;&lt;w:useMarginsForDrawingGridOrigin/&gt;&lt;w:drawingGridHorizontalOrigin w:val=&quot;0&quot;/&gt;&lt;w:drawingGridVerticalOrigin w:val=&quot;0&quot;/&gt;&lt;w:characterSpacingControl w:val=&quot;DontCompress&quot;/&gt;&lt;w:optimizeForBrowser/&gt;&lt;w:relyOnVML/&gt;&lt;w:allowPNG/&gt;&lt;w:validateAgainstSchema/&gt;&lt;w:saveInvalidXML w:val=&quot;off&quot;/&gt;&lt;w:ignoreMixedContent w:val=&quot;off&quot;/&gt;&lt;w:alwaysShowPlaceholderText w:val=&quot;off&quot;/&gt;&lt;w:compat&gt;&lt;w:breakWrappedTables/&gt;&lt;w:snapToGridInCell/&gt;&lt;w:wrapTextWithPunct/&gt;&lt;w:useAsianBreakRules/&gt;&lt;w:dontGrowAutofit/&gt;&lt;w:useFELayout/&gt;&lt;/w:compat&gt;&lt;wsp:rsids&gt;&lt;wsp:rsidRoot wsp:val=&quot;00A2300F&quot;/&gt;&lt;wsp:rsid wsp:val=&quot;000055B4&quot;/&gt;&lt;wsp:rsid wsp:val=&quot;000772C2&quot;/&gt;&lt;wsp:rsid wsp:val=&quot;000E2CD3&quot;/&gt;&lt;wsp:rsid wsp:val=&quot;0012642F&quot;/&gt;&lt;wsp:rsid wsp:val=&quot;00140223&quot;/&gt;&lt;wsp:rsid wsp:val=&quot;00146A1B&quot;/&gt;&lt;wsp:rsid wsp:val=&quot;0018110A&quot;/&gt;&lt;wsp:rsid wsp:val=&quot;00187BB1&quot;/&gt;&lt;wsp:rsid wsp:val=&quot;001A656F&quot;/&gt;&lt;wsp:rsid wsp:val=&quot;001E04C0&quot;/&gt;&lt;wsp:rsid wsp:val=&quot;00241DF1&quot;/&gt;&lt;wsp:rsid wsp:val=&quot;00271702&quot;/&gt;&lt;wsp:rsid wsp:val=&quot;002D4FFE&quot;/&gt;&lt;wsp:rsid wsp:val=&quot;002D7A80&quot;/&gt;&lt;wsp:rsid wsp:val=&quot;0036125F&quot;/&gt;&lt;wsp:rsid wsp:val=&quot;003C3D56&quot;/&gt;&lt;wsp:rsid wsp:val=&quot;003F7B91&quot;/&gt;&lt;wsp:rsid wsp:val=&quot;00430A7E&quot;/&gt;&lt;wsp:rsid wsp:val=&quot;004530E2&quot;/&gt;&lt;wsp:rsid wsp:val=&quot;0046415C&quot;/&gt;&lt;wsp:rsid wsp:val=&quot;004F5830&quot;/&gt;&lt;wsp:rsid wsp:val=&quot;00572A56&quot;/&gt;&lt;wsp:rsid wsp:val=&quot;0060502C&quot;/&gt;&lt;wsp:rsid wsp:val=&quot;006B2D4B&quot;/&gt;&lt;wsp:rsid wsp:val=&quot;006D627A&quot;/&gt;&lt;wsp:rsid wsp:val=&quot;006E663C&quot;/&gt;&lt;wsp:rsid wsp:val=&quot;00715657&quot;/&gt;&lt;wsp:rsid wsp:val=&quot;007165D2&quot;/&gt;&lt;wsp:rsid wsp:val=&quot;007C4633&quot;/&gt;&lt;wsp:rsid wsp:val=&quot;008D5DBD&quot;/&gt;&lt;wsp:rsid wsp:val=&quot;00A031B2&quot;/&gt;&lt;wsp:rsid wsp:val=&quot;00A2300F&quot;/&gt;&lt;wsp:rsid wsp:val=&quot;00A724E8&quot;/&gt;&lt;wsp:rsid wsp:val=&quot;00AB404C&quot;/&gt;&lt;wsp:rsid wsp:val=&quot;00B10E55&quot;/&gt;&lt;wsp:rsid wsp:val=&quot;00B93683&quot;/&gt;&lt;wsp:rsid wsp:val=&quot;00BA01A5&quot;/&gt;&lt;wsp:rsid wsp:val=&quot;00BE4767&quot;/&gt;&lt;wsp:rsid wsp:val=&quot;00C24920&quot;/&gt;&lt;wsp:rsid wsp:val=&quot;00D20C7B&quot;/&gt;&lt;wsp:rsid wsp:val=&quot;00DF0B66&quot;/&gt;&lt;wsp:rsid wsp:val=&quot;00DF5384&quot;/&gt;&lt;wsp:rsid wsp:val=&quot;00DF7B15&quot;/&gt;&lt;wsp:rsid wsp:val=&quot;00E047DC&quot;/&gt;&lt;wsp:rsid wsp:val=&quot;00E43BCE&quot;/&gt;&lt;wsp:rsid wsp:val=&quot;00EC3C7D&quot;/&gt;&lt;wsp:rsid wsp:val=&quot;00F10DF0&quot;/&gt;&lt;wsp:rsid wsp:val=&quot;00F458D6&quot;/&gt;&lt;wsp:rsid wsp:val=&quot;00F968B2&quot;/&gt;&lt;wsp:rsid wsp:val=&quot;00FC59BB&quot;/&gt;&lt;/wsp:rsids&gt;&lt;/w:docPr&gt;&lt;w:body&gt;&lt;w:p wsp:rsidR=&quot;00000000&quot; wsp:rsidRDefault=&quot;001E04C0&quot;&gt;&lt;m:oMathPara&gt;&lt;m:oMath&gt;&lt;m:r&gt;&lt;w:rPr&gt;&lt;w:rFonts w:ascii=&quot;Cambria Math&quot; w:fareast=&quot;PMingLiU&quot; w:h-ansi=&quot;Cambria Math&quot;/&gt;&lt;wx:font wx:val=&quot;Cambria Math&quot;/&gt;&lt;w:i/&gt;&lt;/w:rPr&gt;&lt;m:t&gt;Ï‰&lt;/m:t&gt;&lt;/m:r&gt;&lt;/m:oMath&gt;&lt;/m:oMathPara&gt;&lt;/w:p&gt;&lt;w:sectPr wsp:rsidR=&quot;00000000&quot;&gt;&lt;w:pgSz w:w=&quot;12240&quot; w:h=&quot;15840&quot;/&gt;&lt;w:pgMar w:top=&quot;1417&quot; w:right=&quot;1701&quot; w:bottom=&quot;1417&quot; w:left=&quot;1701&quot; w:header=&quot;720&quot; w:footer=&quot;720&quot; w:gutter=&quot;0&quot;/&gt;&lt;w:cols w:space=&quot;720&quot;/&gt;&lt;/w:sectPr&gt;&lt;/w:body&gt;&lt;/w:wordDocument&gt;">
                   <v:imagedata r:id="rId21" o:title="" chromakey="white"/>
                 </v:shape>
               </w:pict>
@@ -5483,7 +5480,6 @@
           <w:sz w:val="22"/>
           <w:szCs w:val="22"/>
         </w:rPr>
-        <w:lastRenderedPageBreak/>
         <w:t>d) Implemente sus controladores, recuerde que los parámetros deben ser introducidos de la misma manera como se hizo en la actividad anterior. Obtenga la respuesta temporal para cada controlador.</w:t>
       </w:r>
     </w:p>
@@ -5521,7 +5517,7 @@
             </w:pPr>
             <w:r>
               <w:pict>
-                <v:shape id="_x0000_i1057" type="#_x0000_t75" style="width:351.3pt;height:202.35pt">
+                <v:shape id="_x0000_i1048" type="#_x0000_t75" style="width:351.75pt;height:202.5pt">
                   <v:imagedata r:id="rId22" o:title="Respuesta_motor_P" cropleft="5889f" cropright="5403f"/>
                 </v:shape>
               </w:pict>
@@ -5532,8 +5528,9 @@
               <w:jc w:val="center"/>
             </w:pPr>
             <w:r>
+              <w:lastRenderedPageBreak/>
               <w:pict>
-                <v:shape id="_x0000_i1065" type="#_x0000_t75" style="width:352.55pt;height:202.35pt">
+                <v:shape id="_x0000_i1049" type="#_x0000_t75" style="width:352.5pt;height:202.5pt">
                   <v:imagedata r:id="rId23" o:title="Respuesta_motor_PI" cropleft="5480f" cropright="5650f"/>
                 </v:shape>
               </w:pict>
@@ -5545,7 +5542,7 @@
             </w:pPr>
             <w:r>
               <w:pict>
-                <v:shape id="_x0000_i1059" type="#_x0000_t75" style="width:424.55pt;height:202.35pt">
+                <v:shape id="_x0000_i1050" type="#_x0000_t75" style="width:424.5pt;height:202.5pt">
                   <v:imagedata r:id="rId24" o:title="Respuesta_motor_PID"/>
                 </v:shape>
               </w:pict>
@@ -5562,6 +5559,7 @@
         <w:rPr>
           <w:b/>
         </w:rPr>
+        <w:lastRenderedPageBreak/>
         <w:t xml:space="preserve">Figura </w:t>
       </w:r>
       <w:r>
@@ -5620,7 +5618,6 @@
           <w:sz w:val="22"/>
           <w:szCs w:val="22"/>
         </w:rPr>
-        <w:lastRenderedPageBreak/>
         <w:t xml:space="preserve">e) Obtenga para cada caso los siguientes parámetros: </w:t>
       </w:r>
       <w:proofErr w:type="spellStart"/>
@@ -6246,7 +6243,7 @@
           <w:noProof/>
         </w:rPr>
         <w:pict>
-          <v:shape id="Imagen 1" o:spid="_x0000_i1068" type="#_x0000_t75" style="width:387.3pt;height:320.3pt;visibility:visible;mso-wrap-style:square">
+          <v:shape id="Imagen 1" o:spid="_x0000_i1051" type="#_x0000_t75" style="width:387pt;height:320.25pt;visibility:visible;mso-wrap-style:square">
             <v:imagedata r:id="rId25" o:title="" croptop="12512f" cropbottom="5605f" cropright="33639f"/>
           </v:shape>
         </w:pict>
@@ -6264,7 +6261,7 @@
           <w:noProof/>
         </w:rPr>
         <w:pict>
-          <v:shape id="_x0000_i1070" type="#_x0000_t75" style="width:388.55pt;height:294.2pt;visibility:visible;mso-wrap-style:square">
+          <v:shape id="_x0000_i1052" type="#_x0000_t75" style="width:388.5pt;height:294pt;visibility:visible;mso-wrap-style:square">
             <v:imagedata r:id="rId26" o:title="" croptop="16982f" cropbottom="5597f" cropright="33639f"/>
           </v:shape>
         </w:pict>
@@ -6297,7 +6294,7 @@
         </w:rPr>
         <w:lastRenderedPageBreak/>
         <w:pict>
-          <v:shape id="_x0000_i1105" type="#_x0000_t75" style="width:388.55pt;height:253.25pt;visibility:visible;mso-wrap-style:square">
+          <v:shape id="_x0000_i1053" type="#_x0000_t75" style="width:388.5pt;height:253.5pt;visibility:visible;mso-wrap-style:square">
             <v:imagedata r:id="rId27" o:title="" croptop="17090f" cropbottom="11481f" cropright="33639f"/>
           </v:shape>
         </w:pict>
@@ -6314,25 +6311,7 @@
         <w:rPr>
           <w:noProof/>
         </w:rPr>
-        <w:t xml:space="preserve">Figura </w:t>
-      </w:r>
-      <w:r>
-        <w:rPr>
-          <w:noProof/>
-        </w:rPr>
-        <w:t>2</w:t>
-      </w:r>
-      <w:r>
-        <w:rPr>
-          <w:noProof/>
-        </w:rPr>
-        <w:t>. Script utilizado para la simulación.</w:t>
-      </w:r>
-      <w:r>
-        <w:rPr>
-          <w:noProof/>
-        </w:rPr>
-        <w:t xml:space="preserve"> (Continuación)</w:t>
+        <w:t>Figura 2. Script utilizado para la simulación. (Continuación)</w:t>
       </w:r>
     </w:p>
     <w:p>
@@ -6347,23 +6326,31 @@
           <w:noProof/>
         </w:rPr>
       </w:pPr>
+      <w:bookmarkStart w:id="0" w:name="_GoBack"/>
       <w:r>
         <w:rPr>
           <w:noProof/>
         </w:rPr>
         <w:pict>
-          <v:shape id="_x0000_i1106" type="#_x0000_t75" style="width:275.6pt;height:244.55pt;visibility:visible;mso-wrap-style:square">
+          <v:shape id="_x0000_i1054" type="#_x0000_t75" style="width:275.25pt;height:244.5pt;visibility:visible;mso-wrap-style:square">
             <v:imagedata r:id="rId28" o:title="" croptop="9460f" cropbottom="24542f" cropleft="13170f" cropright="32199f"/>
           </v:shape>
         </w:pict>
       </w:r>
+      <w:bookmarkEnd w:id="0"/>
     </w:p>
     <w:p>
       <w:pPr>
         <w:jc w:val="center"/>
       </w:pPr>
       <w:r>
-        <w:t>Figura 3. Configuración del controlador para que obtuviera los parámetros del script.</w:t>
+        <w:t xml:space="preserve">Figura 3. Configuración del controlador para que </w:t>
+      </w:r>
+      <w:r>
+        <w:t>obtenga</w:t>
+      </w:r>
+      <w:r>
+        <w:t xml:space="preserve"> los parámetros del script.</w:t>
       </w:r>
     </w:p>
     <w:sectPr>

</xml_diff>